<commit_message>
Add WIP for Section I
</commit_message>
<xml_diff>
--- a/Deployment/5TSD_Deployment_Assignment _Student_Written_Task_190503.docx
+++ b/Deployment/5TSD_Deployment_Assignment _Student_Written_Task_190503.docx
@@ -5015,25 +5015,23 @@
                 <w:sz w:val="24"/>
                 <w:szCs w:val="24"/>
               </w:rPr>
-              <w:t xml:space="preserve">Which </w:t>
-            </w:r>
-            <w:proofErr w:type="spellStart"/>
-            <w:r>
-              <w:rPr>
-                <w:rFonts w:cstheme="minorHAnsi"/>
-                <w:sz w:val="24"/>
-                <w:szCs w:val="24"/>
-              </w:rPr>
-              <w:t>installion</w:t>
-            </w:r>
-            <w:proofErr w:type="spellEnd"/>
-            <w:r>
-              <w:rPr>
-                <w:rFonts w:cstheme="minorHAnsi"/>
-                <w:sz w:val="24"/>
-                <w:szCs w:val="24"/>
-              </w:rPr>
-              <w:t xml:space="preserve"> </w:t>
+              <w:t>Which install</w:t>
+            </w:r>
+            <w:r>
+              <w:rPr>
+                <w:rFonts w:cstheme="minorHAnsi"/>
+                <w:sz w:val="24"/>
+                <w:szCs w:val="24"/>
+              </w:rPr>
+              <w:t>at</w:t>
+            </w:r>
+            <w:r>
+              <w:rPr>
+                <w:rFonts w:cstheme="minorHAnsi"/>
+                <w:sz w:val="24"/>
+                <w:szCs w:val="24"/>
+              </w:rPr>
+              <w:t xml:space="preserve">ion </w:t>
             </w:r>
             <w:r>
               <w:rPr>
@@ -5284,6 +5282,14 @@
                 <w:szCs w:val="24"/>
               </w:rPr>
             </w:pPr>
+            <w:r>
+              <w:rPr>
+                <w:rFonts w:cstheme="minorHAnsi"/>
+                <w:sz w:val="24"/>
+                <w:szCs w:val="24"/>
+              </w:rPr>
+              <w:t>WIX</w:t>
+            </w:r>
           </w:p>
         </w:tc>
         <w:tc>
@@ -5300,6 +5306,14 @@
                 <w:szCs w:val="24"/>
               </w:rPr>
             </w:pPr>
+            <w:r>
+              <w:rPr>
+                <w:rFonts w:cstheme="minorHAnsi"/>
+                <w:sz w:val="24"/>
+                <w:szCs w:val="24"/>
+              </w:rPr>
+              <w:t>Application requires database hosted locally. WiX allows post-installation script to create the database in a MS-SQL instance.</w:t>
+            </w:r>
           </w:p>
         </w:tc>
       </w:tr>
@@ -5345,6 +5359,16 @@
                 <w:szCs w:val="24"/>
               </w:rPr>
             </w:pPr>
+            <w:proofErr w:type="spellStart"/>
+            <w:r>
+              <w:rPr>
+                <w:rFonts w:cstheme="minorHAnsi"/>
+                <w:sz w:val="24"/>
+                <w:szCs w:val="24"/>
+              </w:rPr>
+              <w:t>ClickOnce</w:t>
+            </w:r>
+            <w:proofErr w:type="spellEnd"/>
           </w:p>
         </w:tc>
         <w:tc>
@@ -5361,6 +5385,32 @@
                 <w:szCs w:val="24"/>
               </w:rPr>
             </w:pPr>
+            <w:r>
+              <w:rPr>
+                <w:rFonts w:cstheme="minorHAnsi"/>
+                <w:sz w:val="24"/>
+                <w:szCs w:val="24"/>
+              </w:rPr>
+              <w:t xml:space="preserve">Application stores data with SQLite, no DB instance required. </w:t>
+            </w:r>
+            <w:proofErr w:type="spellStart"/>
+            <w:r>
+              <w:rPr>
+                <w:rFonts w:cstheme="minorHAnsi"/>
+                <w:sz w:val="24"/>
+                <w:szCs w:val="24"/>
+              </w:rPr>
+              <w:t>ClickOnce</w:t>
+            </w:r>
+            <w:proofErr w:type="spellEnd"/>
+            <w:r>
+              <w:rPr>
+                <w:rFonts w:cstheme="minorHAnsi"/>
+                <w:sz w:val="24"/>
+                <w:szCs w:val="24"/>
+              </w:rPr>
+              <w:t xml:space="preserve"> also allows barebones version control.</w:t>
+            </w:r>
           </w:p>
         </w:tc>
       </w:tr>
@@ -5406,6 +5456,14 @@
                 <w:szCs w:val="24"/>
               </w:rPr>
             </w:pPr>
+            <w:r>
+              <w:rPr>
+                <w:rFonts w:cstheme="minorHAnsi"/>
+                <w:sz w:val="24"/>
+                <w:szCs w:val="24"/>
+              </w:rPr>
+              <w:t>WIX</w:t>
+            </w:r>
           </w:p>
         </w:tc>
         <w:tc>
@@ -5422,6 +5480,23 @@
                 <w:szCs w:val="24"/>
               </w:rPr>
             </w:pPr>
+            <w:r>
+              <w:rPr>
+                <w:rFonts w:cstheme="minorHAnsi"/>
+                <w:sz w:val="24"/>
+                <w:szCs w:val="24"/>
+              </w:rPr>
+              <w:t xml:space="preserve">Application requires database hosted locally. WiX allows post-installation script to </w:t>
+            </w:r>
+            <w:r>
+              <w:rPr>
+                <w:rFonts w:cstheme="minorHAnsi"/>
+                <w:sz w:val="24"/>
+                <w:szCs w:val="24"/>
+              </w:rPr>
+              <w:lastRenderedPageBreak/>
+              <w:t>create the database in a MS-SQL instance.</w:t>
+            </w:r>
           </w:p>
         </w:tc>
       </w:tr>
@@ -5720,6 +5795,14 @@
               </w:rPr>
               <w:t>Administrator rights:</w:t>
             </w:r>
+            <w:r>
+              <w:rPr>
+                <w:rFonts w:cstheme="minorHAnsi"/>
+                <w:sz w:val="24"/>
+                <w:szCs w:val="24"/>
+              </w:rPr>
+              <w:t xml:space="preserve"> Yes</w:t>
+            </w:r>
           </w:p>
           <w:p>
             <w:pPr>
@@ -5737,17 +5820,15 @@
                 <w:sz w:val="24"/>
                 <w:szCs w:val="24"/>
               </w:rPr>
-              <w:t>Application sec</w:t>
-            </w:r>
-            <w:bookmarkStart w:id="0" w:name="_GoBack"/>
-            <w:bookmarkEnd w:id="0"/>
-            <w:r>
-              <w:rPr>
-                <w:rFonts w:cstheme="minorHAnsi"/>
-                <w:sz w:val="24"/>
-                <w:szCs w:val="24"/>
-              </w:rPr>
-              <w:t>urity:</w:t>
+              <w:t>Application security:</w:t>
+            </w:r>
+            <w:r>
+              <w:rPr>
+                <w:rFonts w:cstheme="minorHAnsi"/>
+                <w:sz w:val="24"/>
+                <w:szCs w:val="24"/>
+              </w:rPr>
+              <w:t xml:space="preserve"> No</w:t>
             </w:r>
           </w:p>
           <w:p>
@@ -5768,6 +5849,14 @@
               </w:rPr>
               <w:t>Application database rights:</w:t>
             </w:r>
+            <w:r>
+              <w:rPr>
+                <w:rFonts w:cstheme="minorHAnsi"/>
+                <w:sz w:val="24"/>
+                <w:szCs w:val="24"/>
+              </w:rPr>
+              <w:t xml:space="preserve"> Read/Write/Alter</w:t>
+            </w:r>
           </w:p>
           <w:p>
             <w:pPr>
@@ -5786,6 +5875,14 @@
                 <w:szCs w:val="24"/>
               </w:rPr>
               <w:t>Publisher certificates:</w:t>
+            </w:r>
+            <w:r>
+              <w:rPr>
+                <w:rFonts w:cstheme="minorHAnsi"/>
+                <w:sz w:val="24"/>
+                <w:szCs w:val="24"/>
+              </w:rPr>
+              <w:t xml:space="preserve"> Yes</w:t>
             </w:r>
           </w:p>
         </w:tc>
@@ -5840,6 +5937,14 @@
               </w:rPr>
               <w:t>Administrator rights:</w:t>
             </w:r>
+            <w:r>
+              <w:rPr>
+                <w:rFonts w:cstheme="minorHAnsi"/>
+                <w:sz w:val="24"/>
+                <w:szCs w:val="24"/>
+              </w:rPr>
+              <w:t xml:space="preserve"> Yes</w:t>
+            </w:r>
           </w:p>
           <w:p>
             <w:pPr>
@@ -5859,6 +5964,14 @@
               </w:rPr>
               <w:t>Application security:</w:t>
             </w:r>
+            <w:r>
+              <w:rPr>
+                <w:rFonts w:cstheme="minorHAnsi"/>
+                <w:sz w:val="24"/>
+                <w:szCs w:val="24"/>
+              </w:rPr>
+              <w:t xml:space="preserve"> No</w:t>
+            </w:r>
           </w:p>
           <w:p>
             <w:pPr>
@@ -5878,6 +5991,14 @@
               </w:rPr>
               <w:t>Application database rights:</w:t>
             </w:r>
+            <w:r>
+              <w:rPr>
+                <w:rFonts w:cstheme="minorHAnsi"/>
+                <w:sz w:val="24"/>
+                <w:szCs w:val="24"/>
+              </w:rPr>
+              <w:t xml:space="preserve"> No</w:t>
+            </w:r>
           </w:p>
           <w:p>
             <w:pPr>
@@ -5896,6 +6017,14 @@
                 <w:szCs w:val="24"/>
               </w:rPr>
               <w:t>Publisher certificates:</w:t>
+            </w:r>
+            <w:r>
+              <w:rPr>
+                <w:rFonts w:cstheme="minorHAnsi"/>
+                <w:sz w:val="24"/>
+                <w:szCs w:val="24"/>
+              </w:rPr>
+              <w:t xml:space="preserve"> Yes</w:t>
             </w:r>
           </w:p>
         </w:tc>
@@ -5950,6 +6079,14 @@
               </w:rPr>
               <w:t>Administrator rights:</w:t>
             </w:r>
+            <w:r>
+              <w:rPr>
+                <w:rFonts w:cstheme="minorHAnsi"/>
+                <w:sz w:val="24"/>
+                <w:szCs w:val="24"/>
+              </w:rPr>
+              <w:t xml:space="preserve"> Yes</w:t>
+            </w:r>
           </w:p>
           <w:p>
             <w:pPr>
@@ -5969,6 +6106,14 @@
               </w:rPr>
               <w:t>Application security:</w:t>
             </w:r>
+            <w:r>
+              <w:rPr>
+                <w:rFonts w:cstheme="minorHAnsi"/>
+                <w:sz w:val="24"/>
+                <w:szCs w:val="24"/>
+              </w:rPr>
+              <w:t xml:space="preserve"> Yes</w:t>
+            </w:r>
           </w:p>
           <w:p>
             <w:pPr>
@@ -5988,6 +6133,14 @@
               </w:rPr>
               <w:t>Application database rights:</w:t>
             </w:r>
+            <w:r>
+              <w:rPr>
+                <w:rFonts w:cstheme="minorHAnsi"/>
+                <w:sz w:val="24"/>
+                <w:szCs w:val="24"/>
+              </w:rPr>
+              <w:t xml:space="preserve"> Read/Write/Alter</w:t>
+            </w:r>
           </w:p>
           <w:p>
             <w:pPr>
@@ -6006,6 +6159,14 @@
                 <w:szCs w:val="24"/>
               </w:rPr>
               <w:t>Publisher certificates:</w:t>
+            </w:r>
+            <w:r>
+              <w:rPr>
+                <w:rFonts w:cstheme="minorHAnsi"/>
+                <w:sz w:val="24"/>
+                <w:szCs w:val="24"/>
+              </w:rPr>
+              <w:t xml:space="preserve"> Yes</w:t>
             </w:r>
           </w:p>
         </w:tc>
@@ -6237,9 +6398,15 @@
         <w:pStyle w:val="Heading2"/>
       </w:pPr>
       <w:r>
+        <w:rPr>
+          <w:highlight w:val="yellow"/>
+        </w:rPr>
         <w:t xml:space="preserve">SECTION D. </w:t>
       </w:r>
       <w:r>
+        <w:rPr>
+          <w:highlight w:val="yellow"/>
+        </w:rPr>
         <w:t>(Individual work)</w:t>
       </w:r>
     </w:p>
@@ -6439,6 +6606,7 @@
           <w:sz w:val="24"/>
           <w:szCs w:val="24"/>
         </w:rPr>
+        <w:lastRenderedPageBreak/>
         <w:t>Wix</w:t>
       </w:r>
       <w:proofErr w:type="spellEnd"/>
@@ -6712,7 +6880,6 @@
           <w:sz w:val="24"/>
           <w:szCs w:val="24"/>
         </w:rPr>
-        <w:lastRenderedPageBreak/>
         <w:t xml:space="preserve">The installation package should include the application icon, organization name, </w:t>
       </w:r>
       <w:r>
@@ -7696,6 +7863,7 @@
                 <w:sz w:val="24"/>
                 <w:szCs w:val="24"/>
               </w:rPr>
+              <w:lastRenderedPageBreak/>
               <w:t>Install path</w:t>
             </w:r>
           </w:p>
@@ -9105,7 +9273,17 @@
           <w:sz w:val="24"/>
           <w:szCs w:val="24"/>
         </w:rPr>
-        <w:t>o illustrate all install components will be removed.</w:t>
+        <w:t>o illus</w:t>
+      </w:r>
+      <w:bookmarkStart w:id="0" w:name="_GoBack"/>
+      <w:bookmarkEnd w:id="0"/>
+      <w:r>
+        <w:rPr>
+          <w:rFonts w:cstheme="minorHAnsi"/>
+          <w:sz w:val="24"/>
+          <w:szCs w:val="24"/>
+        </w:rPr>
+        <w:t>trate all install components will be removed.</w:t>
       </w:r>
     </w:p>
     <w:p>
@@ -9135,7 +9313,6 @@
         <w:pStyle w:val="Heading2"/>
       </w:pPr>
       <w:r>
-        <w:lastRenderedPageBreak/>
         <w:t>SECTION H. (Team work)</w:t>
       </w:r>
     </w:p>
@@ -10118,6 +10295,7 @@
           <w:sz w:val="24"/>
           <w:szCs w:val="24"/>
         </w:rPr>
+        <w:lastRenderedPageBreak/>
         <w:t>In</w:t>
       </w:r>
       <w:r>
@@ -10239,7 +10417,6 @@
           <w:sz w:val="24"/>
           <w:szCs w:val="24"/>
         </w:rPr>
-        <w:lastRenderedPageBreak/>
         <w:t>Other than the demonstration, r</w:t>
       </w:r>
       <w:r>
@@ -16349,6 +16526,23 @@
 </file>
 
 <file path=customXml/item1.xml><?xml version="1.0" encoding="utf-8"?>
+<p:properties xmlns:p="http://schemas.microsoft.com/office/2006/metadata/properties" xmlns:xsi="http://www.w3.org/2001/XMLSchema-instance" xmlns:pc="http://schemas.microsoft.com/office/infopath/2007/PartnerControls">
+  <documentManagement>
+    <TaxCatchAll xmlns="f7346047-cc13-4793-a644-0b7ca4eaadae"/>
+  </documentManagement>
+</p:properties>
+</file>
+
+<file path=customXml/item2.xml><?xml version="1.0" encoding="utf-8"?>
+<?mso-contentType ?>
+<FormTemplates xmlns="http://schemas.microsoft.com/sharepoint/v3/contenttype/forms">
+  <Display>DocumentLibraryForm</Display>
+  <Edit>DocumentLibraryForm</Edit>
+  <New>DocumentLibraryForm</New>
+</FormTemplates>
+</file>
+
+<file path=customXml/item3.xml><?xml version="1.0" encoding="utf-8"?>
 <ct:contentTypeSchema xmlns:ct="http://schemas.microsoft.com/office/2006/metadata/contentType" xmlns:ma="http://schemas.microsoft.com/office/2006/metadata/properties/metaAttributes" ct:_="" ma:_="" ma:contentTypeName="Document" ma:contentTypeID="0x0101000CF488EA5EE79F4285841DF6CB61586D" ma:contentTypeVersion="12" ma:contentTypeDescription="Create a new document." ma:contentTypeScope="" ma:versionID="d0bc10c2d77dc69214191d6c32c423f9">
   <xsd:schema xmlns:xsd="http://www.w3.org/2001/XMLSchema" xmlns:xs="http://www.w3.org/2001/XMLSchema" xmlns:p="http://schemas.microsoft.com/office/2006/metadata/properties" xmlns:ns2="66395359-538e-43ff-830c-73b5d2cf093d" xmlns:ns3="f7346047-cc13-4793-a644-0b7ca4eaadae" targetNamespace="http://schemas.microsoft.com/office/2006/metadata/properties" ma:root="true" ma:fieldsID="c9fb7f4fca5007c9d30d7ece7a537bc6" ns2:_="" ns3:_="">
     <xsd:import namespace="66395359-538e-43ff-830c-73b5d2cf093d"/>
@@ -16509,24 +16703,25 @@
 </ct:contentTypeSchema>
 </file>
 
-<file path=customXml/item2.xml><?xml version="1.0" encoding="utf-8"?>
-<?mso-contentType ?>
-<FormTemplates xmlns="http://schemas.microsoft.com/sharepoint/v3/contenttype/forms">
-  <Display>DocumentLibraryForm</Display>
-  <Edit>DocumentLibraryForm</Edit>
-  <New>DocumentLibraryForm</New>
-</FormTemplates>
+<file path=customXml/itemProps1.xml><?xml version="1.0" encoding="utf-8"?>
+<ds:datastoreItem xmlns:ds="http://schemas.openxmlformats.org/officeDocument/2006/customXml" ds:itemID="{A7940D6C-DAB5-4AE7-B481-A652D88BB751}">
+  <ds:schemaRefs>
+    <ds:schemaRef ds:uri="http://schemas.microsoft.com/office/2006/metadata/properties"/>
+    <ds:schemaRef ds:uri="http://schemas.microsoft.com/office/infopath/2007/PartnerControls"/>
+    <ds:schemaRef ds:uri="f7346047-cc13-4793-a644-0b7ca4eaadae"/>
+  </ds:schemaRefs>
+</ds:datastoreItem>
 </file>
 
-<file path=customXml/item3.xml><?xml version="1.0" encoding="utf-8"?>
-<p:properties xmlns:p="http://schemas.microsoft.com/office/2006/metadata/properties" xmlns:xsi="http://www.w3.org/2001/XMLSchema-instance" xmlns:pc="http://schemas.microsoft.com/office/infopath/2007/PartnerControls">
-  <documentManagement>
-    <TaxCatchAll xmlns="f7346047-cc13-4793-a644-0b7ca4eaadae"/>
-  </documentManagement>
-</p:properties>
+<file path=customXml/itemProps2.xml><?xml version="1.0" encoding="utf-8"?>
+<ds:datastoreItem xmlns:ds="http://schemas.openxmlformats.org/officeDocument/2006/customXml" ds:itemID="{32CFC926-8DC9-4513-80FB-EC4AADB53438}">
+  <ds:schemaRefs>
+    <ds:schemaRef ds:uri="http://schemas.microsoft.com/sharepoint/v3/contenttype/forms"/>
+  </ds:schemaRefs>
+</ds:datastoreItem>
 </file>
 
-<file path=customXml/itemProps1.xml><?xml version="1.0" encoding="utf-8"?>
+<file path=customXml/itemProps3.xml><?xml version="1.0" encoding="utf-8"?>
 <ds:datastoreItem xmlns:ds="http://schemas.openxmlformats.org/officeDocument/2006/customXml" ds:itemID="{4CE843E9-5FEA-4D51-9338-7983B3D6794B}">
   <ds:schemaRefs>
     <ds:schemaRef ds:uri="http://schemas.microsoft.com/office/2006/metadata/contentType"/>
@@ -16543,22 +16738,4 @@
     <ds:schemaRef ds:uri="http://schemas.microsoft.com/internal/obd"/>
   </ds:schemaRefs>
 </ds:datastoreItem>
-</file>
-
-<file path=customXml/itemProps2.xml><?xml version="1.0" encoding="utf-8"?>
-<ds:datastoreItem xmlns:ds="http://schemas.openxmlformats.org/officeDocument/2006/customXml" ds:itemID="{32CFC926-8DC9-4513-80FB-EC4AADB53438}">
-  <ds:schemaRefs>
-    <ds:schemaRef ds:uri="http://schemas.microsoft.com/sharepoint/v3/contenttype/forms"/>
-  </ds:schemaRefs>
-</ds:datastoreItem>
-</file>
-
-<file path=customXml/itemProps3.xml><?xml version="1.0" encoding="utf-8"?>
-<ds:datastoreItem xmlns:ds="http://schemas.openxmlformats.org/officeDocument/2006/customXml" ds:itemID="{A7940D6C-DAB5-4AE7-B481-A652D88BB751}">
-  <ds:schemaRefs>
-    <ds:schemaRef ds:uri="http://schemas.microsoft.com/office/2006/metadata/properties"/>
-    <ds:schemaRef ds:uri="http://schemas.microsoft.com/office/infopath/2007/PartnerControls"/>
-    <ds:schemaRef ds:uri="f7346047-cc13-4793-a644-0b7ca4eaadae"/>
-  </ds:schemaRefs>
-</ds:datastoreItem>
 </file>
</xml_diff>

<commit_message>
Groupwork document & plan template completed
</commit_message>
<xml_diff>
--- a/Deployment/5TSD_Deployment_Assignment _Student_Written_Task_190503.docx
+++ b/Deployment/5TSD_Deployment_Assignment _Student_Written_Task_190503.docx
@@ -1577,55 +1577,7 @@
                 <w:rFonts w:eastAsia="Times New Roman" w:cs="Times New Roman"/>
                 <w:lang w:val="en-US"/>
               </w:rPr>
-              <w:t xml:space="preserve">such as </w:t>
-            </w:r>
-            <w:proofErr w:type="spellStart"/>
-            <w:r>
-              <w:rPr>
-                <w:rFonts w:eastAsia="Times New Roman" w:cs="Times New Roman"/>
-                <w:lang w:val="en-US"/>
-              </w:rPr>
-              <w:t>ClickOnce</w:t>
-            </w:r>
-            <w:proofErr w:type="spellEnd"/>
-            <w:r>
-              <w:rPr>
-                <w:rFonts w:eastAsia="Times New Roman" w:cs="Times New Roman"/>
-                <w:lang w:val="en-US"/>
-              </w:rPr>
-              <w:t xml:space="preserve">, </w:t>
-            </w:r>
-            <w:proofErr w:type="spellStart"/>
-            <w:r>
-              <w:rPr>
-                <w:rFonts w:eastAsia="Times New Roman" w:cs="Times New Roman"/>
-                <w:lang w:val="en-US"/>
-              </w:rPr>
-              <w:t>ThirdParty</w:t>
-            </w:r>
-            <w:proofErr w:type="spellEnd"/>
-            <w:r>
-              <w:rPr>
-                <w:rFonts w:eastAsia="Times New Roman" w:cs="Times New Roman"/>
-                <w:lang w:val="en-US"/>
-              </w:rPr>
-              <w:t xml:space="preserve"> software like InstallShield and </w:t>
-            </w:r>
-            <w:proofErr w:type="spellStart"/>
-            <w:r>
-              <w:rPr>
-                <w:rFonts w:eastAsia="Times New Roman" w:cs="Times New Roman"/>
-                <w:lang w:val="en-US"/>
-              </w:rPr>
-              <w:t>Wix</w:t>
-            </w:r>
-            <w:proofErr w:type="spellEnd"/>
-            <w:r>
-              <w:rPr>
-                <w:rFonts w:eastAsia="Times New Roman" w:cs="Times New Roman"/>
-                <w:lang w:val="en-US"/>
-              </w:rPr>
-              <w:t xml:space="preserve"> </w:t>
+              <w:t xml:space="preserve">such as ClickOnce, ThirdParty software like InstallShield and Wix </w:t>
             </w:r>
             <w:r>
               <w:rPr>
@@ -1970,9 +1922,8 @@
           <w:sz w:val="20"/>
           <w:szCs w:val="20"/>
         </w:rPr>
-        <w:t xml:space="preserve"> </w:t>
-      </w:r>
-      <w:proofErr w:type="spellStart"/>
+        <w:t xml:space="preserve"> ClickOnce, InstallShield, Wix and also Windows Store.</w:t>
+      </w:r>
       <w:r>
         <w:rPr>
           <w:rFonts w:cstheme="minorHAnsi"/>
@@ -1981,9 +1932,8 @@
           <w:sz w:val="20"/>
           <w:szCs w:val="20"/>
         </w:rPr>
-        <w:t>ClickOnce</w:t>
-      </w:r>
-      <w:proofErr w:type="spellEnd"/>
+        <w:t xml:space="preserve"> The assignment is a practical exercise which requires students to work together </w:t>
+      </w:r>
       <w:r>
         <w:rPr>
           <w:rFonts w:cstheme="minorHAnsi"/>
@@ -1992,9 +1942,8 @@
           <w:sz w:val="20"/>
           <w:szCs w:val="20"/>
         </w:rPr>
-        <w:t xml:space="preserve">, InstallShield, </w:t>
-      </w:r>
-      <w:proofErr w:type="spellStart"/>
+        <w:t>in</w:t>
+      </w:r>
       <w:r>
         <w:rPr>
           <w:rFonts w:cstheme="minorHAnsi"/>
@@ -2003,9 +1952,8 @@
           <w:sz w:val="20"/>
           <w:szCs w:val="20"/>
         </w:rPr>
-        <w:t>Wix</w:t>
-      </w:r>
-      <w:proofErr w:type="spellEnd"/>
+        <w:t xml:space="preserve"> a team development environment. Each group should have 3 team members</w:t>
+      </w:r>
       <w:r>
         <w:rPr>
           <w:rFonts w:cstheme="minorHAnsi"/>
@@ -2014,9 +1962,8 @@
           <w:sz w:val="20"/>
           <w:szCs w:val="20"/>
         </w:rPr>
-        <w:t xml:space="preserve"> </w:t>
-      </w:r>
-      <w:proofErr w:type="gramStart"/>
+        <w:t xml:space="preserve"> (at most 4) </w:t>
+      </w:r>
       <w:r>
         <w:rPr>
           <w:rFonts w:cstheme="minorHAnsi"/>
@@ -2025,112 +1972,7 @@
           <w:sz w:val="20"/>
           <w:szCs w:val="20"/>
         </w:rPr>
-        <w:t>and also</w:t>
-      </w:r>
-      <w:proofErr w:type="gramEnd"/>
-      <w:r>
-        <w:rPr>
-          <w:rFonts w:cstheme="minorHAnsi"/>
-          <w:bCs/>
-          <w:i/>
-          <w:sz w:val="20"/>
-          <w:szCs w:val="20"/>
-        </w:rPr>
-        <w:t xml:space="preserve"> Windows Store.</w:t>
-      </w:r>
-      <w:r>
-        <w:rPr>
-          <w:rFonts w:cstheme="minorHAnsi"/>
-          <w:bCs/>
-          <w:i/>
-          <w:sz w:val="20"/>
-          <w:szCs w:val="20"/>
-        </w:rPr>
-        <w:t xml:space="preserve"> The assignment is a practical exercise which requires students to work together </w:t>
-      </w:r>
-      <w:r>
-        <w:rPr>
-          <w:rFonts w:cstheme="minorHAnsi"/>
-          <w:bCs/>
-          <w:i/>
-          <w:sz w:val="20"/>
-          <w:szCs w:val="20"/>
-        </w:rPr>
-        <w:t>in</w:t>
-      </w:r>
-      <w:r>
-        <w:rPr>
-          <w:rFonts w:cstheme="minorHAnsi"/>
-          <w:bCs/>
-          <w:i/>
-          <w:sz w:val="20"/>
-          <w:szCs w:val="20"/>
-        </w:rPr>
-        <w:t xml:space="preserve"> a team development environment. Each group should have 3 team members</w:t>
-      </w:r>
-      <w:r>
-        <w:rPr>
-          <w:rFonts w:cstheme="minorHAnsi"/>
-          <w:bCs/>
-          <w:i/>
-          <w:sz w:val="20"/>
-          <w:szCs w:val="20"/>
-        </w:rPr>
-        <w:t xml:space="preserve"> (at most 4</w:t>
-      </w:r>
-      <w:proofErr w:type="gramStart"/>
-      <w:r>
-        <w:rPr>
-          <w:rFonts w:cstheme="minorHAnsi"/>
-          <w:bCs/>
-          <w:i/>
-          <w:sz w:val="20"/>
-          <w:szCs w:val="20"/>
-        </w:rPr>
-        <w:t xml:space="preserve">) </w:t>
-      </w:r>
-      <w:r>
-        <w:rPr>
-          <w:rFonts w:cstheme="minorHAnsi"/>
-          <w:bCs/>
-          <w:i/>
-          <w:sz w:val="20"/>
-          <w:szCs w:val="20"/>
-        </w:rPr>
-        <w:t>.</w:t>
-      </w:r>
-      <w:proofErr w:type="gramEnd"/>
-      <w:r>
-        <w:rPr>
-          <w:rFonts w:cstheme="minorHAnsi"/>
-          <w:bCs/>
-          <w:i/>
-          <w:sz w:val="20"/>
-          <w:szCs w:val="20"/>
-        </w:rPr>
-        <w:t xml:space="preserve"> You should be working with the same group members from the previous assignment - </w:t>
-      </w:r>
-      <w:proofErr w:type="spellStart"/>
-      <w:r>
-        <w:rPr>
-          <w:rFonts w:cstheme="minorHAnsi"/>
-          <w:bCs/>
-          <w:i/>
-          <w:sz w:val="20"/>
-          <w:szCs w:val="20"/>
-        </w:rPr>
-        <w:t>Start_Finance_Assignment</w:t>
-      </w:r>
-      <w:proofErr w:type="spellEnd"/>
-      <w:r>
-        <w:rPr>
-          <w:rFonts w:cstheme="minorHAnsi"/>
-          <w:bCs/>
-          <w:i/>
-          <w:sz w:val="20"/>
-          <w:szCs w:val="20"/>
-        </w:rPr>
-        <w:t>.</w:t>
+        <w:t>. You should be working with the same group members from the previous assignment - Start_Finance_Assignment.</w:t>
       </w:r>
     </w:p>
     <w:p>
@@ -2654,22 +2496,13 @@
           <w:bCs/>
         </w:rPr>
       </w:pPr>
-      <w:proofErr w:type="spellStart"/>
       <w:r>
         <w:rPr>
           <w:rFonts w:cstheme="minorHAnsi"/>
           <w:bCs/>
         </w:rPr>
         <w:lastRenderedPageBreak/>
-        <w:t>ITWorks</w:t>
-      </w:r>
-      <w:proofErr w:type="spellEnd"/>
-      <w:r>
-        <w:rPr>
-          <w:rFonts w:cstheme="minorHAnsi"/>
-          <w:bCs/>
-        </w:rPr>
-        <w:t xml:space="preserve"> director </w:t>
+        <w:t xml:space="preserve">ITWorks director </w:t>
       </w:r>
       <w:r>
         <w:rPr>
@@ -2772,30 +2605,14 @@
           <w:rFonts w:cstheme="minorHAnsi"/>
           <w:bCs/>
         </w:rPr>
-        <w:t xml:space="preserve"> </w:t>
-      </w:r>
-      <w:proofErr w:type="spellStart"/>
+        <w:t xml:space="preserve"> applicatio</w:t>
+      </w:r>
       <w:r>
         <w:rPr>
           <w:rFonts w:cstheme="minorHAnsi"/>
           <w:bCs/>
         </w:rPr>
-        <w:t>applicatio</w:t>
-      </w:r>
-      <w:r>
-        <w:rPr>
-          <w:rFonts w:cstheme="minorHAnsi"/>
-          <w:bCs/>
-        </w:rPr>
-        <w:t>s</w:t>
-      </w:r>
-      <w:proofErr w:type="spellEnd"/>
-      <w:r>
-        <w:rPr>
-          <w:rFonts w:cstheme="minorHAnsi"/>
-          <w:bCs/>
-        </w:rPr>
-        <w:t>:</w:t>
+        <w:t>s:</w:t>
       </w:r>
     </w:p>
     <w:p>
@@ -2831,23 +2648,13 @@
           <w:bCs/>
         </w:rPr>
       </w:pPr>
-      <w:proofErr w:type="spellStart"/>
       <w:r>
         <w:rPr>
           <w:rFonts w:cstheme="minorHAnsi"/>
           <w:b/>
           <w:bCs/>
         </w:rPr>
-        <w:t>Start_Finance</w:t>
-      </w:r>
-      <w:proofErr w:type="spellEnd"/>
-      <w:r>
-        <w:rPr>
-          <w:rFonts w:cstheme="minorHAnsi"/>
-          <w:b/>
-          <w:bCs/>
-        </w:rPr>
-        <w:t xml:space="preserve"> application</w:t>
+        <w:t>Start_Finance application</w:t>
       </w:r>
     </w:p>
     <w:p>
@@ -2869,24 +2676,14 @@
           <w:b/>
           <w:bCs/>
         </w:rPr>
-        <w:t xml:space="preserve">&amp; </w:t>
-      </w:r>
-      <w:proofErr w:type="spellStart"/>
+        <w:t>&amp; Hotel_Management</w:t>
+      </w:r>
       <w:r>
         <w:rPr>
           <w:rFonts w:cstheme="minorHAnsi"/>
           <w:b/>
           <w:bCs/>
         </w:rPr>
-        <w:t>Hotel_Management</w:t>
-      </w:r>
-      <w:proofErr w:type="spellEnd"/>
-      <w:r>
-        <w:rPr>
-          <w:rFonts w:cstheme="minorHAnsi"/>
-          <w:b/>
-          <w:bCs/>
-        </w:rPr>
         <w:t xml:space="preserve"> application</w:t>
       </w:r>
     </w:p>
@@ -2912,17 +2709,8 @@
           <w:rFonts w:cstheme="minorHAnsi"/>
           <w:bCs/>
         </w:rPr>
-        <w:t xml:space="preserve">and </w:t>
-      </w:r>
-      <w:proofErr w:type="gramStart"/>
-      <w:r>
-        <w:rPr>
-          <w:rFonts w:cstheme="minorHAnsi"/>
-          <w:bCs/>
-        </w:rPr>
-        <w:t>also</w:t>
-      </w:r>
-      <w:proofErr w:type="gramEnd"/>
+        <w:t>and also</w:t>
+      </w:r>
       <w:r>
         <w:rPr>
           <w:rFonts w:cstheme="minorHAnsi"/>
@@ -3502,25 +3290,7 @@
                 <w:sz w:val="24"/>
                 <w:szCs w:val="24"/>
               </w:rPr>
-              <w:t xml:space="preserve">LAN </w:t>
-            </w:r>
-            <w:proofErr w:type="gramStart"/>
-            <w:r>
-              <w:rPr>
-                <w:rFonts w:cstheme="minorHAnsi"/>
-                <w:sz w:val="24"/>
-                <w:szCs w:val="24"/>
-              </w:rPr>
-              <w:t>and also</w:t>
-            </w:r>
-            <w:proofErr w:type="gramEnd"/>
-            <w:r>
-              <w:rPr>
-                <w:rFonts w:cstheme="minorHAnsi"/>
-                <w:sz w:val="24"/>
-                <w:szCs w:val="24"/>
-              </w:rPr>
-              <w:t xml:space="preserve"> available on Web access</w:t>
+              <w:t>LAN and also available on Web access</w:t>
             </w:r>
           </w:p>
         </w:tc>
@@ -3676,25 +3446,7 @@
                 <w:sz w:val="24"/>
                 <w:szCs w:val="24"/>
               </w:rPr>
-              <w:t xml:space="preserve">disk </w:t>
-            </w:r>
-            <w:proofErr w:type="gramStart"/>
-            <w:r>
-              <w:rPr>
-                <w:rFonts w:cstheme="minorHAnsi"/>
-                <w:sz w:val="24"/>
-                <w:szCs w:val="24"/>
-              </w:rPr>
-              <w:t>size(</w:t>
-            </w:r>
-            <w:proofErr w:type="gramEnd"/>
-            <w:r>
-              <w:rPr>
-                <w:rFonts w:cstheme="minorHAnsi"/>
-                <w:sz w:val="24"/>
-                <w:szCs w:val="24"/>
-              </w:rPr>
-              <w:t>GB/MB) for installation</w:t>
+              <w:t>disk size(GB/MB) for installation</w:t>
             </w:r>
           </w:p>
         </w:tc>
@@ -4033,25 +3785,7 @@
           <w:sz w:val="24"/>
           <w:szCs w:val="24"/>
         </w:rPr>
-        <w:t xml:space="preserve">For </w:t>
-      </w:r>
-      <w:proofErr w:type="spellStart"/>
-      <w:r>
-        <w:rPr>
-          <w:rFonts w:cstheme="minorHAnsi"/>
-          <w:sz w:val="24"/>
-          <w:szCs w:val="24"/>
-        </w:rPr>
-        <w:t>Start_Finance</w:t>
-      </w:r>
-      <w:proofErr w:type="spellEnd"/>
-      <w:r>
-        <w:rPr>
-          <w:rFonts w:cstheme="minorHAnsi"/>
-          <w:sz w:val="24"/>
-          <w:szCs w:val="24"/>
-        </w:rPr>
-        <w:t xml:space="preserve"> application</w:t>
+        <w:t>For Start_Finance application</w:t>
       </w:r>
       <w:r>
         <w:rPr>
@@ -4179,18 +3913,8 @@
                 <w:sz w:val="24"/>
                 <w:szCs w:val="24"/>
               </w:rPr>
-              <w:t xml:space="preserve">developer and </w:t>
-            </w:r>
-            <w:proofErr w:type="spellStart"/>
-            <w:r>
-              <w:rPr>
-                <w:rFonts w:cstheme="minorHAnsi"/>
-                <w:sz w:val="24"/>
-                <w:szCs w:val="24"/>
-              </w:rPr>
-              <w:t>poduction</w:t>
-            </w:r>
-            <w:proofErr w:type="spellEnd"/>
+              <w:t>developer and poduction</w:t>
+            </w:r>
             <w:r>
               <w:rPr>
                 <w:rFonts w:cstheme="minorHAnsi"/>
@@ -4205,25 +3929,7 @@
                 <w:sz w:val="24"/>
                 <w:szCs w:val="24"/>
               </w:rPr>
-              <w:t xml:space="preserve">mobile </w:t>
-            </w:r>
-            <w:proofErr w:type="spellStart"/>
-            <w:r>
-              <w:rPr>
-                <w:rFonts w:cstheme="minorHAnsi"/>
-                <w:sz w:val="24"/>
-                <w:szCs w:val="24"/>
-              </w:rPr>
-              <w:t>appliaction</w:t>
-            </w:r>
-            <w:proofErr w:type="spellEnd"/>
-            <w:r>
-              <w:rPr>
-                <w:rFonts w:cstheme="minorHAnsi"/>
-                <w:sz w:val="24"/>
-                <w:szCs w:val="24"/>
-              </w:rPr>
-              <w:t xml:space="preserve"> </w:t>
+              <w:t xml:space="preserve">mobile appliaction </w:t>
             </w:r>
             <w:r>
               <w:rPr>
@@ -4595,25 +4301,7 @@
                 <w:sz w:val="24"/>
                 <w:szCs w:val="24"/>
               </w:rPr>
-              <w:t xml:space="preserve">Hard disk </w:t>
-            </w:r>
-            <w:proofErr w:type="gramStart"/>
-            <w:r>
-              <w:rPr>
-                <w:rFonts w:cstheme="minorHAnsi"/>
-                <w:sz w:val="24"/>
-                <w:szCs w:val="24"/>
-              </w:rPr>
-              <w:t>size(</w:t>
-            </w:r>
-            <w:proofErr w:type="gramEnd"/>
-            <w:r>
-              <w:rPr>
-                <w:rFonts w:cstheme="minorHAnsi"/>
-                <w:sz w:val="24"/>
-                <w:szCs w:val="24"/>
-              </w:rPr>
-              <w:t>GB/MB) for installation</w:t>
+              <w:t>Hard disk size(GB/MB) for installation</w:t>
             </w:r>
           </w:p>
         </w:tc>
@@ -5063,25 +4751,7 @@
                 <w:sz w:val="24"/>
                 <w:szCs w:val="24"/>
               </w:rPr>
-              <w:t xml:space="preserve">you are going to </w:t>
-            </w:r>
-            <w:proofErr w:type="spellStart"/>
-            <w:r>
-              <w:rPr>
-                <w:rFonts w:cstheme="minorHAnsi"/>
-                <w:sz w:val="24"/>
-                <w:szCs w:val="24"/>
-              </w:rPr>
-              <w:t>chose</w:t>
-            </w:r>
-            <w:proofErr w:type="spellEnd"/>
-            <w:r>
-              <w:rPr>
-                <w:rFonts w:cstheme="minorHAnsi"/>
-                <w:sz w:val="24"/>
-                <w:szCs w:val="24"/>
-              </w:rPr>
-              <w:t xml:space="preserve"> </w:t>
+              <w:t xml:space="preserve">you are going to chose </w:t>
             </w:r>
             <w:r>
               <w:rPr>
@@ -5101,7 +4771,6 @@
               </w:rPr>
               <w:t xml:space="preserve">e.g. </w:t>
             </w:r>
-            <w:proofErr w:type="spellStart"/>
             <w:r>
               <w:rPr>
                 <w:rFonts w:cstheme="minorHAnsi"/>
@@ -5109,37 +4778,7 @@
                 <w:sz w:val="24"/>
                 <w:szCs w:val="24"/>
               </w:rPr>
-              <w:t>ClickOnce</w:t>
-            </w:r>
-            <w:proofErr w:type="spellEnd"/>
-            <w:r>
-              <w:rPr>
-                <w:rFonts w:cstheme="minorHAnsi"/>
-                <w:b/>
-                <w:sz w:val="24"/>
-                <w:szCs w:val="24"/>
-              </w:rPr>
-              <w:t xml:space="preserve"> /Installed Shield/ </w:t>
-            </w:r>
-            <w:proofErr w:type="spellStart"/>
-            <w:r>
-              <w:rPr>
-                <w:rFonts w:cstheme="minorHAnsi"/>
-                <w:b/>
-                <w:sz w:val="24"/>
-                <w:szCs w:val="24"/>
-              </w:rPr>
-              <w:t>Wix</w:t>
-            </w:r>
-            <w:proofErr w:type="spellEnd"/>
-            <w:r>
-              <w:rPr>
-                <w:rFonts w:cstheme="minorHAnsi"/>
-                <w:b/>
-                <w:sz w:val="24"/>
-                <w:szCs w:val="24"/>
-              </w:rPr>
-              <w:t xml:space="preserve"> / Microsoft Store</w:t>
+              <w:t>ClickOnce /Installed Shield/ Wix / Microsoft Store</w:t>
             </w:r>
             <w:r>
               <w:rPr>
@@ -5190,25 +4829,7 @@
                 <w:sz w:val="24"/>
                 <w:szCs w:val="24"/>
               </w:rPr>
-              <w:t xml:space="preserve">What </w:t>
-            </w:r>
-            <w:proofErr w:type="gramStart"/>
-            <w:r>
-              <w:rPr>
-                <w:rFonts w:cstheme="minorHAnsi"/>
-                <w:sz w:val="24"/>
-                <w:szCs w:val="24"/>
-              </w:rPr>
-              <w:t>is</w:t>
-            </w:r>
-            <w:proofErr w:type="gramEnd"/>
-            <w:r>
-              <w:rPr>
-                <w:rFonts w:cstheme="minorHAnsi"/>
-                <w:sz w:val="24"/>
-                <w:szCs w:val="24"/>
-              </w:rPr>
-              <w:t xml:space="preserve"> your </w:t>
+              <w:t xml:space="preserve">What is your </w:t>
             </w:r>
             <w:r>
               <w:rPr>
@@ -5359,7 +4980,6 @@
                 <w:szCs w:val="24"/>
               </w:rPr>
             </w:pPr>
-            <w:proofErr w:type="spellStart"/>
             <w:r>
               <w:rPr>
                 <w:rFonts w:cstheme="minorHAnsi"/>
@@ -5368,7 +4988,6 @@
               </w:rPr>
               <w:t>ClickOnce</w:t>
             </w:r>
-            <w:proofErr w:type="spellEnd"/>
           </w:p>
         </w:tc>
         <w:tc>
@@ -5391,25 +5010,7 @@
                 <w:sz w:val="24"/>
                 <w:szCs w:val="24"/>
               </w:rPr>
-              <w:t xml:space="preserve">Application stores data with SQLite, no DB instance required. </w:t>
-            </w:r>
-            <w:proofErr w:type="spellStart"/>
-            <w:r>
-              <w:rPr>
-                <w:rFonts w:cstheme="minorHAnsi"/>
-                <w:sz w:val="24"/>
-                <w:szCs w:val="24"/>
-              </w:rPr>
-              <w:t>ClickOnce</w:t>
-            </w:r>
-            <w:proofErr w:type="spellEnd"/>
-            <w:r>
-              <w:rPr>
-                <w:rFonts w:cstheme="minorHAnsi"/>
-                <w:sz w:val="24"/>
-                <w:szCs w:val="24"/>
-              </w:rPr>
-              <w:t xml:space="preserve"> also allows barebones version control.</w:t>
+              <w:t>Application stores data with SQLite, no DB instance required. ClickOnce also allows barebones version control.</w:t>
             </w:r>
           </w:p>
         </w:tc>
@@ -6338,25 +5939,7 @@
           <w:sz w:val="24"/>
           <w:szCs w:val="24"/>
         </w:rPr>
-        <w:t xml:space="preserve"> using </w:t>
-      </w:r>
-      <w:proofErr w:type="spellStart"/>
-      <w:r>
-        <w:rPr>
-          <w:rFonts w:cstheme="minorHAnsi"/>
-          <w:sz w:val="24"/>
-          <w:szCs w:val="24"/>
-        </w:rPr>
-        <w:t>Wix</w:t>
-      </w:r>
-      <w:proofErr w:type="spellEnd"/>
-      <w:r>
-        <w:rPr>
-          <w:rFonts w:cstheme="minorHAnsi"/>
-          <w:sz w:val="24"/>
-          <w:szCs w:val="24"/>
-        </w:rPr>
-        <w:t>.</w:t>
+        <w:t xml:space="preserve"> using Wix.</w:t>
       </w:r>
     </w:p>
     <w:p>
@@ -6487,18 +6070,8 @@
           <w:sz w:val="24"/>
           <w:szCs w:val="24"/>
         </w:rPr>
-        <w:t xml:space="preserve"> installation </w:t>
-      </w:r>
-      <w:proofErr w:type="gramStart"/>
-      <w:r>
-        <w:rPr>
-          <w:rFonts w:cstheme="minorHAnsi"/>
-          <w:sz w:val="24"/>
-          <w:szCs w:val="24"/>
-        </w:rPr>
-        <w:t>method</w:t>
-      </w:r>
-      <w:proofErr w:type="gramEnd"/>
+        <w:t xml:space="preserve"> installation method</w:t>
+      </w:r>
       <w:r>
         <w:rPr>
           <w:rFonts w:cstheme="minorHAnsi"/>
@@ -6529,7 +6102,6 @@
           <w:szCs w:val="24"/>
         </w:rPr>
       </w:pPr>
-      <w:proofErr w:type="spellStart"/>
       <w:r>
         <w:rPr>
           <w:rFonts w:cstheme="minorHAnsi"/>
@@ -6538,7 +6110,6 @@
         </w:rPr>
         <w:t>ClickOnce</w:t>
       </w:r>
-      <w:proofErr w:type="spellEnd"/>
       <w:r>
         <w:rPr>
           <w:rFonts w:cstheme="minorHAnsi"/>
@@ -6599,7 +6170,6 @@
           <w:szCs w:val="24"/>
         </w:rPr>
       </w:pPr>
-      <w:proofErr w:type="spellStart"/>
       <w:r>
         <w:rPr>
           <w:rFonts w:cstheme="minorHAnsi"/>
@@ -6607,16 +6177,7 @@
           <w:szCs w:val="24"/>
         </w:rPr>
         <w:lastRenderedPageBreak/>
-        <w:t>Wix</w:t>
-      </w:r>
-      <w:proofErr w:type="spellEnd"/>
-      <w:r>
-        <w:rPr>
-          <w:rFonts w:cstheme="minorHAnsi"/>
-          <w:sz w:val="24"/>
-          <w:szCs w:val="24"/>
-        </w:rPr>
-        <w:t xml:space="preserve"> </w:t>
+        <w:t xml:space="preserve">Wix </w:t>
       </w:r>
       <w:r>
         <w:rPr>
@@ -6775,9 +6336,16 @@
           <w:sz w:val="24"/>
           <w:szCs w:val="24"/>
         </w:rPr>
-        <w:t>setup.exe, .</w:t>
-      </w:r>
-      <w:proofErr w:type="spellStart"/>
+        <w:t>setup.exe, .msi, IIS</w:t>
+      </w:r>
+      <w:r>
+        <w:rPr>
+          <w:rFonts w:cstheme="minorHAnsi"/>
+          <w:sz w:val="24"/>
+          <w:szCs w:val="24"/>
+        </w:rPr>
+        <w:t xml:space="preserve">, </w:t>
+      </w:r>
       <w:r>
         <w:rPr>
           <w:rFonts w:cstheme="minorHAnsi"/>
@@ -6785,45 +6353,7 @@
           <w:sz w:val="24"/>
           <w:szCs w:val="24"/>
         </w:rPr>
-        <w:t>msi</w:t>
-      </w:r>
-      <w:proofErr w:type="spellEnd"/>
-      <w:r>
-        <w:rPr>
-          <w:rFonts w:cstheme="minorHAnsi"/>
-          <w:b/>
-          <w:sz w:val="24"/>
-          <w:szCs w:val="24"/>
-        </w:rPr>
-        <w:t>, IIS</w:t>
-      </w:r>
-      <w:r>
-        <w:rPr>
-          <w:rFonts w:cstheme="minorHAnsi"/>
-          <w:sz w:val="24"/>
-          <w:szCs w:val="24"/>
-        </w:rPr>
-        <w:t xml:space="preserve">, </w:t>
-      </w:r>
-      <w:proofErr w:type="spellStart"/>
-      <w:r>
-        <w:rPr>
-          <w:rFonts w:cstheme="minorHAnsi"/>
-          <w:b/>
-          <w:sz w:val="24"/>
-          <w:szCs w:val="24"/>
-        </w:rPr>
-        <w:t>wix</w:t>
-      </w:r>
-      <w:proofErr w:type="spellEnd"/>
-      <w:r>
-        <w:rPr>
-          <w:rFonts w:cstheme="minorHAnsi"/>
-          <w:b/>
-          <w:sz w:val="24"/>
-          <w:szCs w:val="24"/>
-        </w:rPr>
-        <w:t xml:space="preserve"> </w:t>
+        <w:t xml:space="preserve">wix </w:t>
       </w:r>
       <w:r>
         <w:rPr>
@@ -6904,25 +6434,7 @@
           <w:sz w:val="24"/>
           <w:szCs w:val="24"/>
         </w:rPr>
-        <w:t xml:space="preserve"> (Note: You must upload your application with the </w:t>
-      </w:r>
-      <w:proofErr w:type="spellStart"/>
-      <w:r>
-        <w:rPr>
-          <w:rFonts w:cstheme="minorHAnsi"/>
-          <w:sz w:val="24"/>
-          <w:szCs w:val="24"/>
-        </w:rPr>
-        <w:t>installtion</w:t>
-      </w:r>
-      <w:proofErr w:type="spellEnd"/>
-      <w:r>
-        <w:rPr>
-          <w:rFonts w:cstheme="minorHAnsi"/>
-          <w:sz w:val="24"/>
-          <w:szCs w:val="24"/>
-        </w:rPr>
-        <w:t xml:space="preserve"> package to Moodle for marking.)</w:t>
+        <w:t xml:space="preserve"> (Note: You must upload your application with the installtion package to Moodle for marking.)</w:t>
       </w:r>
     </w:p>
     <w:p>
@@ -7160,43 +6672,7 @@
                 <w:sz w:val="24"/>
                 <w:szCs w:val="24"/>
               </w:rPr>
-              <w:t>Setup.exe, .</w:t>
-            </w:r>
-            <w:proofErr w:type="spellStart"/>
-            <w:r>
-              <w:rPr>
-                <w:rFonts w:cstheme="minorHAnsi"/>
-                <w:sz w:val="24"/>
-                <w:szCs w:val="24"/>
-              </w:rPr>
-              <w:t>msi</w:t>
-            </w:r>
-            <w:proofErr w:type="spellEnd"/>
-            <w:r>
-              <w:rPr>
-                <w:rFonts w:cstheme="minorHAnsi"/>
-                <w:sz w:val="24"/>
-                <w:szCs w:val="24"/>
-              </w:rPr>
-              <w:t xml:space="preserve">, IIS, </w:t>
-            </w:r>
-            <w:proofErr w:type="spellStart"/>
-            <w:r>
-              <w:rPr>
-                <w:rFonts w:cstheme="minorHAnsi"/>
-                <w:sz w:val="24"/>
-                <w:szCs w:val="24"/>
-              </w:rPr>
-              <w:t>wix</w:t>
-            </w:r>
-            <w:proofErr w:type="spellEnd"/>
-            <w:r>
-              <w:rPr>
-                <w:rFonts w:cstheme="minorHAnsi"/>
-                <w:sz w:val="24"/>
-                <w:szCs w:val="24"/>
-              </w:rPr>
-              <w:t>, project, app package</w:t>
+              <w:t>Setup.exe, .msi, IIS, wix, project, app package</w:t>
             </w:r>
           </w:p>
         </w:tc>
@@ -7743,43 +7219,7 @@
                 <w:sz w:val="24"/>
                 <w:szCs w:val="24"/>
               </w:rPr>
-              <w:t>Setup.exe, .</w:t>
-            </w:r>
-            <w:proofErr w:type="spellStart"/>
-            <w:r>
-              <w:rPr>
-                <w:rFonts w:cstheme="minorHAnsi"/>
-                <w:sz w:val="24"/>
-                <w:szCs w:val="24"/>
-              </w:rPr>
-              <w:t>msi</w:t>
-            </w:r>
-            <w:proofErr w:type="spellEnd"/>
-            <w:r>
-              <w:rPr>
-                <w:rFonts w:cstheme="minorHAnsi"/>
-                <w:sz w:val="24"/>
-                <w:szCs w:val="24"/>
-              </w:rPr>
-              <w:t xml:space="preserve">, IIS, </w:t>
-            </w:r>
-            <w:proofErr w:type="spellStart"/>
-            <w:r>
-              <w:rPr>
-                <w:rFonts w:cstheme="minorHAnsi"/>
-                <w:sz w:val="24"/>
-                <w:szCs w:val="24"/>
-              </w:rPr>
-              <w:t>wix</w:t>
-            </w:r>
-            <w:proofErr w:type="spellEnd"/>
-            <w:r>
-              <w:rPr>
-                <w:rFonts w:cstheme="minorHAnsi"/>
-                <w:sz w:val="24"/>
-                <w:szCs w:val="24"/>
-              </w:rPr>
-              <w:t>, project, app package</w:t>
+              <w:t>Setup.exe, .msi, IIS, wix, project, app package</w:t>
             </w:r>
           </w:p>
         </w:tc>
@@ -8259,23 +7699,13 @@
         </w:rPr>
         <w:t xml:space="preserve">For </w:t>
       </w:r>
-      <w:proofErr w:type="spellStart"/>
-      <w:r>
-        <w:rPr>
-          <w:rFonts w:cstheme="minorHAnsi"/>
-          <w:sz w:val="24"/>
-          <w:szCs w:val="24"/>
-        </w:rPr>
-        <w:t>ClickOnce</w:t>
-      </w:r>
-      <w:proofErr w:type="spellEnd"/>
-      <w:r>
-        <w:rPr>
-          <w:rFonts w:cstheme="minorHAnsi"/>
-          <w:sz w:val="24"/>
-          <w:szCs w:val="24"/>
-        </w:rPr>
-        <w:t xml:space="preserve"> – use windows add/remove program</w:t>
+      <w:r>
+        <w:rPr>
+          <w:rFonts w:cstheme="minorHAnsi"/>
+          <w:sz w:val="24"/>
+          <w:szCs w:val="24"/>
+        </w:rPr>
+        <w:t>ClickOnce – use windows add/remove program</w:t>
       </w:r>
       <w:r>
         <w:rPr>
@@ -8435,7 +7865,6 @@
         </w:rPr>
         <w:t xml:space="preserve">For </w:t>
       </w:r>
-      <w:proofErr w:type="spellStart"/>
       <w:r>
         <w:rPr>
           <w:rFonts w:cstheme="minorHAnsi"/>
@@ -8444,7 +7873,6 @@
         </w:rPr>
         <w:t>Wix</w:t>
       </w:r>
-      <w:proofErr w:type="spellEnd"/>
       <w:r>
         <w:rPr>
           <w:rFonts w:cstheme="minorHAnsi"/>
@@ -8590,25 +8018,7 @@
           <w:sz w:val="24"/>
           <w:szCs w:val="24"/>
         </w:rPr>
-        <w:t xml:space="preserve">must </w:t>
-      </w:r>
-      <w:proofErr w:type="spellStart"/>
-      <w:r>
-        <w:rPr>
-          <w:rFonts w:cstheme="minorHAnsi"/>
-          <w:sz w:val="24"/>
-          <w:szCs w:val="24"/>
-        </w:rPr>
-        <w:t>unintall</w:t>
-      </w:r>
-      <w:proofErr w:type="spellEnd"/>
-      <w:r>
-        <w:rPr>
-          <w:rFonts w:cstheme="minorHAnsi"/>
-          <w:sz w:val="24"/>
-          <w:szCs w:val="24"/>
-        </w:rPr>
-        <w:t xml:space="preserve"> from the development machine only</w:t>
+        <w:t>must unintall from the development machine only</w:t>
       </w:r>
       <w:r>
         <w:rPr>
@@ -8764,43 +8174,7 @@
                 <w:sz w:val="24"/>
                 <w:szCs w:val="24"/>
               </w:rPr>
-              <w:t>Setup.exe, .</w:t>
-            </w:r>
-            <w:proofErr w:type="spellStart"/>
-            <w:r>
-              <w:rPr>
-                <w:rFonts w:cstheme="minorHAnsi"/>
-                <w:sz w:val="24"/>
-                <w:szCs w:val="24"/>
-              </w:rPr>
-              <w:t>msi</w:t>
-            </w:r>
-            <w:proofErr w:type="spellEnd"/>
-            <w:r>
-              <w:rPr>
-                <w:rFonts w:cstheme="minorHAnsi"/>
-                <w:sz w:val="24"/>
-                <w:szCs w:val="24"/>
-              </w:rPr>
-              <w:t xml:space="preserve">, IIS, </w:t>
-            </w:r>
-            <w:proofErr w:type="spellStart"/>
-            <w:r>
-              <w:rPr>
-                <w:rFonts w:cstheme="minorHAnsi"/>
-                <w:sz w:val="24"/>
-                <w:szCs w:val="24"/>
-              </w:rPr>
-              <w:t>wix</w:t>
-            </w:r>
-            <w:proofErr w:type="spellEnd"/>
-            <w:r>
-              <w:rPr>
-                <w:rFonts w:cstheme="minorHAnsi"/>
-                <w:sz w:val="24"/>
-                <w:szCs w:val="24"/>
-              </w:rPr>
-              <w:t>, project, app package</w:t>
+              <w:t>Setup.exe, .msi, IIS, wix, project, app package</w:t>
             </w:r>
           </w:p>
         </w:tc>
@@ -9048,25 +8422,7 @@
           <w:sz w:val="24"/>
           <w:szCs w:val="24"/>
         </w:rPr>
-        <w:t xml:space="preserve">before and after the un-installation package is </w:t>
-      </w:r>
-      <w:proofErr w:type="spellStart"/>
-      <w:r>
-        <w:rPr>
-          <w:rFonts w:cstheme="minorHAnsi"/>
-          <w:sz w:val="24"/>
-          <w:szCs w:val="24"/>
-        </w:rPr>
-        <w:t>exceuted</w:t>
-      </w:r>
-      <w:proofErr w:type="spellEnd"/>
-      <w:r>
-        <w:rPr>
-          <w:rFonts w:cstheme="minorHAnsi"/>
-          <w:sz w:val="24"/>
-          <w:szCs w:val="24"/>
-        </w:rPr>
-        <w:t>.</w:t>
+        <w:t>before and after the un-installation package is exceuted.</w:t>
       </w:r>
     </w:p>
     <w:p>
@@ -9211,53 +8567,7 @@
           <w:sz w:val="24"/>
           <w:szCs w:val="24"/>
         </w:rPr>
-        <w:t xml:space="preserve">For all </w:t>
-      </w:r>
-      <w:proofErr w:type="spellStart"/>
-      <w:proofErr w:type="gramStart"/>
-      <w:r>
-        <w:rPr>
-          <w:rFonts w:cstheme="minorHAnsi"/>
-          <w:sz w:val="24"/>
-          <w:szCs w:val="24"/>
-        </w:rPr>
-        <w:t>ClickOnce</w:t>
-      </w:r>
-      <w:proofErr w:type="spellEnd"/>
-      <w:r>
-        <w:rPr>
-          <w:rFonts w:cstheme="minorHAnsi"/>
-          <w:sz w:val="24"/>
-          <w:szCs w:val="24"/>
-        </w:rPr>
-        <w:t xml:space="preserve"> ,</w:t>
-      </w:r>
-      <w:proofErr w:type="gramEnd"/>
-      <w:r>
-        <w:rPr>
-          <w:rFonts w:cstheme="minorHAnsi"/>
-          <w:sz w:val="24"/>
-          <w:szCs w:val="24"/>
-        </w:rPr>
-        <w:t xml:space="preserve"> InstallShield, </w:t>
-      </w:r>
-      <w:proofErr w:type="spellStart"/>
-      <w:r>
-        <w:rPr>
-          <w:rFonts w:cstheme="minorHAnsi"/>
-          <w:sz w:val="24"/>
-          <w:szCs w:val="24"/>
-        </w:rPr>
-        <w:t>Wix</w:t>
-      </w:r>
-      <w:proofErr w:type="spellEnd"/>
-      <w:r>
-        <w:rPr>
-          <w:rFonts w:cstheme="minorHAnsi"/>
-          <w:sz w:val="24"/>
-          <w:szCs w:val="24"/>
-        </w:rPr>
-        <w:t xml:space="preserve"> &amp; UWP, need </w:t>
+        <w:t xml:space="preserve">For all ClickOnce , InstallShield, Wix &amp; UWP, need </w:t>
       </w:r>
       <w:r>
         <w:rPr>
@@ -9273,17 +8583,7 @@
           <w:sz w:val="24"/>
           <w:szCs w:val="24"/>
         </w:rPr>
-        <w:t>o illus</w:t>
-      </w:r>
-      <w:bookmarkStart w:id="0" w:name="_GoBack"/>
-      <w:bookmarkEnd w:id="0"/>
-      <w:r>
-        <w:rPr>
-          <w:rFonts w:cstheme="minorHAnsi"/>
-          <w:sz w:val="24"/>
-          <w:szCs w:val="24"/>
-        </w:rPr>
-        <w:t>trate all install components will be removed.</w:t>
+        <w:t>o illustrate all install components will be removed.</w:t>
       </w:r>
     </w:p>
     <w:p>
@@ -9340,25 +8640,7 @@
           <w:sz w:val="24"/>
           <w:szCs w:val="24"/>
         </w:rPr>
-        <w:t xml:space="preserve">Create a </w:t>
-      </w:r>
-      <w:proofErr w:type="spellStart"/>
-      <w:r>
-        <w:rPr>
-          <w:rFonts w:cstheme="minorHAnsi"/>
-          <w:sz w:val="24"/>
-          <w:szCs w:val="24"/>
-        </w:rPr>
-        <w:t>Wix</w:t>
-      </w:r>
-      <w:proofErr w:type="spellEnd"/>
-      <w:r>
-        <w:rPr>
-          <w:rFonts w:cstheme="minorHAnsi"/>
-          <w:sz w:val="24"/>
-          <w:szCs w:val="24"/>
-        </w:rPr>
-        <w:t xml:space="preserve"> database project to deploy </w:t>
+        <w:t xml:space="preserve">Create a Wix database project to deploy </w:t>
       </w:r>
       <w:r>
         <w:rPr>
@@ -9449,25 +8731,7 @@
           <w:sz w:val="24"/>
           <w:szCs w:val="24"/>
         </w:rPr>
-        <w:t xml:space="preserve">Demonstrate the </w:t>
-      </w:r>
-      <w:proofErr w:type="spellStart"/>
-      <w:r>
-        <w:rPr>
-          <w:rFonts w:cstheme="minorHAnsi"/>
-          <w:sz w:val="24"/>
-          <w:szCs w:val="24"/>
-        </w:rPr>
-        <w:t>Wix</w:t>
-      </w:r>
-      <w:proofErr w:type="spellEnd"/>
-      <w:r>
-        <w:rPr>
-          <w:rFonts w:cstheme="minorHAnsi"/>
-          <w:sz w:val="24"/>
-          <w:szCs w:val="24"/>
-        </w:rPr>
-        <w:t xml:space="preserve"> database deployment</w:t>
+        <w:t>Demonstrate the Wix database deployment</w:t>
       </w:r>
       <w:r>
         <w:rPr>
@@ -9521,23 +8785,80 @@
           <w:sz w:val="24"/>
           <w:szCs w:val="24"/>
         </w:rPr>
-        <w:t xml:space="preserve">**Note: Make sure that you capture the screen shots for both part a &amp; b </w:t>
-      </w:r>
-      <w:r>
-        <w:rPr>
-          <w:rFonts w:cstheme="minorHAnsi"/>
-          <w:sz w:val="24"/>
-          <w:szCs w:val="24"/>
-        </w:rPr>
-        <w:t xml:space="preserve">for successful </w:t>
-      </w:r>
-      <w:r>
-        <w:rPr>
-          <w:rFonts w:cstheme="minorHAnsi"/>
-          <w:sz w:val="24"/>
-          <w:szCs w:val="24"/>
-        </w:rPr>
-        <w:t>completion.</w:t>
+        <w:t>Part A Development side:</w:t>
+      </w:r>
+    </w:p>
+    <w:p>
+      <w:pPr>
+        <w:pStyle w:val="ListParagraph"/>
+        <w:keepNext/>
+        <w:ind w:left="284"/>
+        <w:jc w:val="center"/>
+      </w:pPr>
+      <w:r>
+        <w:rPr>
+          <w:noProof/>
+        </w:rPr>
+        <w:drawing>
+          <wp:inline distT="0" distB="0" distL="0" distR="0" wp14:anchorId="36CDF41E" wp14:editId="5E589CA5">
+            <wp:extent cx="5731510" cy="3256915"/>
+            <wp:effectExtent l="0" t="0" r="2540" b="635"/>
+            <wp:docPr id="1" name="Picture 1"/>
+            <wp:cNvGraphicFramePr>
+              <a:graphicFrameLocks xmlns:a="http://schemas.openxmlformats.org/drawingml/2006/main" noChangeAspect="1"/>
+            </wp:cNvGraphicFramePr>
+            <a:graphic xmlns:a="http://schemas.openxmlformats.org/drawingml/2006/main">
+              <a:graphicData uri="http://schemas.openxmlformats.org/drawingml/2006/picture">
+                <pic:pic xmlns:pic="http://schemas.openxmlformats.org/drawingml/2006/picture">
+                  <pic:nvPicPr>
+                    <pic:cNvPr id="1" name=""/>
+                    <pic:cNvPicPr/>
+                  </pic:nvPicPr>
+                  <pic:blipFill>
+                    <a:blip r:embed="rId10"/>
+                    <a:stretch>
+                      <a:fillRect/>
+                    </a:stretch>
+                  </pic:blipFill>
+                  <pic:spPr>
+                    <a:xfrm>
+                      <a:off x="0" y="0"/>
+                      <a:ext cx="5731510" cy="3256915"/>
+                    </a:xfrm>
+                    <a:prstGeom prst="rect">
+                      <a:avLst/>
+                    </a:prstGeom>
+                  </pic:spPr>
+                </pic:pic>
+              </a:graphicData>
+            </a:graphic>
+          </wp:inline>
+        </w:drawing>
+      </w:r>
+    </w:p>
+    <w:p>
+      <w:pPr>
+        <w:pStyle w:val="Caption"/>
+        <w:jc w:val="center"/>
+        <w:rPr>
+          <w:rFonts w:cstheme="minorHAnsi"/>
+          <w:sz w:val="24"/>
+          <w:szCs w:val="24"/>
+        </w:rPr>
+      </w:pPr>
+      <w:r>
+        <w:t xml:space="preserve">Figure </w:t>
+      </w:r>
+      <w:fldSimple w:instr=" SEQ Figure \* ARABIC ">
+        <w:r>
+          <w:rPr>
+            <w:noProof/>
+          </w:rPr>
+          <w:t>1</w:t>
+        </w:r>
+      </w:fldSimple>
+      <w:r>
+        <w:t>: SQL service running without required database.</w:t>
       </w:r>
     </w:p>
     <w:p>
@@ -9550,6 +8871,1966 @@
           <w:szCs w:val="24"/>
         </w:rPr>
       </w:pPr>
+    </w:p>
+    <w:p>
+      <w:pPr>
+        <w:pStyle w:val="ListParagraph"/>
+        <w:keepNext/>
+        <w:ind w:left="284"/>
+        <w:jc w:val="center"/>
+      </w:pPr>
+      <w:r>
+        <w:rPr>
+          <w:noProof/>
+        </w:rPr>
+        <w:lastRenderedPageBreak/>
+        <w:drawing>
+          <wp:inline distT="0" distB="0" distL="0" distR="0" wp14:anchorId="3E950ABA" wp14:editId="4996D98D">
+            <wp:extent cx="5731510" cy="4499610"/>
+            <wp:effectExtent l="0" t="0" r="2540" b="0"/>
+            <wp:docPr id="13" name="Picture 13"/>
+            <wp:cNvGraphicFramePr>
+              <a:graphicFrameLocks xmlns:a="http://schemas.openxmlformats.org/drawingml/2006/main" noChangeAspect="1"/>
+            </wp:cNvGraphicFramePr>
+            <a:graphic xmlns:a="http://schemas.openxmlformats.org/drawingml/2006/main">
+              <a:graphicData uri="http://schemas.openxmlformats.org/drawingml/2006/picture">
+                <pic:pic xmlns:pic="http://schemas.openxmlformats.org/drawingml/2006/picture">
+                  <pic:nvPicPr>
+                    <pic:cNvPr id="1" name=""/>
+                    <pic:cNvPicPr/>
+                  </pic:nvPicPr>
+                  <pic:blipFill>
+                    <a:blip r:embed="rId11"/>
+                    <a:stretch>
+                      <a:fillRect/>
+                    </a:stretch>
+                  </pic:blipFill>
+                  <pic:spPr>
+                    <a:xfrm>
+                      <a:off x="0" y="0"/>
+                      <a:ext cx="5731510" cy="4499610"/>
+                    </a:xfrm>
+                    <a:prstGeom prst="rect">
+                      <a:avLst/>
+                    </a:prstGeom>
+                  </pic:spPr>
+                </pic:pic>
+              </a:graphicData>
+            </a:graphic>
+          </wp:inline>
+        </w:drawing>
+      </w:r>
+    </w:p>
+    <w:p>
+      <w:pPr>
+        <w:pStyle w:val="Caption"/>
+        <w:jc w:val="center"/>
+        <w:rPr>
+          <w:rFonts w:cstheme="minorHAnsi"/>
+          <w:sz w:val="24"/>
+          <w:szCs w:val="24"/>
+        </w:rPr>
+      </w:pPr>
+      <w:r>
+        <w:t xml:space="preserve">Figure </w:t>
+      </w:r>
+      <w:fldSimple w:instr=" SEQ Figure \* ARABIC ">
+        <w:r>
+          <w:rPr>
+            <w:noProof/>
+          </w:rPr>
+          <w:t>2</w:t>
+        </w:r>
+      </w:fldSimple>
+      <w:r>
+        <w:t>: WiX XML configuration for creating/dropping DB.</w:t>
+      </w:r>
+    </w:p>
+    <w:p>
+      <w:pPr>
+        <w:pStyle w:val="ListParagraph"/>
+        <w:ind w:left="284"/>
+        <w:rPr>
+          <w:rFonts w:cstheme="minorHAnsi"/>
+          <w:sz w:val="24"/>
+          <w:szCs w:val="24"/>
+        </w:rPr>
+      </w:pPr>
+    </w:p>
+    <w:p>
+      <w:pPr>
+        <w:pStyle w:val="ListParagraph"/>
+        <w:keepNext/>
+        <w:ind w:left="284"/>
+        <w:jc w:val="center"/>
+      </w:pPr>
+      <w:r>
+        <w:rPr>
+          <w:noProof/>
+        </w:rPr>
+        <w:drawing>
+          <wp:inline distT="0" distB="0" distL="0" distR="0" wp14:anchorId="01C45CF0" wp14:editId="75E0B46D">
+            <wp:extent cx="5731510" cy="3200400"/>
+            <wp:effectExtent l="0" t="0" r="2540" b="0"/>
+            <wp:docPr id="26" name="Picture 26"/>
+            <wp:cNvGraphicFramePr>
+              <a:graphicFrameLocks xmlns:a="http://schemas.openxmlformats.org/drawingml/2006/main" noChangeAspect="1"/>
+            </wp:cNvGraphicFramePr>
+            <a:graphic xmlns:a="http://schemas.openxmlformats.org/drawingml/2006/main">
+              <a:graphicData uri="http://schemas.openxmlformats.org/drawingml/2006/picture">
+                <pic:pic xmlns:pic="http://schemas.openxmlformats.org/drawingml/2006/picture">
+                  <pic:nvPicPr>
+                    <pic:cNvPr id="1" name=""/>
+                    <pic:cNvPicPr/>
+                  </pic:nvPicPr>
+                  <pic:blipFill>
+                    <a:blip r:embed="rId12"/>
+                    <a:stretch>
+                      <a:fillRect/>
+                    </a:stretch>
+                  </pic:blipFill>
+                  <pic:spPr>
+                    <a:xfrm>
+                      <a:off x="0" y="0"/>
+                      <a:ext cx="5731510" cy="3200400"/>
+                    </a:xfrm>
+                    <a:prstGeom prst="rect">
+                      <a:avLst/>
+                    </a:prstGeom>
+                  </pic:spPr>
+                </pic:pic>
+              </a:graphicData>
+            </a:graphic>
+          </wp:inline>
+        </w:drawing>
+      </w:r>
+    </w:p>
+    <w:p>
+      <w:pPr>
+        <w:pStyle w:val="Caption"/>
+        <w:jc w:val="center"/>
+        <w:rPr>
+          <w:rFonts w:cstheme="minorHAnsi"/>
+          <w:sz w:val="24"/>
+          <w:szCs w:val="24"/>
+        </w:rPr>
+      </w:pPr>
+      <w:r>
+        <w:t xml:space="preserve">Figure </w:t>
+      </w:r>
+      <w:fldSimple w:instr=" SEQ Figure \* ARABIC ">
+        <w:r>
+          <w:rPr>
+            <w:noProof/>
+          </w:rPr>
+          <w:t>3</w:t>
+        </w:r>
+      </w:fldSimple>
+      <w:r>
+        <w:t>: WiX installer running with EULA.</w:t>
+      </w:r>
+    </w:p>
+    <w:p>
+      <w:pPr>
+        <w:pStyle w:val="ListParagraph"/>
+        <w:ind w:left="284"/>
+        <w:rPr>
+          <w:rFonts w:cstheme="minorHAnsi"/>
+          <w:sz w:val="24"/>
+          <w:szCs w:val="24"/>
+        </w:rPr>
+      </w:pPr>
+    </w:p>
+    <w:p>
+      <w:pPr>
+        <w:pStyle w:val="ListParagraph"/>
+        <w:keepNext/>
+        <w:ind w:left="284"/>
+        <w:jc w:val="center"/>
+      </w:pPr>
+      <w:r>
+        <w:rPr>
+          <w:noProof/>
+        </w:rPr>
+        <w:drawing>
+          <wp:inline distT="0" distB="0" distL="0" distR="0" wp14:anchorId="2CB7A1A6" wp14:editId="1BC138A5">
+            <wp:extent cx="5343525" cy="3867150"/>
+            <wp:effectExtent l="0" t="0" r="9525" b="0"/>
+            <wp:docPr id="27" name="Picture 27"/>
+            <wp:cNvGraphicFramePr>
+              <a:graphicFrameLocks xmlns:a="http://schemas.openxmlformats.org/drawingml/2006/main" noChangeAspect="1"/>
+            </wp:cNvGraphicFramePr>
+            <a:graphic xmlns:a="http://schemas.openxmlformats.org/drawingml/2006/main">
+              <a:graphicData uri="http://schemas.openxmlformats.org/drawingml/2006/picture">
+                <pic:pic xmlns:pic="http://schemas.openxmlformats.org/drawingml/2006/picture">
+                  <pic:nvPicPr>
+                    <pic:cNvPr id="1" name=""/>
+                    <pic:cNvPicPr/>
+                  </pic:nvPicPr>
+                  <pic:blipFill>
+                    <a:blip r:embed="rId13"/>
+                    <a:stretch>
+                      <a:fillRect/>
+                    </a:stretch>
+                  </pic:blipFill>
+                  <pic:spPr>
+                    <a:xfrm>
+                      <a:off x="0" y="0"/>
+                      <a:ext cx="5343525" cy="3867150"/>
+                    </a:xfrm>
+                    <a:prstGeom prst="rect">
+                      <a:avLst/>
+                    </a:prstGeom>
+                  </pic:spPr>
+                </pic:pic>
+              </a:graphicData>
+            </a:graphic>
+          </wp:inline>
+        </w:drawing>
+      </w:r>
+    </w:p>
+    <w:p>
+      <w:pPr>
+        <w:pStyle w:val="Caption"/>
+        <w:jc w:val="center"/>
+        <w:rPr>
+          <w:rFonts w:cstheme="minorHAnsi"/>
+          <w:sz w:val="24"/>
+          <w:szCs w:val="24"/>
+        </w:rPr>
+      </w:pPr>
+      <w:r>
+        <w:t xml:space="preserve">Figure </w:t>
+      </w:r>
+      <w:fldSimple w:instr=" SEQ Figure \* ARABIC ">
+        <w:r>
+          <w:rPr>
+            <w:noProof/>
+          </w:rPr>
+          <w:t>4</w:t>
+        </w:r>
+      </w:fldSimple>
+      <w:r>
+        <w:t>: Installation successful.</w:t>
+      </w:r>
+    </w:p>
+    <w:p>
+      <w:pPr>
+        <w:pStyle w:val="ListParagraph"/>
+        <w:ind w:left="284"/>
+        <w:rPr>
+          <w:rFonts w:cstheme="minorHAnsi"/>
+          <w:sz w:val="24"/>
+          <w:szCs w:val="24"/>
+        </w:rPr>
+      </w:pPr>
+    </w:p>
+    <w:p>
+      <w:pPr>
+        <w:pStyle w:val="ListParagraph"/>
+        <w:keepNext/>
+        <w:ind w:left="284"/>
+        <w:jc w:val="center"/>
+      </w:pPr>
+      <w:r>
+        <w:rPr>
+          <w:noProof/>
+        </w:rPr>
+        <w:drawing>
+          <wp:inline distT="0" distB="0" distL="0" distR="0" wp14:anchorId="77B1386E" wp14:editId="64CEC2C7">
+            <wp:extent cx="3238500" cy="3324225"/>
+            <wp:effectExtent l="0" t="0" r="0" b="9525"/>
+            <wp:docPr id="28" name="Picture 28"/>
+            <wp:cNvGraphicFramePr>
+              <a:graphicFrameLocks xmlns:a="http://schemas.openxmlformats.org/drawingml/2006/main" noChangeAspect="1"/>
+            </wp:cNvGraphicFramePr>
+            <a:graphic xmlns:a="http://schemas.openxmlformats.org/drawingml/2006/main">
+              <a:graphicData uri="http://schemas.openxmlformats.org/drawingml/2006/picture">
+                <pic:pic xmlns:pic="http://schemas.openxmlformats.org/drawingml/2006/picture">
+                  <pic:nvPicPr>
+                    <pic:cNvPr id="1" name=""/>
+                    <pic:cNvPicPr/>
+                  </pic:nvPicPr>
+                  <pic:blipFill>
+                    <a:blip r:embed="rId14"/>
+                    <a:stretch>
+                      <a:fillRect/>
+                    </a:stretch>
+                  </pic:blipFill>
+                  <pic:spPr>
+                    <a:xfrm>
+                      <a:off x="0" y="0"/>
+                      <a:ext cx="3238500" cy="3324225"/>
+                    </a:xfrm>
+                    <a:prstGeom prst="rect">
+                      <a:avLst/>
+                    </a:prstGeom>
+                  </pic:spPr>
+                </pic:pic>
+              </a:graphicData>
+            </a:graphic>
+          </wp:inline>
+        </w:drawing>
+      </w:r>
+    </w:p>
+    <w:p>
+      <w:pPr>
+        <w:pStyle w:val="Caption"/>
+        <w:jc w:val="center"/>
+        <w:rPr>
+          <w:rFonts w:cstheme="minorHAnsi"/>
+          <w:sz w:val="24"/>
+          <w:szCs w:val="24"/>
+        </w:rPr>
+      </w:pPr>
+      <w:r>
+        <w:t xml:space="preserve">Figure </w:t>
+      </w:r>
+      <w:fldSimple w:instr=" SEQ Figure \* ARABIC ">
+        <w:r>
+          <w:rPr>
+            <w:noProof/>
+          </w:rPr>
+          <w:t>5</w:t>
+        </w:r>
+      </w:fldSimple>
+      <w:r>
+        <w:t>: Database Payables can be seen in schema.</w:t>
+      </w:r>
+    </w:p>
+    <w:p>
+      <w:pPr>
+        <w:pStyle w:val="ListParagraph"/>
+        <w:ind w:left="284"/>
+        <w:rPr>
+          <w:rFonts w:cstheme="minorHAnsi"/>
+          <w:sz w:val="24"/>
+          <w:szCs w:val="24"/>
+        </w:rPr>
+      </w:pPr>
+    </w:p>
+    <w:p>
+      <w:pPr>
+        <w:pStyle w:val="ListParagraph"/>
+        <w:keepNext/>
+        <w:ind w:left="284"/>
+        <w:jc w:val="center"/>
+      </w:pPr>
+      <w:r>
+        <w:rPr>
+          <w:noProof/>
+        </w:rPr>
+        <w:lastRenderedPageBreak/>
+        <w:drawing>
+          <wp:inline distT="0" distB="0" distL="0" distR="0" wp14:anchorId="2A225AD7" wp14:editId="611FE235">
+            <wp:extent cx="5731510" cy="2163445"/>
+            <wp:effectExtent l="0" t="0" r="2540" b="8255"/>
+            <wp:docPr id="29" name="Picture 29"/>
+            <wp:cNvGraphicFramePr>
+              <a:graphicFrameLocks xmlns:a="http://schemas.openxmlformats.org/drawingml/2006/main" noChangeAspect="1"/>
+            </wp:cNvGraphicFramePr>
+            <a:graphic xmlns:a="http://schemas.openxmlformats.org/drawingml/2006/main">
+              <a:graphicData uri="http://schemas.openxmlformats.org/drawingml/2006/picture">
+                <pic:pic xmlns:pic="http://schemas.openxmlformats.org/drawingml/2006/picture">
+                  <pic:nvPicPr>
+                    <pic:cNvPr id="1" name=""/>
+                    <pic:cNvPicPr/>
+                  </pic:nvPicPr>
+                  <pic:blipFill>
+                    <a:blip r:embed="rId15"/>
+                    <a:stretch>
+                      <a:fillRect/>
+                    </a:stretch>
+                  </pic:blipFill>
+                  <pic:spPr>
+                    <a:xfrm>
+                      <a:off x="0" y="0"/>
+                      <a:ext cx="5731510" cy="2163445"/>
+                    </a:xfrm>
+                    <a:prstGeom prst="rect">
+                      <a:avLst/>
+                    </a:prstGeom>
+                  </pic:spPr>
+                </pic:pic>
+              </a:graphicData>
+            </a:graphic>
+          </wp:inline>
+        </w:drawing>
+      </w:r>
+    </w:p>
+    <w:p>
+      <w:pPr>
+        <w:pStyle w:val="Caption"/>
+        <w:jc w:val="center"/>
+        <w:rPr>
+          <w:rFonts w:cstheme="minorHAnsi"/>
+          <w:sz w:val="24"/>
+          <w:szCs w:val="24"/>
+        </w:rPr>
+      </w:pPr>
+      <w:r>
+        <w:t xml:space="preserve">Figure </w:t>
+      </w:r>
+      <w:fldSimple w:instr=" SEQ Figure \* ARABIC ">
+        <w:r>
+          <w:rPr>
+            <w:noProof/>
+          </w:rPr>
+          <w:t>6</w:t>
+        </w:r>
+      </w:fldSimple>
+      <w:r>
+        <w:t>: Desktop icon created on development machine.</w:t>
+      </w:r>
+    </w:p>
+    <w:p>
+      <w:pPr>
+        <w:pStyle w:val="ListParagraph"/>
+        <w:ind w:left="284"/>
+        <w:rPr>
+          <w:rFonts w:cstheme="minorHAnsi"/>
+          <w:sz w:val="24"/>
+          <w:szCs w:val="24"/>
+        </w:rPr>
+      </w:pPr>
+    </w:p>
+    <w:p>
+      <w:pPr>
+        <w:pStyle w:val="ListParagraph"/>
+        <w:ind w:left="284"/>
+        <w:rPr>
+          <w:rFonts w:cstheme="minorHAnsi"/>
+          <w:sz w:val="24"/>
+          <w:szCs w:val="24"/>
+        </w:rPr>
+      </w:pPr>
+      <w:r>
+        <w:rPr>
+          <w:rFonts w:cstheme="minorHAnsi"/>
+          <w:sz w:val="24"/>
+          <w:szCs w:val="24"/>
+        </w:rPr>
+        <w:t>Part A Client Side:</w:t>
+      </w:r>
+    </w:p>
+    <w:p>
+      <w:pPr>
+        <w:pStyle w:val="ListParagraph"/>
+        <w:ind w:left="284"/>
+        <w:rPr>
+          <w:rFonts w:cstheme="minorHAnsi"/>
+          <w:sz w:val="24"/>
+          <w:szCs w:val="24"/>
+        </w:rPr>
+      </w:pPr>
+    </w:p>
+    <w:p>
+      <w:pPr>
+        <w:pStyle w:val="ListParagraph"/>
+        <w:keepNext/>
+        <w:ind w:left="284"/>
+        <w:jc w:val="center"/>
+      </w:pPr>
+      <w:r>
+        <w:rPr>
+          <w:noProof/>
+        </w:rPr>
+        <w:drawing>
+          <wp:inline distT="0" distB="0" distL="0" distR="0" wp14:anchorId="557BBB60" wp14:editId="06D04651">
+            <wp:extent cx="4714875" cy="3171825"/>
+            <wp:effectExtent l="0" t="0" r="9525" b="9525"/>
+            <wp:docPr id="2" name="Picture 2"/>
+            <wp:cNvGraphicFramePr>
+              <a:graphicFrameLocks xmlns:a="http://schemas.openxmlformats.org/drawingml/2006/main" noChangeAspect="1"/>
+            </wp:cNvGraphicFramePr>
+            <a:graphic xmlns:a="http://schemas.openxmlformats.org/drawingml/2006/main">
+              <a:graphicData uri="http://schemas.openxmlformats.org/drawingml/2006/picture">
+                <pic:pic xmlns:pic="http://schemas.openxmlformats.org/drawingml/2006/picture">
+                  <pic:nvPicPr>
+                    <pic:cNvPr id="1" name=""/>
+                    <pic:cNvPicPr/>
+                  </pic:nvPicPr>
+                  <pic:blipFill>
+                    <a:blip r:embed="rId16"/>
+                    <a:stretch>
+                      <a:fillRect/>
+                    </a:stretch>
+                  </pic:blipFill>
+                  <pic:spPr>
+                    <a:xfrm>
+                      <a:off x="0" y="0"/>
+                      <a:ext cx="4714875" cy="3171825"/>
+                    </a:xfrm>
+                    <a:prstGeom prst="rect">
+                      <a:avLst/>
+                    </a:prstGeom>
+                  </pic:spPr>
+                </pic:pic>
+              </a:graphicData>
+            </a:graphic>
+          </wp:inline>
+        </w:drawing>
+      </w:r>
+    </w:p>
+    <w:p>
+      <w:pPr>
+        <w:pStyle w:val="Caption"/>
+        <w:jc w:val="center"/>
+        <w:rPr>
+          <w:rFonts w:cstheme="minorHAnsi"/>
+          <w:sz w:val="24"/>
+          <w:szCs w:val="24"/>
+        </w:rPr>
+      </w:pPr>
+      <w:r>
+        <w:t xml:space="preserve">Figure </w:t>
+      </w:r>
+      <w:fldSimple w:instr=" SEQ Figure \* ARABIC ">
+        <w:r>
+          <w:rPr>
+            <w:noProof/>
+          </w:rPr>
+          <w:t>7</w:t>
+        </w:r>
+      </w:fldSimple>
+      <w:r>
+        <w:t>: System information of client computer.</w:t>
+      </w:r>
+    </w:p>
+    <w:p>
+      <w:pPr>
+        <w:pStyle w:val="ListParagraph"/>
+        <w:keepNext/>
+        <w:ind w:left="284"/>
+        <w:jc w:val="center"/>
+      </w:pPr>
+      <w:r>
+        <w:rPr>
+          <w:noProof/>
+        </w:rPr>
+        <w:lastRenderedPageBreak/>
+        <w:drawing>
+          <wp:inline distT="0" distB="0" distL="0" distR="0" wp14:anchorId="4068AD32" wp14:editId="0AC91DAD">
+            <wp:extent cx="2952750" cy="5029200"/>
+            <wp:effectExtent l="0" t="0" r="0" b="0"/>
+            <wp:docPr id="35" name="Picture 35"/>
+            <wp:cNvGraphicFramePr>
+              <a:graphicFrameLocks xmlns:a="http://schemas.openxmlformats.org/drawingml/2006/main" noChangeAspect="1"/>
+            </wp:cNvGraphicFramePr>
+            <a:graphic xmlns:a="http://schemas.openxmlformats.org/drawingml/2006/main">
+              <a:graphicData uri="http://schemas.openxmlformats.org/drawingml/2006/picture">
+                <pic:pic xmlns:pic="http://schemas.openxmlformats.org/drawingml/2006/picture">
+                  <pic:nvPicPr>
+                    <pic:cNvPr id="1" name=""/>
+                    <pic:cNvPicPr/>
+                  </pic:nvPicPr>
+                  <pic:blipFill>
+                    <a:blip r:embed="rId17"/>
+                    <a:stretch>
+                      <a:fillRect/>
+                    </a:stretch>
+                  </pic:blipFill>
+                  <pic:spPr>
+                    <a:xfrm>
+                      <a:off x="0" y="0"/>
+                      <a:ext cx="2952750" cy="5029200"/>
+                    </a:xfrm>
+                    <a:prstGeom prst="rect">
+                      <a:avLst/>
+                    </a:prstGeom>
+                  </pic:spPr>
+                </pic:pic>
+              </a:graphicData>
+            </a:graphic>
+          </wp:inline>
+        </w:drawing>
+      </w:r>
+    </w:p>
+    <w:p>
+      <w:pPr>
+        <w:pStyle w:val="Caption"/>
+        <w:jc w:val="center"/>
+        <w:rPr>
+          <w:rFonts w:cstheme="minorHAnsi"/>
+          <w:sz w:val="24"/>
+          <w:szCs w:val="24"/>
+        </w:rPr>
+      </w:pPr>
+      <w:r>
+        <w:t xml:space="preserve">Figure </w:t>
+      </w:r>
+      <w:fldSimple w:instr=" SEQ Figure \* ARABIC ">
+        <w:r>
+          <w:rPr>
+            <w:noProof/>
+          </w:rPr>
+          <w:t>8</w:t>
+        </w:r>
+      </w:fldSimple>
+      <w:r>
+        <w:t>: Client computer does not have instance of Payables.</w:t>
+      </w:r>
+    </w:p>
+    <w:p>
+      <w:pPr>
+        <w:pStyle w:val="ListParagraph"/>
+        <w:ind w:left="284"/>
+        <w:rPr>
+          <w:rFonts w:cstheme="minorHAnsi"/>
+          <w:sz w:val="24"/>
+          <w:szCs w:val="24"/>
+        </w:rPr>
+      </w:pPr>
+    </w:p>
+    <w:p>
+      <w:pPr>
+        <w:pStyle w:val="ListParagraph"/>
+        <w:keepNext/>
+        <w:ind w:left="284"/>
+        <w:jc w:val="center"/>
+      </w:pPr>
+      <w:r>
+        <w:rPr>
+          <w:noProof/>
+        </w:rPr>
+        <w:lastRenderedPageBreak/>
+        <w:drawing>
+          <wp:inline distT="0" distB="0" distL="0" distR="0" wp14:anchorId="6BD2D7CD" wp14:editId="4AE4F034">
+            <wp:extent cx="5731510" cy="3291205"/>
+            <wp:effectExtent l="0" t="0" r="2540" b="4445"/>
+            <wp:docPr id="3" name="Picture 3"/>
+            <wp:cNvGraphicFramePr>
+              <a:graphicFrameLocks xmlns:a="http://schemas.openxmlformats.org/drawingml/2006/main" noChangeAspect="1"/>
+            </wp:cNvGraphicFramePr>
+            <a:graphic xmlns:a="http://schemas.openxmlformats.org/drawingml/2006/main">
+              <a:graphicData uri="http://schemas.openxmlformats.org/drawingml/2006/picture">
+                <pic:pic xmlns:pic="http://schemas.openxmlformats.org/drawingml/2006/picture">
+                  <pic:nvPicPr>
+                    <pic:cNvPr id="1" name=""/>
+                    <pic:cNvPicPr/>
+                  </pic:nvPicPr>
+                  <pic:blipFill>
+                    <a:blip r:embed="rId18"/>
+                    <a:stretch>
+                      <a:fillRect/>
+                    </a:stretch>
+                  </pic:blipFill>
+                  <pic:spPr>
+                    <a:xfrm>
+                      <a:off x="0" y="0"/>
+                      <a:ext cx="5731510" cy="3291205"/>
+                    </a:xfrm>
+                    <a:prstGeom prst="rect">
+                      <a:avLst/>
+                    </a:prstGeom>
+                  </pic:spPr>
+                </pic:pic>
+              </a:graphicData>
+            </a:graphic>
+          </wp:inline>
+        </w:drawing>
+      </w:r>
+    </w:p>
+    <w:p>
+      <w:pPr>
+        <w:pStyle w:val="Caption"/>
+        <w:jc w:val="center"/>
+        <w:rPr>
+          <w:rFonts w:cstheme="minorHAnsi"/>
+          <w:sz w:val="24"/>
+          <w:szCs w:val="24"/>
+        </w:rPr>
+      </w:pPr>
+      <w:r>
+        <w:t xml:space="preserve">Figure </w:t>
+      </w:r>
+      <w:fldSimple w:instr=" SEQ Figure \* ARABIC ">
+        <w:r>
+          <w:rPr>
+            <w:noProof/>
+          </w:rPr>
+          <w:t>9</w:t>
+        </w:r>
+      </w:fldSimple>
+      <w:r>
+        <w:t>: Running installer from client side.</w:t>
+      </w:r>
+    </w:p>
+    <w:p>
+      <w:pPr>
+        <w:pStyle w:val="ListParagraph"/>
+        <w:ind w:left="284"/>
+        <w:rPr>
+          <w:rFonts w:cstheme="minorHAnsi"/>
+          <w:sz w:val="24"/>
+          <w:szCs w:val="24"/>
+        </w:rPr>
+      </w:pPr>
+    </w:p>
+    <w:p>
+      <w:pPr>
+        <w:pStyle w:val="ListParagraph"/>
+        <w:keepNext/>
+        <w:ind w:left="284"/>
+        <w:jc w:val="center"/>
+      </w:pPr>
+      <w:r>
+        <w:rPr>
+          <w:noProof/>
+        </w:rPr>
+        <w:drawing>
+          <wp:inline distT="0" distB="0" distL="0" distR="0" wp14:anchorId="0811A087" wp14:editId="27481B1C">
+            <wp:extent cx="4810125" cy="3838575"/>
+            <wp:effectExtent l="0" t="0" r="9525" b="9525"/>
+            <wp:docPr id="4" name="Picture 4"/>
+            <wp:cNvGraphicFramePr>
+              <a:graphicFrameLocks xmlns:a="http://schemas.openxmlformats.org/drawingml/2006/main" noChangeAspect="1"/>
+            </wp:cNvGraphicFramePr>
+            <a:graphic xmlns:a="http://schemas.openxmlformats.org/drawingml/2006/main">
+              <a:graphicData uri="http://schemas.openxmlformats.org/drawingml/2006/picture">
+                <pic:pic xmlns:pic="http://schemas.openxmlformats.org/drawingml/2006/picture">
+                  <pic:nvPicPr>
+                    <pic:cNvPr id="1" name=""/>
+                    <pic:cNvPicPr/>
+                  </pic:nvPicPr>
+                  <pic:blipFill>
+                    <a:blip r:embed="rId19"/>
+                    <a:stretch>
+                      <a:fillRect/>
+                    </a:stretch>
+                  </pic:blipFill>
+                  <pic:spPr>
+                    <a:xfrm>
+                      <a:off x="0" y="0"/>
+                      <a:ext cx="4810125" cy="3838575"/>
+                    </a:xfrm>
+                    <a:prstGeom prst="rect">
+                      <a:avLst/>
+                    </a:prstGeom>
+                  </pic:spPr>
+                </pic:pic>
+              </a:graphicData>
+            </a:graphic>
+          </wp:inline>
+        </w:drawing>
+      </w:r>
+    </w:p>
+    <w:p>
+      <w:pPr>
+        <w:pStyle w:val="Caption"/>
+        <w:jc w:val="center"/>
+        <w:rPr>
+          <w:rFonts w:cstheme="minorHAnsi"/>
+          <w:sz w:val="24"/>
+          <w:szCs w:val="24"/>
+        </w:rPr>
+      </w:pPr>
+      <w:r>
+        <w:t xml:space="preserve">Figure </w:t>
+      </w:r>
+      <w:fldSimple w:instr=" SEQ Figure \* ARABIC ">
+        <w:r>
+          <w:rPr>
+            <w:noProof/>
+          </w:rPr>
+          <w:t>10</w:t>
+        </w:r>
+      </w:fldSimple>
+      <w:r>
+        <w:t>: Installer working with EULA.</w:t>
+      </w:r>
+    </w:p>
+    <w:p>
+      <w:pPr>
+        <w:pStyle w:val="ListParagraph"/>
+        <w:ind w:left="284"/>
+        <w:rPr>
+          <w:rFonts w:cstheme="minorHAnsi"/>
+          <w:sz w:val="24"/>
+          <w:szCs w:val="24"/>
+        </w:rPr>
+      </w:pPr>
+    </w:p>
+    <w:p>
+      <w:pPr>
+        <w:pStyle w:val="ListParagraph"/>
+        <w:keepNext/>
+        <w:ind w:left="284"/>
+        <w:jc w:val="center"/>
+      </w:pPr>
+      <w:r>
+        <w:rPr>
+          <w:noProof/>
+        </w:rPr>
+        <w:lastRenderedPageBreak/>
+        <w:drawing>
+          <wp:inline distT="0" distB="0" distL="0" distR="0" wp14:anchorId="003FFC32" wp14:editId="31BAC163">
+            <wp:extent cx="4791075" cy="3733800"/>
+            <wp:effectExtent l="0" t="0" r="9525" b="0"/>
+            <wp:docPr id="5" name="Picture 5"/>
+            <wp:cNvGraphicFramePr>
+              <a:graphicFrameLocks xmlns:a="http://schemas.openxmlformats.org/drawingml/2006/main" noChangeAspect="1"/>
+            </wp:cNvGraphicFramePr>
+            <a:graphic xmlns:a="http://schemas.openxmlformats.org/drawingml/2006/main">
+              <a:graphicData uri="http://schemas.openxmlformats.org/drawingml/2006/picture">
+                <pic:pic xmlns:pic="http://schemas.openxmlformats.org/drawingml/2006/picture">
+                  <pic:nvPicPr>
+                    <pic:cNvPr id="1" name=""/>
+                    <pic:cNvPicPr/>
+                  </pic:nvPicPr>
+                  <pic:blipFill>
+                    <a:blip r:embed="rId20"/>
+                    <a:stretch>
+                      <a:fillRect/>
+                    </a:stretch>
+                  </pic:blipFill>
+                  <pic:spPr>
+                    <a:xfrm>
+                      <a:off x="0" y="0"/>
+                      <a:ext cx="4791075" cy="3733800"/>
+                    </a:xfrm>
+                    <a:prstGeom prst="rect">
+                      <a:avLst/>
+                    </a:prstGeom>
+                  </pic:spPr>
+                </pic:pic>
+              </a:graphicData>
+            </a:graphic>
+          </wp:inline>
+        </w:drawing>
+      </w:r>
+    </w:p>
+    <w:p>
+      <w:pPr>
+        <w:pStyle w:val="Caption"/>
+        <w:jc w:val="center"/>
+        <w:rPr>
+          <w:rFonts w:cstheme="minorHAnsi"/>
+          <w:sz w:val="24"/>
+          <w:szCs w:val="24"/>
+        </w:rPr>
+      </w:pPr>
+      <w:r>
+        <w:t xml:space="preserve">Figure </w:t>
+      </w:r>
+      <w:fldSimple w:instr=" SEQ Figure \* ARABIC ">
+        <w:r>
+          <w:rPr>
+            <w:noProof/>
+          </w:rPr>
+          <w:t>11</w:t>
+        </w:r>
+      </w:fldSimple>
+      <w:r>
+        <w:t>: Installation completed successfully.</w:t>
+      </w:r>
+    </w:p>
+    <w:p>
+      <w:pPr>
+        <w:pStyle w:val="ListParagraph"/>
+        <w:ind w:left="284"/>
+        <w:rPr>
+          <w:rFonts w:cstheme="minorHAnsi"/>
+          <w:sz w:val="24"/>
+          <w:szCs w:val="24"/>
+        </w:rPr>
+      </w:pPr>
+    </w:p>
+    <w:p>
+      <w:pPr>
+        <w:pStyle w:val="ListParagraph"/>
+        <w:keepNext/>
+        <w:ind w:left="284"/>
+        <w:jc w:val="center"/>
+      </w:pPr>
+      <w:r>
+        <w:rPr>
+          <w:noProof/>
+        </w:rPr>
+        <w:lastRenderedPageBreak/>
+        <w:drawing>
+          <wp:inline distT="0" distB="0" distL="0" distR="0" wp14:anchorId="67D0C4E7" wp14:editId="4F1ECFDF">
+            <wp:extent cx="3133725" cy="5629275"/>
+            <wp:effectExtent l="0" t="0" r="9525" b="9525"/>
+            <wp:docPr id="6" name="Picture 6"/>
+            <wp:cNvGraphicFramePr>
+              <a:graphicFrameLocks xmlns:a="http://schemas.openxmlformats.org/drawingml/2006/main" noChangeAspect="1"/>
+            </wp:cNvGraphicFramePr>
+            <a:graphic xmlns:a="http://schemas.openxmlformats.org/drawingml/2006/main">
+              <a:graphicData uri="http://schemas.openxmlformats.org/drawingml/2006/picture">
+                <pic:pic xmlns:pic="http://schemas.openxmlformats.org/drawingml/2006/picture">
+                  <pic:nvPicPr>
+                    <pic:cNvPr id="1" name=""/>
+                    <pic:cNvPicPr/>
+                  </pic:nvPicPr>
+                  <pic:blipFill>
+                    <a:blip r:embed="rId21"/>
+                    <a:stretch>
+                      <a:fillRect/>
+                    </a:stretch>
+                  </pic:blipFill>
+                  <pic:spPr>
+                    <a:xfrm>
+                      <a:off x="0" y="0"/>
+                      <a:ext cx="3133725" cy="5629275"/>
+                    </a:xfrm>
+                    <a:prstGeom prst="rect">
+                      <a:avLst/>
+                    </a:prstGeom>
+                  </pic:spPr>
+                </pic:pic>
+              </a:graphicData>
+            </a:graphic>
+          </wp:inline>
+        </w:drawing>
+      </w:r>
+    </w:p>
+    <w:p>
+      <w:pPr>
+        <w:pStyle w:val="Caption"/>
+        <w:jc w:val="center"/>
+        <w:rPr>
+          <w:rFonts w:cstheme="minorHAnsi"/>
+          <w:sz w:val="24"/>
+          <w:szCs w:val="24"/>
+        </w:rPr>
+      </w:pPr>
+      <w:r>
+        <w:t xml:space="preserve">Figure </w:t>
+      </w:r>
+      <w:fldSimple w:instr=" SEQ Figure \* ARABIC ">
+        <w:r>
+          <w:rPr>
+            <w:noProof/>
+          </w:rPr>
+          <w:t>12</w:t>
+        </w:r>
+      </w:fldSimple>
+      <w:r>
+        <w:t>: Client now has instance of Payables table.</w:t>
+      </w:r>
+    </w:p>
+    <w:p>
+      <w:pPr>
+        <w:pStyle w:val="ListParagraph"/>
+        <w:ind w:left="284"/>
+        <w:rPr>
+          <w:rFonts w:cstheme="minorHAnsi"/>
+          <w:sz w:val="24"/>
+          <w:szCs w:val="24"/>
+        </w:rPr>
+      </w:pPr>
+    </w:p>
+    <w:p>
+      <w:pPr>
+        <w:pStyle w:val="ListParagraph"/>
+        <w:keepNext/>
+        <w:ind w:left="284"/>
+        <w:jc w:val="center"/>
+      </w:pPr>
+      <w:r>
+        <w:rPr>
+          <w:noProof/>
+        </w:rPr>
+        <w:drawing>
+          <wp:inline distT="0" distB="0" distL="0" distR="0" wp14:anchorId="42B841FF" wp14:editId="60CE9700">
+            <wp:extent cx="5731510" cy="2154555"/>
+            <wp:effectExtent l="0" t="0" r="2540" b="0"/>
+            <wp:docPr id="7" name="Picture 7"/>
+            <wp:cNvGraphicFramePr>
+              <a:graphicFrameLocks xmlns:a="http://schemas.openxmlformats.org/drawingml/2006/main" noChangeAspect="1"/>
+            </wp:cNvGraphicFramePr>
+            <a:graphic xmlns:a="http://schemas.openxmlformats.org/drawingml/2006/main">
+              <a:graphicData uri="http://schemas.openxmlformats.org/drawingml/2006/picture">
+                <pic:pic xmlns:pic="http://schemas.openxmlformats.org/drawingml/2006/picture">
+                  <pic:nvPicPr>
+                    <pic:cNvPr id="1" name=""/>
+                    <pic:cNvPicPr/>
+                  </pic:nvPicPr>
+                  <pic:blipFill>
+                    <a:blip r:embed="rId22"/>
+                    <a:stretch>
+                      <a:fillRect/>
+                    </a:stretch>
+                  </pic:blipFill>
+                  <pic:spPr>
+                    <a:xfrm>
+                      <a:off x="0" y="0"/>
+                      <a:ext cx="5731510" cy="2154555"/>
+                    </a:xfrm>
+                    <a:prstGeom prst="rect">
+                      <a:avLst/>
+                    </a:prstGeom>
+                  </pic:spPr>
+                </pic:pic>
+              </a:graphicData>
+            </a:graphic>
+          </wp:inline>
+        </w:drawing>
+      </w:r>
+    </w:p>
+    <w:p>
+      <w:pPr>
+        <w:pStyle w:val="Caption"/>
+        <w:jc w:val="center"/>
+        <w:rPr>
+          <w:rFonts w:cstheme="minorHAnsi"/>
+          <w:sz w:val="24"/>
+          <w:szCs w:val="24"/>
+        </w:rPr>
+      </w:pPr>
+      <w:r>
+        <w:t xml:space="preserve">Figure </w:t>
+      </w:r>
+      <w:fldSimple w:instr=" SEQ Figure \* ARABIC ">
+        <w:r>
+          <w:rPr>
+            <w:noProof/>
+          </w:rPr>
+          <w:t>13</w:t>
+        </w:r>
+      </w:fldSimple>
+      <w:r>
+        <w:t>: Desktop icon generated on client computer.</w:t>
+      </w:r>
+    </w:p>
+    <w:p>
+      <w:pPr>
+        <w:pStyle w:val="ListParagraph"/>
+        <w:ind w:left="284"/>
+        <w:rPr>
+          <w:rFonts w:cstheme="minorHAnsi"/>
+          <w:sz w:val="24"/>
+          <w:szCs w:val="24"/>
+        </w:rPr>
+      </w:pPr>
+    </w:p>
+    <w:p>
+      <w:pPr>
+        <w:pStyle w:val="ListParagraph"/>
+        <w:ind w:left="284"/>
+        <w:rPr>
+          <w:rFonts w:cstheme="minorHAnsi"/>
+          <w:sz w:val="24"/>
+          <w:szCs w:val="24"/>
+        </w:rPr>
+      </w:pPr>
+    </w:p>
+    <w:p>
+      <w:pPr>
+        <w:pStyle w:val="ListParagraph"/>
+        <w:ind w:left="284"/>
+        <w:rPr>
+          <w:rFonts w:cstheme="minorHAnsi"/>
+          <w:sz w:val="24"/>
+          <w:szCs w:val="24"/>
+        </w:rPr>
+      </w:pPr>
+    </w:p>
+    <w:p>
+      <w:pPr>
+        <w:pStyle w:val="ListParagraph"/>
+        <w:ind w:left="284"/>
+        <w:rPr>
+          <w:rFonts w:cstheme="minorHAnsi"/>
+          <w:sz w:val="24"/>
+          <w:szCs w:val="24"/>
+        </w:rPr>
+      </w:pPr>
+      <w:r>
+        <w:rPr>
+          <w:rFonts w:cstheme="minorHAnsi"/>
+          <w:sz w:val="24"/>
+          <w:szCs w:val="24"/>
+        </w:rPr>
+        <w:t>Part B Development Side:</w:t>
+      </w:r>
+    </w:p>
+    <w:p>
+      <w:pPr>
+        <w:pStyle w:val="ListParagraph"/>
+        <w:keepNext/>
+        <w:ind w:left="284"/>
+        <w:jc w:val="center"/>
+      </w:pPr>
+      <w:r>
+        <w:rPr>
+          <w:noProof/>
+        </w:rPr>
+        <w:drawing>
+          <wp:inline distT="0" distB="0" distL="0" distR="0" wp14:anchorId="0E42ED4E" wp14:editId="1B16023C">
+            <wp:extent cx="5731510" cy="1385570"/>
+            <wp:effectExtent l="0" t="0" r="2540" b="5080"/>
+            <wp:docPr id="31" name="Picture 31"/>
+            <wp:cNvGraphicFramePr>
+              <a:graphicFrameLocks xmlns:a="http://schemas.openxmlformats.org/drawingml/2006/main" noChangeAspect="1"/>
+            </wp:cNvGraphicFramePr>
+            <a:graphic xmlns:a="http://schemas.openxmlformats.org/drawingml/2006/main">
+              <a:graphicData uri="http://schemas.openxmlformats.org/drawingml/2006/picture">
+                <pic:pic xmlns:pic="http://schemas.openxmlformats.org/drawingml/2006/picture">
+                  <pic:nvPicPr>
+                    <pic:cNvPr id="1" name=""/>
+                    <pic:cNvPicPr/>
+                  </pic:nvPicPr>
+                  <pic:blipFill>
+                    <a:blip r:embed="rId23"/>
+                    <a:stretch>
+                      <a:fillRect/>
+                    </a:stretch>
+                  </pic:blipFill>
+                  <pic:spPr>
+                    <a:xfrm>
+                      <a:off x="0" y="0"/>
+                      <a:ext cx="5731510" cy="1385570"/>
+                    </a:xfrm>
+                    <a:prstGeom prst="rect">
+                      <a:avLst/>
+                    </a:prstGeom>
+                  </pic:spPr>
+                </pic:pic>
+              </a:graphicData>
+            </a:graphic>
+          </wp:inline>
+        </w:drawing>
+      </w:r>
+    </w:p>
+    <w:p>
+      <w:pPr>
+        <w:pStyle w:val="Caption"/>
+        <w:jc w:val="center"/>
+        <w:rPr>
+          <w:rFonts w:cstheme="minorHAnsi"/>
+          <w:sz w:val="24"/>
+          <w:szCs w:val="24"/>
+        </w:rPr>
+      </w:pPr>
+      <w:r>
+        <w:t xml:space="preserve">Figure </w:t>
+      </w:r>
+      <w:fldSimple w:instr=" SEQ Figure \* ARABIC ">
+        <w:r>
+          <w:rPr>
+            <w:noProof/>
+          </w:rPr>
+          <w:t>14</w:t>
+        </w:r>
+      </w:fldSimple>
+      <w:r>
+        <w:t>: Uninstalling app.</w:t>
+      </w:r>
+    </w:p>
+    <w:p>
+      <w:pPr>
+        <w:pStyle w:val="ListParagraph"/>
+        <w:ind w:left="284"/>
+        <w:rPr>
+          <w:rFonts w:cstheme="minorHAnsi"/>
+          <w:sz w:val="24"/>
+          <w:szCs w:val="24"/>
+        </w:rPr>
+      </w:pPr>
+    </w:p>
+    <w:p>
+      <w:pPr>
+        <w:pStyle w:val="ListParagraph"/>
+        <w:keepNext/>
+        <w:ind w:left="284"/>
+        <w:jc w:val="center"/>
+      </w:pPr>
+      <w:r>
+        <w:rPr>
+          <w:noProof/>
+        </w:rPr>
+        <w:drawing>
+          <wp:inline distT="0" distB="0" distL="0" distR="0" wp14:anchorId="218DEA21" wp14:editId="0E75A9FF">
+            <wp:extent cx="5731510" cy="1644015"/>
+            <wp:effectExtent l="0" t="0" r="2540" b="0"/>
+            <wp:docPr id="30" name="Picture 30"/>
+            <wp:cNvGraphicFramePr>
+              <a:graphicFrameLocks xmlns:a="http://schemas.openxmlformats.org/drawingml/2006/main" noChangeAspect="1"/>
+            </wp:cNvGraphicFramePr>
+            <a:graphic xmlns:a="http://schemas.openxmlformats.org/drawingml/2006/main">
+              <a:graphicData uri="http://schemas.openxmlformats.org/drawingml/2006/picture">
+                <pic:pic xmlns:pic="http://schemas.openxmlformats.org/drawingml/2006/picture">
+                  <pic:nvPicPr>
+                    <pic:cNvPr id="1" name=""/>
+                    <pic:cNvPicPr/>
+                  </pic:nvPicPr>
+                  <pic:blipFill>
+                    <a:blip r:embed="rId24"/>
+                    <a:stretch>
+                      <a:fillRect/>
+                    </a:stretch>
+                  </pic:blipFill>
+                  <pic:spPr>
+                    <a:xfrm>
+                      <a:off x="0" y="0"/>
+                      <a:ext cx="5731510" cy="1644015"/>
+                    </a:xfrm>
+                    <a:prstGeom prst="rect">
+                      <a:avLst/>
+                    </a:prstGeom>
+                  </pic:spPr>
+                </pic:pic>
+              </a:graphicData>
+            </a:graphic>
+          </wp:inline>
+        </w:drawing>
+      </w:r>
+    </w:p>
+    <w:p>
+      <w:pPr>
+        <w:pStyle w:val="Caption"/>
+        <w:jc w:val="center"/>
+        <w:rPr>
+          <w:rFonts w:cstheme="minorHAnsi"/>
+          <w:sz w:val="24"/>
+          <w:szCs w:val="24"/>
+        </w:rPr>
+      </w:pPr>
+      <w:r>
+        <w:t xml:space="preserve">Figure </w:t>
+      </w:r>
+      <w:fldSimple w:instr=" SEQ Figure \* ARABIC ">
+        <w:r>
+          <w:rPr>
+            <w:noProof/>
+          </w:rPr>
+          <w:t>15</w:t>
+        </w:r>
+      </w:fldSimple>
+      <w:r>
+        <w:t>: Confirmation for uninstallation.</w:t>
+      </w:r>
+    </w:p>
+    <w:p>
+      <w:pPr>
+        <w:pStyle w:val="ListParagraph"/>
+        <w:keepNext/>
+        <w:ind w:left="284"/>
+        <w:jc w:val="center"/>
+      </w:pPr>
+      <w:r>
+        <w:rPr>
+          <w:noProof/>
+        </w:rPr>
+        <w:drawing>
+          <wp:inline distT="0" distB="0" distL="0" distR="0" wp14:anchorId="01390C66" wp14:editId="5B8CE9BF">
+            <wp:extent cx="5731510" cy="1286510"/>
+            <wp:effectExtent l="0" t="0" r="2540" b="8890"/>
+            <wp:docPr id="32" name="Picture 32"/>
+            <wp:cNvGraphicFramePr>
+              <a:graphicFrameLocks xmlns:a="http://schemas.openxmlformats.org/drawingml/2006/main" noChangeAspect="1"/>
+            </wp:cNvGraphicFramePr>
+            <a:graphic xmlns:a="http://schemas.openxmlformats.org/drawingml/2006/main">
+              <a:graphicData uri="http://schemas.openxmlformats.org/drawingml/2006/picture">
+                <pic:pic xmlns:pic="http://schemas.openxmlformats.org/drawingml/2006/picture">
+                  <pic:nvPicPr>
+                    <pic:cNvPr id="1" name=""/>
+                    <pic:cNvPicPr/>
+                  </pic:nvPicPr>
+                  <pic:blipFill>
+                    <a:blip r:embed="rId25"/>
+                    <a:stretch>
+                      <a:fillRect/>
+                    </a:stretch>
+                  </pic:blipFill>
+                  <pic:spPr>
+                    <a:xfrm>
+                      <a:off x="0" y="0"/>
+                      <a:ext cx="5731510" cy="1286510"/>
+                    </a:xfrm>
+                    <a:prstGeom prst="rect">
+                      <a:avLst/>
+                    </a:prstGeom>
+                  </pic:spPr>
+                </pic:pic>
+              </a:graphicData>
+            </a:graphic>
+          </wp:inline>
+        </w:drawing>
+      </w:r>
+    </w:p>
+    <w:p>
+      <w:pPr>
+        <w:pStyle w:val="Caption"/>
+        <w:jc w:val="center"/>
+        <w:rPr>
+          <w:rFonts w:cstheme="minorHAnsi"/>
+          <w:sz w:val="24"/>
+          <w:szCs w:val="24"/>
+        </w:rPr>
+      </w:pPr>
+      <w:r>
+        <w:t xml:space="preserve">Figure </w:t>
+      </w:r>
+      <w:fldSimple w:instr=" SEQ Figure \* ARABIC ">
+        <w:r>
+          <w:rPr>
+            <w:noProof/>
+          </w:rPr>
+          <w:t>16</w:t>
+        </w:r>
+      </w:fldSimple>
+      <w:r>
+        <w:t>: Application now missing from programs list.</w:t>
+      </w:r>
+    </w:p>
+    <w:p>
+      <w:pPr>
+        <w:pStyle w:val="ListParagraph"/>
+        <w:ind w:left="284"/>
+        <w:rPr>
+          <w:rFonts w:cstheme="minorHAnsi"/>
+          <w:sz w:val="24"/>
+          <w:szCs w:val="24"/>
+        </w:rPr>
+      </w:pPr>
+    </w:p>
+    <w:p>
+      <w:pPr>
+        <w:pStyle w:val="ListParagraph"/>
+        <w:keepNext/>
+        <w:ind w:left="284"/>
+        <w:jc w:val="center"/>
+      </w:pPr>
+      <w:r>
+        <w:rPr>
+          <w:noProof/>
+        </w:rPr>
+        <w:lastRenderedPageBreak/>
+        <w:drawing>
+          <wp:inline distT="0" distB="0" distL="0" distR="0" wp14:anchorId="46BCDFFE" wp14:editId="56E9DB5A">
+            <wp:extent cx="2809875" cy="3286125"/>
+            <wp:effectExtent l="0" t="0" r="9525" b="9525"/>
+            <wp:docPr id="33" name="Picture 33"/>
+            <wp:cNvGraphicFramePr>
+              <a:graphicFrameLocks xmlns:a="http://schemas.openxmlformats.org/drawingml/2006/main" noChangeAspect="1"/>
+            </wp:cNvGraphicFramePr>
+            <a:graphic xmlns:a="http://schemas.openxmlformats.org/drawingml/2006/main">
+              <a:graphicData uri="http://schemas.openxmlformats.org/drawingml/2006/picture">
+                <pic:pic xmlns:pic="http://schemas.openxmlformats.org/drawingml/2006/picture">
+                  <pic:nvPicPr>
+                    <pic:cNvPr id="1" name=""/>
+                    <pic:cNvPicPr/>
+                  </pic:nvPicPr>
+                  <pic:blipFill>
+                    <a:blip r:embed="rId26"/>
+                    <a:stretch>
+                      <a:fillRect/>
+                    </a:stretch>
+                  </pic:blipFill>
+                  <pic:spPr>
+                    <a:xfrm>
+                      <a:off x="0" y="0"/>
+                      <a:ext cx="2809875" cy="3286125"/>
+                    </a:xfrm>
+                    <a:prstGeom prst="rect">
+                      <a:avLst/>
+                    </a:prstGeom>
+                  </pic:spPr>
+                </pic:pic>
+              </a:graphicData>
+            </a:graphic>
+          </wp:inline>
+        </w:drawing>
+      </w:r>
+    </w:p>
+    <w:p>
+      <w:pPr>
+        <w:pStyle w:val="Caption"/>
+        <w:jc w:val="center"/>
+        <w:rPr>
+          <w:rFonts w:cstheme="minorHAnsi"/>
+          <w:sz w:val="24"/>
+          <w:szCs w:val="24"/>
+        </w:rPr>
+      </w:pPr>
+      <w:r>
+        <w:t xml:space="preserve">Figure </w:t>
+      </w:r>
+      <w:fldSimple w:instr=" SEQ Figure \* ARABIC ">
+        <w:r>
+          <w:rPr>
+            <w:noProof/>
+          </w:rPr>
+          <w:t>17</w:t>
+        </w:r>
+      </w:fldSimple>
+      <w:r>
+        <w:t>: Database dropped on uninstallation.</w:t>
+      </w:r>
+    </w:p>
+    <w:p>
+      <w:pPr>
+        <w:pStyle w:val="ListParagraph"/>
+        <w:ind w:left="284"/>
+        <w:rPr>
+          <w:rFonts w:cstheme="minorHAnsi"/>
+          <w:sz w:val="24"/>
+          <w:szCs w:val="24"/>
+        </w:rPr>
+      </w:pPr>
+    </w:p>
+    <w:p>
+      <w:pPr>
+        <w:pStyle w:val="ListParagraph"/>
+        <w:keepNext/>
+        <w:ind w:left="284"/>
+        <w:jc w:val="center"/>
+      </w:pPr>
+      <w:r>
+        <w:rPr>
+          <w:noProof/>
+        </w:rPr>
+        <w:drawing>
+          <wp:inline distT="0" distB="0" distL="0" distR="0" wp14:anchorId="7F7C48EC" wp14:editId="42270313">
+            <wp:extent cx="5731510" cy="2012950"/>
+            <wp:effectExtent l="0" t="0" r="2540" b="6350"/>
+            <wp:docPr id="34" name="Picture 34"/>
+            <wp:cNvGraphicFramePr>
+              <a:graphicFrameLocks xmlns:a="http://schemas.openxmlformats.org/drawingml/2006/main" noChangeAspect="1"/>
+            </wp:cNvGraphicFramePr>
+            <a:graphic xmlns:a="http://schemas.openxmlformats.org/drawingml/2006/main">
+              <a:graphicData uri="http://schemas.openxmlformats.org/drawingml/2006/picture">
+                <pic:pic xmlns:pic="http://schemas.openxmlformats.org/drawingml/2006/picture">
+                  <pic:nvPicPr>
+                    <pic:cNvPr id="1" name=""/>
+                    <pic:cNvPicPr/>
+                  </pic:nvPicPr>
+                  <pic:blipFill>
+                    <a:blip r:embed="rId27"/>
+                    <a:stretch>
+                      <a:fillRect/>
+                    </a:stretch>
+                  </pic:blipFill>
+                  <pic:spPr>
+                    <a:xfrm>
+                      <a:off x="0" y="0"/>
+                      <a:ext cx="5731510" cy="2012950"/>
+                    </a:xfrm>
+                    <a:prstGeom prst="rect">
+                      <a:avLst/>
+                    </a:prstGeom>
+                  </pic:spPr>
+                </pic:pic>
+              </a:graphicData>
+            </a:graphic>
+          </wp:inline>
+        </w:drawing>
+      </w:r>
+    </w:p>
+    <w:p>
+      <w:pPr>
+        <w:pStyle w:val="Caption"/>
+        <w:jc w:val="center"/>
+        <w:rPr>
+          <w:rFonts w:cstheme="minorHAnsi"/>
+          <w:sz w:val="24"/>
+          <w:szCs w:val="24"/>
+        </w:rPr>
+      </w:pPr>
+      <w:r>
+        <w:t xml:space="preserve">Figure </w:t>
+      </w:r>
+      <w:fldSimple w:instr=" SEQ Figure \* ARABIC ">
+        <w:r>
+          <w:rPr>
+            <w:noProof/>
+          </w:rPr>
+          <w:t>18</w:t>
+        </w:r>
+      </w:fldSimple>
+      <w:r>
+        <w:t>: Desktop icon also removed from development machine.</w:t>
+      </w:r>
+    </w:p>
+    <w:p>
+      <w:pPr>
+        <w:pStyle w:val="ListParagraph"/>
+        <w:ind w:left="284"/>
+        <w:rPr>
+          <w:rFonts w:cstheme="minorHAnsi"/>
+          <w:sz w:val="24"/>
+          <w:szCs w:val="24"/>
+        </w:rPr>
+      </w:pPr>
+    </w:p>
+    <w:p>
+      <w:pPr>
+        <w:pStyle w:val="ListParagraph"/>
+        <w:ind w:left="284"/>
+        <w:rPr>
+          <w:rFonts w:cstheme="minorHAnsi"/>
+          <w:sz w:val="24"/>
+          <w:szCs w:val="24"/>
+        </w:rPr>
+      </w:pPr>
+      <w:r>
+        <w:rPr>
+          <w:rFonts w:cstheme="minorHAnsi"/>
+          <w:sz w:val="24"/>
+          <w:szCs w:val="24"/>
+        </w:rPr>
+        <w:t>Part B Client Side:</w:t>
+      </w:r>
+    </w:p>
+    <w:p>
+      <w:pPr>
+        <w:pStyle w:val="ListParagraph"/>
+        <w:keepNext/>
+        <w:ind w:left="284"/>
+        <w:jc w:val="center"/>
+      </w:pPr>
+      <w:r>
+        <w:rPr>
+          <w:noProof/>
+        </w:rPr>
+        <w:drawing>
+          <wp:inline distT="0" distB="0" distL="0" distR="0" wp14:anchorId="0864FCFA" wp14:editId="008AAC38">
+            <wp:extent cx="5731510" cy="1221740"/>
+            <wp:effectExtent l="0" t="0" r="2540" b="0"/>
+            <wp:docPr id="8" name="Picture 8"/>
+            <wp:cNvGraphicFramePr>
+              <a:graphicFrameLocks xmlns:a="http://schemas.openxmlformats.org/drawingml/2006/main" noChangeAspect="1"/>
+            </wp:cNvGraphicFramePr>
+            <a:graphic xmlns:a="http://schemas.openxmlformats.org/drawingml/2006/main">
+              <a:graphicData uri="http://schemas.openxmlformats.org/drawingml/2006/picture">
+                <pic:pic xmlns:pic="http://schemas.openxmlformats.org/drawingml/2006/picture">
+                  <pic:nvPicPr>
+                    <pic:cNvPr id="1" name=""/>
+                    <pic:cNvPicPr/>
+                  </pic:nvPicPr>
+                  <pic:blipFill>
+                    <a:blip r:embed="rId28"/>
+                    <a:stretch>
+                      <a:fillRect/>
+                    </a:stretch>
+                  </pic:blipFill>
+                  <pic:spPr>
+                    <a:xfrm>
+                      <a:off x="0" y="0"/>
+                      <a:ext cx="5731510" cy="1221740"/>
+                    </a:xfrm>
+                    <a:prstGeom prst="rect">
+                      <a:avLst/>
+                    </a:prstGeom>
+                  </pic:spPr>
+                </pic:pic>
+              </a:graphicData>
+            </a:graphic>
+          </wp:inline>
+        </w:drawing>
+      </w:r>
+    </w:p>
+    <w:p>
+      <w:pPr>
+        <w:pStyle w:val="Caption"/>
+        <w:jc w:val="center"/>
+        <w:rPr>
+          <w:rFonts w:cstheme="minorHAnsi"/>
+          <w:sz w:val="24"/>
+          <w:szCs w:val="24"/>
+        </w:rPr>
+      </w:pPr>
+      <w:r>
+        <w:t xml:space="preserve">Figure </w:t>
+      </w:r>
+      <w:fldSimple w:instr=" SEQ Figure \* ARABIC ">
+        <w:r>
+          <w:rPr>
+            <w:noProof/>
+          </w:rPr>
+          <w:t>19</w:t>
+        </w:r>
+      </w:fldSimple>
+      <w:r>
+        <w:t>: Uninstalling app from client machine.</w:t>
+      </w:r>
+    </w:p>
+    <w:p>
+      <w:pPr>
+        <w:pStyle w:val="ListParagraph"/>
+        <w:ind w:left="284"/>
+        <w:rPr>
+          <w:rFonts w:cstheme="minorHAnsi"/>
+          <w:sz w:val="24"/>
+          <w:szCs w:val="24"/>
+        </w:rPr>
+      </w:pPr>
+    </w:p>
+    <w:p>
+      <w:pPr>
+        <w:pStyle w:val="ListParagraph"/>
+        <w:keepNext/>
+        <w:ind w:left="284"/>
+        <w:jc w:val="center"/>
+      </w:pPr>
+      <w:r>
+        <w:rPr>
+          <w:noProof/>
+        </w:rPr>
+        <w:lastRenderedPageBreak/>
+        <w:drawing>
+          <wp:inline distT="0" distB="0" distL="0" distR="0" wp14:anchorId="159A0F8D" wp14:editId="5253526A">
+            <wp:extent cx="4610100" cy="1314450"/>
+            <wp:effectExtent l="0" t="0" r="0" b="0"/>
+            <wp:docPr id="9" name="Picture 9"/>
+            <wp:cNvGraphicFramePr>
+              <a:graphicFrameLocks xmlns:a="http://schemas.openxmlformats.org/drawingml/2006/main" noChangeAspect="1"/>
+            </wp:cNvGraphicFramePr>
+            <a:graphic xmlns:a="http://schemas.openxmlformats.org/drawingml/2006/main">
+              <a:graphicData uri="http://schemas.openxmlformats.org/drawingml/2006/picture">
+                <pic:pic xmlns:pic="http://schemas.openxmlformats.org/drawingml/2006/picture">
+                  <pic:nvPicPr>
+                    <pic:cNvPr id="1" name=""/>
+                    <pic:cNvPicPr/>
+                  </pic:nvPicPr>
+                  <pic:blipFill>
+                    <a:blip r:embed="rId29"/>
+                    <a:stretch>
+                      <a:fillRect/>
+                    </a:stretch>
+                  </pic:blipFill>
+                  <pic:spPr>
+                    <a:xfrm>
+                      <a:off x="0" y="0"/>
+                      <a:ext cx="4610100" cy="1314450"/>
+                    </a:xfrm>
+                    <a:prstGeom prst="rect">
+                      <a:avLst/>
+                    </a:prstGeom>
+                  </pic:spPr>
+                </pic:pic>
+              </a:graphicData>
+            </a:graphic>
+          </wp:inline>
+        </w:drawing>
+      </w:r>
+    </w:p>
+    <w:p>
+      <w:pPr>
+        <w:pStyle w:val="Caption"/>
+        <w:jc w:val="center"/>
+        <w:rPr>
+          <w:rFonts w:cstheme="minorHAnsi"/>
+          <w:sz w:val="24"/>
+          <w:szCs w:val="24"/>
+        </w:rPr>
+      </w:pPr>
+      <w:r>
+        <w:t xml:space="preserve">Figure </w:t>
+      </w:r>
+      <w:fldSimple w:instr=" SEQ Figure \* ARABIC ">
+        <w:r>
+          <w:rPr>
+            <w:noProof/>
+          </w:rPr>
+          <w:t>20</w:t>
+        </w:r>
+      </w:fldSimple>
+      <w:r>
+        <w:t>: Confirmation for uninstallation.</w:t>
+      </w:r>
+    </w:p>
+    <w:p>
+      <w:pPr>
+        <w:pStyle w:val="ListParagraph"/>
+        <w:ind w:left="284"/>
+        <w:rPr>
+          <w:rFonts w:cstheme="minorHAnsi"/>
+          <w:sz w:val="24"/>
+          <w:szCs w:val="24"/>
+        </w:rPr>
+      </w:pPr>
+    </w:p>
+    <w:p>
+      <w:pPr>
+        <w:pStyle w:val="ListParagraph"/>
+        <w:keepNext/>
+        <w:ind w:left="284"/>
+        <w:jc w:val="center"/>
+      </w:pPr>
+      <w:r>
+        <w:rPr>
+          <w:noProof/>
+        </w:rPr>
+        <w:drawing>
+          <wp:inline distT="0" distB="0" distL="0" distR="0" wp14:anchorId="6D98B456" wp14:editId="3034FB3A">
+            <wp:extent cx="5731510" cy="1634490"/>
+            <wp:effectExtent l="0" t="0" r="2540" b="3810"/>
+            <wp:docPr id="36" name="Picture 36"/>
+            <wp:cNvGraphicFramePr>
+              <a:graphicFrameLocks xmlns:a="http://schemas.openxmlformats.org/drawingml/2006/main" noChangeAspect="1"/>
+            </wp:cNvGraphicFramePr>
+            <a:graphic xmlns:a="http://schemas.openxmlformats.org/drawingml/2006/main">
+              <a:graphicData uri="http://schemas.openxmlformats.org/drawingml/2006/picture">
+                <pic:pic xmlns:pic="http://schemas.openxmlformats.org/drawingml/2006/picture">
+                  <pic:nvPicPr>
+                    <pic:cNvPr id="1" name=""/>
+                    <pic:cNvPicPr/>
+                  </pic:nvPicPr>
+                  <pic:blipFill>
+                    <a:blip r:embed="rId30"/>
+                    <a:stretch>
+                      <a:fillRect/>
+                    </a:stretch>
+                  </pic:blipFill>
+                  <pic:spPr>
+                    <a:xfrm>
+                      <a:off x="0" y="0"/>
+                      <a:ext cx="5731510" cy="1634490"/>
+                    </a:xfrm>
+                    <a:prstGeom prst="rect">
+                      <a:avLst/>
+                    </a:prstGeom>
+                  </pic:spPr>
+                </pic:pic>
+              </a:graphicData>
+            </a:graphic>
+          </wp:inline>
+        </w:drawing>
+      </w:r>
+    </w:p>
+    <w:p>
+      <w:pPr>
+        <w:pStyle w:val="Caption"/>
+        <w:jc w:val="center"/>
+        <w:rPr>
+          <w:rFonts w:cstheme="minorHAnsi"/>
+          <w:sz w:val="24"/>
+          <w:szCs w:val="24"/>
+        </w:rPr>
+      </w:pPr>
+      <w:r>
+        <w:t xml:space="preserve">Figure </w:t>
+      </w:r>
+      <w:fldSimple w:instr=" SEQ Figure \* ARABIC ">
+        <w:r>
+          <w:rPr>
+            <w:noProof/>
+          </w:rPr>
+          <w:t>21</w:t>
+        </w:r>
+      </w:fldSimple>
+      <w:r>
+        <w:t>: Application now missing from programs list.</w:t>
+      </w:r>
+    </w:p>
+    <w:p>
+      <w:pPr>
+        <w:pStyle w:val="ListParagraph"/>
+        <w:ind w:left="284"/>
+        <w:rPr>
+          <w:rFonts w:cstheme="minorHAnsi"/>
+          <w:sz w:val="24"/>
+          <w:szCs w:val="24"/>
+        </w:rPr>
+      </w:pPr>
+    </w:p>
+    <w:p>
+      <w:pPr>
+        <w:pStyle w:val="ListParagraph"/>
+        <w:keepNext/>
+        <w:ind w:left="284"/>
+        <w:jc w:val="center"/>
+      </w:pPr>
+      <w:r>
+        <w:rPr>
+          <w:noProof/>
+        </w:rPr>
+        <w:drawing>
+          <wp:inline distT="0" distB="0" distL="0" distR="0" wp14:anchorId="5177A4B7" wp14:editId="2094D7F1">
+            <wp:extent cx="5731510" cy="2503805"/>
+            <wp:effectExtent l="0" t="0" r="2540" b="0"/>
+            <wp:docPr id="37" name="Picture 37"/>
+            <wp:cNvGraphicFramePr>
+              <a:graphicFrameLocks xmlns:a="http://schemas.openxmlformats.org/drawingml/2006/main" noChangeAspect="1"/>
+            </wp:cNvGraphicFramePr>
+            <a:graphic xmlns:a="http://schemas.openxmlformats.org/drawingml/2006/main">
+              <a:graphicData uri="http://schemas.openxmlformats.org/drawingml/2006/picture">
+                <pic:pic xmlns:pic="http://schemas.openxmlformats.org/drawingml/2006/picture">
+                  <pic:nvPicPr>
+                    <pic:cNvPr id="1" name=""/>
+                    <pic:cNvPicPr/>
+                  </pic:nvPicPr>
+                  <pic:blipFill>
+                    <a:blip r:embed="rId31"/>
+                    <a:stretch>
+                      <a:fillRect/>
+                    </a:stretch>
+                  </pic:blipFill>
+                  <pic:spPr>
+                    <a:xfrm>
+                      <a:off x="0" y="0"/>
+                      <a:ext cx="5731510" cy="2503805"/>
+                    </a:xfrm>
+                    <a:prstGeom prst="rect">
+                      <a:avLst/>
+                    </a:prstGeom>
+                  </pic:spPr>
+                </pic:pic>
+              </a:graphicData>
+            </a:graphic>
+          </wp:inline>
+        </w:drawing>
+      </w:r>
+    </w:p>
+    <w:p>
+      <w:pPr>
+        <w:pStyle w:val="Caption"/>
+        <w:jc w:val="center"/>
+        <w:rPr>
+          <w:rFonts w:cstheme="minorHAnsi"/>
+          <w:sz w:val="24"/>
+          <w:szCs w:val="24"/>
+        </w:rPr>
+      </w:pPr>
+      <w:r>
+        <w:t xml:space="preserve">Figure </w:t>
+      </w:r>
+      <w:fldSimple w:instr=" SEQ Figure \* ARABIC ">
+        <w:r>
+          <w:rPr>
+            <w:noProof/>
+          </w:rPr>
+          <w:t>22</w:t>
+        </w:r>
+      </w:fldSimple>
+      <w:r>
+        <w:t>: Desktop icon missing after uninstallation on client computer.</w:t>
+      </w:r>
+    </w:p>
+    <w:p>
+      <w:pPr>
+        <w:pStyle w:val="ListParagraph"/>
+        <w:ind w:left="284"/>
+        <w:rPr>
+          <w:rFonts w:cstheme="minorHAnsi"/>
+          <w:sz w:val="24"/>
+          <w:szCs w:val="24"/>
+        </w:rPr>
+      </w:pPr>
+    </w:p>
+    <w:p>
+      <w:pPr>
+        <w:pStyle w:val="ListParagraph"/>
+        <w:keepNext/>
+        <w:ind w:left="284"/>
+        <w:jc w:val="center"/>
+      </w:pPr>
+      <w:r>
+        <w:rPr>
+          <w:noProof/>
+        </w:rPr>
+        <w:lastRenderedPageBreak/>
+        <w:drawing>
+          <wp:inline distT="0" distB="0" distL="0" distR="0" wp14:anchorId="06911B5A" wp14:editId="07D2ED0B">
+            <wp:extent cx="2676525" cy="3324225"/>
+            <wp:effectExtent l="0" t="0" r="9525" b="9525"/>
+            <wp:docPr id="12" name="Picture 12"/>
+            <wp:cNvGraphicFramePr>
+              <a:graphicFrameLocks xmlns:a="http://schemas.openxmlformats.org/drawingml/2006/main" noChangeAspect="1"/>
+            </wp:cNvGraphicFramePr>
+            <a:graphic xmlns:a="http://schemas.openxmlformats.org/drawingml/2006/main">
+              <a:graphicData uri="http://schemas.openxmlformats.org/drawingml/2006/picture">
+                <pic:pic xmlns:pic="http://schemas.openxmlformats.org/drawingml/2006/picture">
+                  <pic:nvPicPr>
+                    <pic:cNvPr id="1" name=""/>
+                    <pic:cNvPicPr/>
+                  </pic:nvPicPr>
+                  <pic:blipFill>
+                    <a:blip r:embed="rId32"/>
+                    <a:stretch>
+                      <a:fillRect/>
+                    </a:stretch>
+                  </pic:blipFill>
+                  <pic:spPr>
+                    <a:xfrm>
+                      <a:off x="0" y="0"/>
+                      <a:ext cx="2676525" cy="3324225"/>
+                    </a:xfrm>
+                    <a:prstGeom prst="rect">
+                      <a:avLst/>
+                    </a:prstGeom>
+                  </pic:spPr>
+                </pic:pic>
+              </a:graphicData>
+            </a:graphic>
+          </wp:inline>
+        </w:drawing>
+      </w:r>
+    </w:p>
+    <w:p>
+      <w:pPr>
+        <w:pStyle w:val="Caption"/>
+        <w:jc w:val="center"/>
+        <w:rPr>
+          <w:rFonts w:cstheme="minorHAnsi"/>
+          <w:sz w:val="24"/>
+          <w:szCs w:val="24"/>
+        </w:rPr>
+      </w:pPr>
+      <w:r>
+        <w:t xml:space="preserve">Figure </w:t>
+      </w:r>
+      <w:fldSimple w:instr=" SEQ Figure \* ARABIC ">
+        <w:r>
+          <w:rPr>
+            <w:noProof/>
+          </w:rPr>
+          <w:t>23</w:t>
+        </w:r>
+      </w:fldSimple>
+      <w:r>
+        <w:t>: Database "Payables" no longer existing after uninstallation from client.</w:t>
+      </w:r>
+    </w:p>
+    <w:p>
+      <w:pPr>
+        <w:pStyle w:val="ListParagraph"/>
+        <w:ind w:left="284"/>
+        <w:rPr>
+          <w:rFonts w:cstheme="minorHAnsi"/>
+          <w:sz w:val="24"/>
+          <w:szCs w:val="24"/>
+        </w:rPr>
+      </w:pPr>
+    </w:p>
+    <w:p>
+      <w:pPr>
+        <w:pStyle w:val="ListParagraph"/>
+        <w:ind w:left="284"/>
+        <w:rPr>
+          <w:rFonts w:cstheme="minorHAnsi"/>
+          <w:sz w:val="24"/>
+          <w:szCs w:val="24"/>
+        </w:rPr>
+      </w:pPr>
+      <w:r>
+        <w:rPr>
+          <w:rFonts w:cstheme="minorHAnsi"/>
+          <w:sz w:val="24"/>
+          <w:szCs w:val="24"/>
+        </w:rPr>
+        <w:t xml:space="preserve">**Note: Make sure that you capture the screen shots for both part a &amp; b </w:t>
+      </w:r>
+      <w:r>
+        <w:rPr>
+          <w:rFonts w:cstheme="minorHAnsi"/>
+          <w:sz w:val="24"/>
+          <w:szCs w:val="24"/>
+        </w:rPr>
+        <w:t xml:space="preserve">for successful </w:t>
+      </w:r>
+      <w:r>
+        <w:rPr>
+          <w:rFonts w:cstheme="minorHAnsi"/>
+          <w:sz w:val="24"/>
+          <w:szCs w:val="24"/>
+        </w:rPr>
+        <w:t>completion.</w:t>
+      </w:r>
     </w:p>
     <w:p>
       <w:pPr>
@@ -9602,7 +10883,6 @@
         </w:rPr>
         <w:t xml:space="preserve">Given the </w:t>
       </w:r>
-      <w:proofErr w:type="spellStart"/>
       <w:r>
         <w:rPr>
           <w:rFonts w:cstheme="minorHAnsi"/>
@@ -9612,7 +10892,6 @@
         </w:rPr>
         <w:t>Hotel_Management</w:t>
       </w:r>
-      <w:proofErr w:type="spellEnd"/>
       <w:r>
         <w:rPr>
           <w:rFonts w:cstheme="minorHAnsi"/>
@@ -9627,25 +10906,7 @@
           <w:sz w:val="24"/>
           <w:szCs w:val="24"/>
         </w:rPr>
-        <w:t xml:space="preserve">in the </w:t>
-      </w:r>
-      <w:proofErr w:type="gramStart"/>
-      <w:r>
-        <w:rPr>
-          <w:rFonts w:cstheme="minorHAnsi"/>
-          <w:sz w:val="24"/>
-          <w:szCs w:val="24"/>
-        </w:rPr>
-        <w:t>features</w:t>
-      </w:r>
-      <w:proofErr w:type="gramEnd"/>
-      <w:r>
-        <w:rPr>
-          <w:rFonts w:cstheme="minorHAnsi"/>
-          <w:sz w:val="24"/>
-          <w:szCs w:val="24"/>
-        </w:rPr>
-        <w:t xml:space="preserve"> but </w:t>
+        <w:t xml:space="preserve">in the features but </w:t>
       </w:r>
       <w:r>
         <w:rPr>
@@ -9743,7 +11004,6 @@
         </w:rPr>
         <w:t xml:space="preserve"> so that it will use the </w:t>
       </w:r>
-      <w:proofErr w:type="spellStart"/>
       <w:r>
         <w:rPr>
           <w:rFonts w:cstheme="minorHAnsi"/>
@@ -9753,7 +11013,6 @@
         </w:rPr>
         <w:t>App.config</w:t>
       </w:r>
-      <w:proofErr w:type="spellEnd"/>
       <w:r>
         <w:rPr>
           <w:rFonts w:cstheme="minorHAnsi"/>
@@ -9818,7 +11077,6 @@
         </w:rPr>
         <w:t xml:space="preserve"> strings will </w:t>
       </w:r>
-      <w:proofErr w:type="gramStart"/>
       <w:r>
         <w:rPr>
           <w:rFonts w:cstheme="minorHAnsi"/>
@@ -9844,50 +11102,13 @@
         </w:rPr>
         <w:t>parameterised</w:t>
       </w:r>
-      <w:proofErr w:type="gramEnd"/>
-      <w:r>
-        <w:rPr>
-          <w:rFonts w:cstheme="minorHAnsi"/>
-          <w:sz w:val="24"/>
-          <w:szCs w:val="24"/>
-        </w:rPr>
-        <w:t xml:space="preserve"> to reference the location of the database in the </w:t>
-      </w:r>
-      <w:proofErr w:type="spellStart"/>
-      <w:r>
-        <w:rPr>
-          <w:rFonts w:cstheme="minorHAnsi"/>
-          <w:sz w:val="24"/>
-          <w:szCs w:val="24"/>
-        </w:rPr>
-        <w:t>App.config</w:t>
-      </w:r>
-      <w:proofErr w:type="spellEnd"/>
-      <w:r>
-        <w:rPr>
-          <w:rFonts w:cstheme="minorHAnsi"/>
-          <w:sz w:val="24"/>
-          <w:szCs w:val="24"/>
-        </w:rPr>
-        <w:t xml:space="preserve"> file. </w:t>
-      </w:r>
-      <w:proofErr w:type="gramStart"/>
-      <w:r>
-        <w:rPr>
-          <w:rFonts w:cstheme="minorHAnsi"/>
-          <w:sz w:val="24"/>
-          <w:szCs w:val="24"/>
-        </w:rPr>
-        <w:t>At the moment</w:t>
-      </w:r>
-      <w:proofErr w:type="gramEnd"/>
-      <w:r>
-        <w:rPr>
-          <w:rFonts w:cstheme="minorHAnsi"/>
-          <w:sz w:val="24"/>
-          <w:szCs w:val="24"/>
-        </w:rPr>
-        <w:t>, there are over 13 places of database connections</w:t>
+      <w:r>
+        <w:rPr>
+          <w:rFonts w:cstheme="minorHAnsi"/>
+          <w:sz w:val="24"/>
+          <w:szCs w:val="24"/>
+        </w:rPr>
+        <w:t xml:space="preserve"> to reference the location of the database in the App.config file. At the moment, there are over 13 places of database connections</w:t>
       </w:r>
       <w:r>
         <w:rPr>
@@ -9935,25 +11156,7 @@
           <w:sz w:val="24"/>
           <w:szCs w:val="24"/>
         </w:rPr>
-        <w:t xml:space="preserve"> will just need to change the </w:t>
-      </w:r>
-      <w:proofErr w:type="spellStart"/>
-      <w:r>
-        <w:rPr>
-          <w:rFonts w:cstheme="minorHAnsi"/>
-          <w:sz w:val="24"/>
-          <w:szCs w:val="24"/>
-        </w:rPr>
-        <w:t>App.config</w:t>
-      </w:r>
-      <w:proofErr w:type="spellEnd"/>
-      <w:r>
-        <w:rPr>
-          <w:rFonts w:cstheme="minorHAnsi"/>
-          <w:sz w:val="24"/>
-          <w:szCs w:val="24"/>
-        </w:rPr>
-        <w:t xml:space="preserve"> file only. </w:t>
+        <w:t xml:space="preserve"> will just need to change the App.config file only. </w:t>
       </w:r>
       <w:r>
         <w:rPr>
@@ -10184,9 +11387,9 @@
           <w:sz w:val="24"/>
           <w:szCs w:val="24"/>
         </w:rPr>
+        <w:lastRenderedPageBreak/>
         <w:t xml:space="preserve">You need to deploy the </w:t>
       </w:r>
-      <w:proofErr w:type="spellStart"/>
       <w:r>
         <w:rPr>
           <w:rFonts w:cstheme="minorHAnsi"/>
@@ -10196,7 +11399,6 @@
         </w:rPr>
         <w:t>Hotel_Management</w:t>
       </w:r>
-      <w:proofErr w:type="spellEnd"/>
       <w:r>
         <w:rPr>
           <w:rFonts w:cstheme="minorHAnsi"/>
@@ -10229,7 +11431,6 @@
         </w:rPr>
         <w:t xml:space="preserve">by simply modifying the </w:t>
       </w:r>
-      <w:proofErr w:type="spellStart"/>
       <w:r>
         <w:rPr>
           <w:rFonts w:cstheme="minorHAnsi"/>
@@ -10239,7 +11440,6 @@
         </w:rPr>
         <w:t>App.config</w:t>
       </w:r>
-      <w:proofErr w:type="spellEnd"/>
       <w:r>
         <w:rPr>
           <w:rFonts w:cstheme="minorHAnsi"/>
@@ -10295,7 +11495,6 @@
           <w:sz w:val="24"/>
           <w:szCs w:val="24"/>
         </w:rPr>
-        <w:lastRenderedPageBreak/>
         <w:t>In</w:t>
       </w:r>
       <w:r>
@@ -10306,23 +11505,13 @@
         </w:rPr>
         <w:t xml:space="preserve"> </w:t>
       </w:r>
-      <w:proofErr w:type="spellStart"/>
-      <w:r>
-        <w:rPr>
-          <w:rFonts w:cstheme="minorHAnsi"/>
-          <w:sz w:val="24"/>
-          <w:szCs w:val="24"/>
-        </w:rPr>
-        <w:t>ClickOnce</w:t>
-      </w:r>
-      <w:proofErr w:type="spellEnd"/>
-      <w:r>
-        <w:rPr>
-          <w:rFonts w:cstheme="minorHAnsi"/>
-          <w:sz w:val="24"/>
-          <w:szCs w:val="24"/>
-        </w:rPr>
-        <w:t>,</w:t>
+      <w:r>
+        <w:rPr>
+          <w:rFonts w:cstheme="minorHAnsi"/>
+          <w:sz w:val="24"/>
+          <w:szCs w:val="24"/>
+        </w:rPr>
+        <w:t>ClickOnce,</w:t>
       </w:r>
       <w:r>
         <w:rPr>
@@ -10383,25 +11572,7 @@
           <w:sz w:val="24"/>
           <w:szCs w:val="24"/>
         </w:rPr>
-        <w:t xml:space="preserve">What option would you choose during publishing the </w:t>
-      </w:r>
-      <w:proofErr w:type="spellStart"/>
-      <w:r>
-        <w:rPr>
-          <w:rFonts w:cstheme="minorHAnsi"/>
-          <w:sz w:val="24"/>
-          <w:szCs w:val="24"/>
-        </w:rPr>
-        <w:t>ClickOnce</w:t>
-      </w:r>
-      <w:proofErr w:type="spellEnd"/>
-      <w:r>
-        <w:rPr>
-          <w:rFonts w:cstheme="minorHAnsi"/>
-          <w:sz w:val="24"/>
-          <w:szCs w:val="24"/>
-        </w:rPr>
-        <w:t xml:space="preserve"> application in order that the user will be prompted during installation to grant permission? </w:t>
+        <w:t xml:space="preserve">What option would you choose during publishing the ClickOnce application in order that the user will be prompted during installation to grant permission? </w:t>
       </w:r>
       <w:r>
         <w:rPr>
@@ -10523,13 +11694,1185 @@
     <w:p>
       <w:pPr>
         <w:pStyle w:val="ListParagraph"/>
-        <w:ind w:left="851"/>
-        <w:rPr>
-          <w:rFonts w:cstheme="minorHAnsi"/>
-          <w:sz w:val="24"/>
-          <w:szCs w:val="24"/>
-        </w:rPr>
-      </w:pPr>
+        <w:ind w:left="0"/>
+        <w:rPr>
+          <w:rFonts w:cstheme="minorHAnsi"/>
+          <w:sz w:val="24"/>
+          <w:szCs w:val="24"/>
+        </w:rPr>
+      </w:pPr>
+      <w:r>
+        <w:rPr>
+          <w:rFonts w:cstheme="minorHAnsi"/>
+          <w:sz w:val="24"/>
+          <w:szCs w:val="24"/>
+        </w:rPr>
+        <w:t>Part B:</w:t>
+      </w:r>
+    </w:p>
+    <w:p>
+      <w:pPr>
+        <w:pStyle w:val="ListParagraph"/>
+        <w:keepNext/>
+        <w:ind w:left="0"/>
+        <w:jc w:val="center"/>
+      </w:pPr>
+      <w:r>
+        <w:rPr>
+          <w:rFonts w:cstheme="minorHAnsi"/>
+          <w:noProof/>
+          <w:sz w:val="24"/>
+          <w:szCs w:val="24"/>
+        </w:rPr>
+        <w:drawing>
+          <wp:inline distT="0" distB="0" distL="0" distR="0" wp14:anchorId="22BCB447" wp14:editId="0F44EDB5">
+            <wp:extent cx="5732145" cy="3234690"/>
+            <wp:effectExtent l="0" t="0" r="1905" b="3810"/>
+            <wp:docPr id="14" name="Picture 14"/>
+            <wp:cNvGraphicFramePr>
+              <a:graphicFrameLocks xmlns:a="http://schemas.openxmlformats.org/drawingml/2006/main" noChangeAspect="1"/>
+            </wp:cNvGraphicFramePr>
+            <a:graphic xmlns:a="http://schemas.openxmlformats.org/drawingml/2006/main">
+              <a:graphicData uri="http://schemas.openxmlformats.org/drawingml/2006/picture">
+                <pic:pic xmlns:pic="http://schemas.openxmlformats.org/drawingml/2006/picture">
+                  <pic:nvPicPr>
+                    <pic:cNvPr id="0" name="Picture 16"/>
+                    <pic:cNvPicPr>
+                      <a:picLocks noChangeAspect="1" noChangeArrowheads="1"/>
+                    </pic:cNvPicPr>
+                  </pic:nvPicPr>
+                  <pic:blipFill>
+                    <a:blip r:embed="rId33" cstate="print">
+                      <a:extLst>
+                        <a:ext uri="{28A0092B-C50C-407E-A947-70E740481C1C}">
+                          <a14:useLocalDpi xmlns:a14="http://schemas.microsoft.com/office/drawing/2010/main" val="0"/>
+                        </a:ext>
+                      </a:extLst>
+                    </a:blip>
+                    <a:srcRect/>
+                    <a:stretch>
+                      <a:fillRect/>
+                    </a:stretch>
+                  </pic:blipFill>
+                  <pic:spPr bwMode="auto">
+                    <a:xfrm>
+                      <a:off x="0" y="0"/>
+                      <a:ext cx="5732145" cy="3234690"/>
+                    </a:xfrm>
+                    <a:prstGeom prst="rect">
+                      <a:avLst/>
+                    </a:prstGeom>
+                    <a:noFill/>
+                    <a:ln>
+                      <a:noFill/>
+                    </a:ln>
+                  </pic:spPr>
+                </pic:pic>
+              </a:graphicData>
+            </a:graphic>
+          </wp:inline>
+        </w:drawing>
+      </w:r>
+    </w:p>
+    <w:p>
+      <w:pPr>
+        <w:pStyle w:val="Caption"/>
+        <w:jc w:val="center"/>
+        <w:rPr>
+          <w:rFonts w:cstheme="minorHAnsi"/>
+          <w:sz w:val="24"/>
+          <w:szCs w:val="24"/>
+        </w:rPr>
+      </w:pPr>
+      <w:r>
+        <w:t xml:space="preserve">Figure </w:t>
+      </w:r>
+      <w:fldSimple w:instr=" SEQ Figure \* ARABIC ">
+        <w:r>
+          <w:rPr>
+            <w:noProof/>
+          </w:rPr>
+          <w:t>24</w:t>
+        </w:r>
+      </w:fldSimple>
+      <w:r>
+        <w:t>: ClickOnce configuration to export .mdb files.</w:t>
+      </w:r>
+    </w:p>
+    <w:p>
+      <w:pPr>
+        <w:pStyle w:val="ListParagraph"/>
+        <w:ind w:left="0"/>
+        <w:rPr>
+          <w:rFonts w:cstheme="minorHAnsi"/>
+          <w:sz w:val="24"/>
+          <w:szCs w:val="24"/>
+        </w:rPr>
+      </w:pPr>
+    </w:p>
+    <w:p>
+      <w:pPr>
+        <w:pStyle w:val="ListParagraph"/>
+        <w:keepNext/>
+        <w:ind w:left="0"/>
+        <w:jc w:val="center"/>
+      </w:pPr>
+      <w:r>
+        <w:rPr>
+          <w:rFonts w:cstheme="minorHAnsi"/>
+          <w:noProof/>
+          <w:sz w:val="24"/>
+          <w:szCs w:val="24"/>
+        </w:rPr>
+        <w:lastRenderedPageBreak/>
+        <w:drawing>
+          <wp:inline distT="0" distB="0" distL="0" distR="0" wp14:anchorId="477AE3D5" wp14:editId="204548E0">
+            <wp:extent cx="5718175" cy="3220720"/>
+            <wp:effectExtent l="0" t="0" r="0" b="0"/>
+            <wp:docPr id="15" name="Picture 15"/>
+            <wp:cNvGraphicFramePr>
+              <a:graphicFrameLocks xmlns:a="http://schemas.openxmlformats.org/drawingml/2006/main" noChangeAspect="1"/>
+            </wp:cNvGraphicFramePr>
+            <a:graphic xmlns:a="http://schemas.openxmlformats.org/drawingml/2006/main">
+              <a:graphicData uri="http://schemas.openxmlformats.org/drawingml/2006/picture">
+                <pic:pic xmlns:pic="http://schemas.openxmlformats.org/drawingml/2006/picture">
+                  <pic:nvPicPr>
+                    <pic:cNvPr id="0" name="Picture 17"/>
+                    <pic:cNvPicPr>
+                      <a:picLocks noChangeAspect="1" noChangeArrowheads="1"/>
+                    </pic:cNvPicPr>
+                  </pic:nvPicPr>
+                  <pic:blipFill>
+                    <a:blip r:embed="rId34" cstate="print">
+                      <a:extLst>
+                        <a:ext uri="{28A0092B-C50C-407E-A947-70E740481C1C}">
+                          <a14:useLocalDpi xmlns:a14="http://schemas.microsoft.com/office/drawing/2010/main" val="0"/>
+                        </a:ext>
+                      </a:extLst>
+                    </a:blip>
+                    <a:srcRect/>
+                    <a:stretch>
+                      <a:fillRect/>
+                    </a:stretch>
+                  </pic:blipFill>
+                  <pic:spPr bwMode="auto">
+                    <a:xfrm>
+                      <a:off x="0" y="0"/>
+                      <a:ext cx="5718175" cy="3220720"/>
+                    </a:xfrm>
+                    <a:prstGeom prst="rect">
+                      <a:avLst/>
+                    </a:prstGeom>
+                    <a:noFill/>
+                    <a:ln>
+                      <a:noFill/>
+                    </a:ln>
+                  </pic:spPr>
+                </pic:pic>
+              </a:graphicData>
+            </a:graphic>
+          </wp:inline>
+        </w:drawing>
+      </w:r>
+    </w:p>
+    <w:p>
+      <w:pPr>
+        <w:pStyle w:val="Caption"/>
+        <w:jc w:val="center"/>
+        <w:rPr>
+          <w:rFonts w:cstheme="minorHAnsi"/>
+          <w:sz w:val="24"/>
+          <w:szCs w:val="24"/>
+        </w:rPr>
+      </w:pPr>
+      <w:r>
+        <w:t xml:space="preserve">Figure </w:t>
+      </w:r>
+      <w:fldSimple w:instr=" SEQ Figure \* ARABIC ">
+        <w:r>
+          <w:rPr>
+            <w:noProof/>
+          </w:rPr>
+          <w:t>25</w:t>
+        </w:r>
+      </w:fldSimple>
+      <w:r>
+        <w:t>: Connection strings configured in the app.</w:t>
+      </w:r>
+      <w:r>
+        <w:t>config</w:t>
+      </w:r>
+      <w:r>
+        <w:t xml:space="preserve"> file.</w:t>
+      </w:r>
+    </w:p>
+    <w:p>
+      <w:pPr>
+        <w:pStyle w:val="ListParagraph"/>
+        <w:ind w:left="0"/>
+        <w:rPr>
+          <w:rFonts w:cstheme="minorHAnsi"/>
+          <w:sz w:val="24"/>
+          <w:szCs w:val="24"/>
+        </w:rPr>
+      </w:pPr>
+    </w:p>
+    <w:p>
+      <w:pPr>
+        <w:pStyle w:val="ListParagraph"/>
+        <w:keepNext/>
+        <w:ind w:left="0"/>
+        <w:jc w:val="center"/>
+      </w:pPr>
+      <w:r>
+        <w:rPr>
+          <w:rFonts w:cstheme="minorHAnsi"/>
+          <w:noProof/>
+          <w:sz w:val="24"/>
+          <w:szCs w:val="24"/>
+        </w:rPr>
+        <w:drawing>
+          <wp:inline distT="0" distB="0" distL="0" distR="0" wp14:anchorId="61D6384B" wp14:editId="56569E08">
+            <wp:extent cx="5718175" cy="3220720"/>
+            <wp:effectExtent l="0" t="0" r="0" b="0"/>
+            <wp:docPr id="16" name="Picture 16"/>
+            <wp:cNvGraphicFramePr>
+              <a:graphicFrameLocks xmlns:a="http://schemas.openxmlformats.org/drawingml/2006/main" noChangeAspect="1"/>
+            </wp:cNvGraphicFramePr>
+            <a:graphic xmlns:a="http://schemas.openxmlformats.org/drawingml/2006/main">
+              <a:graphicData uri="http://schemas.openxmlformats.org/drawingml/2006/picture">
+                <pic:pic xmlns:pic="http://schemas.openxmlformats.org/drawingml/2006/picture">
+                  <pic:nvPicPr>
+                    <pic:cNvPr id="0" name="Picture 18"/>
+                    <pic:cNvPicPr>
+                      <a:picLocks noChangeAspect="1" noChangeArrowheads="1"/>
+                    </pic:cNvPicPr>
+                  </pic:nvPicPr>
+                  <pic:blipFill>
+                    <a:blip r:embed="rId35" cstate="print">
+                      <a:extLst>
+                        <a:ext uri="{28A0092B-C50C-407E-A947-70E740481C1C}">
+                          <a14:useLocalDpi xmlns:a14="http://schemas.microsoft.com/office/drawing/2010/main" val="0"/>
+                        </a:ext>
+                      </a:extLst>
+                    </a:blip>
+                    <a:srcRect/>
+                    <a:stretch>
+                      <a:fillRect/>
+                    </a:stretch>
+                  </pic:blipFill>
+                  <pic:spPr bwMode="auto">
+                    <a:xfrm>
+                      <a:off x="0" y="0"/>
+                      <a:ext cx="5718175" cy="3220720"/>
+                    </a:xfrm>
+                    <a:prstGeom prst="rect">
+                      <a:avLst/>
+                    </a:prstGeom>
+                    <a:noFill/>
+                    <a:ln>
+                      <a:noFill/>
+                    </a:ln>
+                  </pic:spPr>
+                </pic:pic>
+              </a:graphicData>
+            </a:graphic>
+          </wp:inline>
+        </w:drawing>
+      </w:r>
+    </w:p>
+    <w:p>
+      <w:pPr>
+        <w:pStyle w:val="Caption"/>
+        <w:jc w:val="center"/>
+        <w:rPr>
+          <w:rFonts w:cstheme="minorHAnsi"/>
+          <w:sz w:val="24"/>
+          <w:szCs w:val="24"/>
+        </w:rPr>
+      </w:pPr>
+      <w:r>
+        <w:t xml:space="preserve">Figure </w:t>
+      </w:r>
+      <w:fldSimple w:instr=" SEQ Figure \* ARABIC ">
+        <w:r>
+          <w:rPr>
+            <w:noProof/>
+          </w:rPr>
+          <w:t>26</w:t>
+        </w:r>
+      </w:fldSimple>
+      <w:r>
+        <w:t>: Configured settings in the app.config file.</w:t>
+      </w:r>
+    </w:p>
+    <w:p>
+      <w:pPr>
+        <w:pStyle w:val="ListParagraph"/>
+        <w:ind w:left="0"/>
+        <w:rPr>
+          <w:rFonts w:cstheme="minorHAnsi"/>
+          <w:sz w:val="24"/>
+          <w:szCs w:val="24"/>
+        </w:rPr>
+      </w:pPr>
+    </w:p>
+    <w:p>
+      <w:pPr>
+        <w:pStyle w:val="ListParagraph"/>
+        <w:keepNext/>
+        <w:ind w:left="0"/>
+        <w:jc w:val="center"/>
+      </w:pPr>
+      <w:r>
+        <w:rPr>
+          <w:rFonts w:cstheme="minorHAnsi"/>
+          <w:noProof/>
+          <w:sz w:val="24"/>
+          <w:szCs w:val="24"/>
+        </w:rPr>
+        <w:lastRenderedPageBreak/>
+        <w:drawing>
+          <wp:inline distT="0" distB="0" distL="0" distR="0" wp14:anchorId="4CA1427C" wp14:editId="56A159D3">
+            <wp:extent cx="5732145" cy="3207385"/>
+            <wp:effectExtent l="0" t="0" r="1905" b="0"/>
+            <wp:docPr id="17" name="Picture 17"/>
+            <wp:cNvGraphicFramePr>
+              <a:graphicFrameLocks xmlns:a="http://schemas.openxmlformats.org/drawingml/2006/main" noChangeAspect="1"/>
+            </wp:cNvGraphicFramePr>
+            <a:graphic xmlns:a="http://schemas.openxmlformats.org/drawingml/2006/main">
+              <a:graphicData uri="http://schemas.openxmlformats.org/drawingml/2006/picture">
+                <pic:pic xmlns:pic="http://schemas.openxmlformats.org/drawingml/2006/picture">
+                  <pic:nvPicPr>
+                    <pic:cNvPr id="0" name="Picture 19"/>
+                    <pic:cNvPicPr>
+                      <a:picLocks noChangeAspect="1" noChangeArrowheads="1"/>
+                    </pic:cNvPicPr>
+                  </pic:nvPicPr>
+                  <pic:blipFill>
+                    <a:blip r:embed="rId36" cstate="print">
+                      <a:extLst>
+                        <a:ext uri="{28A0092B-C50C-407E-A947-70E740481C1C}">
+                          <a14:useLocalDpi xmlns:a14="http://schemas.microsoft.com/office/drawing/2010/main" val="0"/>
+                        </a:ext>
+                      </a:extLst>
+                    </a:blip>
+                    <a:srcRect/>
+                    <a:stretch>
+                      <a:fillRect/>
+                    </a:stretch>
+                  </pic:blipFill>
+                  <pic:spPr bwMode="auto">
+                    <a:xfrm>
+                      <a:off x="0" y="0"/>
+                      <a:ext cx="5732145" cy="3207385"/>
+                    </a:xfrm>
+                    <a:prstGeom prst="rect">
+                      <a:avLst/>
+                    </a:prstGeom>
+                    <a:noFill/>
+                    <a:ln>
+                      <a:noFill/>
+                    </a:ln>
+                  </pic:spPr>
+                </pic:pic>
+              </a:graphicData>
+            </a:graphic>
+          </wp:inline>
+        </w:drawing>
+      </w:r>
+    </w:p>
+    <w:p>
+      <w:pPr>
+        <w:pStyle w:val="Caption"/>
+        <w:jc w:val="center"/>
+      </w:pPr>
+      <w:r>
+        <w:t xml:space="preserve">Figure </w:t>
+      </w:r>
+      <w:fldSimple w:instr=" SEQ Figure \* ARABIC ">
+        <w:r>
+          <w:rPr>
+            <w:noProof/>
+          </w:rPr>
+          <w:t>27</w:t>
+        </w:r>
+      </w:fldSimple>
+      <w:r>
+        <w:t>: Navigating to installation package through IIS on client computer.</w:t>
+      </w:r>
+    </w:p>
+    <w:p/>
+    <w:p>
+      <w:pPr>
+        <w:pStyle w:val="ListParagraph"/>
+        <w:keepNext/>
+        <w:ind w:left="0"/>
+        <w:jc w:val="center"/>
+      </w:pPr>
+      <w:r>
+        <w:rPr>
+          <w:rFonts w:cstheme="minorHAnsi"/>
+          <w:noProof/>
+          <w:sz w:val="24"/>
+          <w:szCs w:val="24"/>
+        </w:rPr>
+        <w:drawing>
+          <wp:inline distT="0" distB="0" distL="0" distR="0" wp14:anchorId="1C87D79A" wp14:editId="443B0B3B">
+            <wp:extent cx="5718175" cy="3220720"/>
+            <wp:effectExtent l="0" t="0" r="0" b="0"/>
+            <wp:docPr id="19" name="Picture 19"/>
+            <wp:cNvGraphicFramePr>
+              <a:graphicFrameLocks xmlns:a="http://schemas.openxmlformats.org/drawingml/2006/main" noChangeAspect="1"/>
+            </wp:cNvGraphicFramePr>
+            <a:graphic xmlns:a="http://schemas.openxmlformats.org/drawingml/2006/main">
+              <a:graphicData uri="http://schemas.openxmlformats.org/drawingml/2006/picture">
+                <pic:pic xmlns:pic="http://schemas.openxmlformats.org/drawingml/2006/picture">
+                  <pic:nvPicPr>
+                    <pic:cNvPr id="0" name="Picture 21"/>
+                    <pic:cNvPicPr>
+                      <a:picLocks noChangeAspect="1" noChangeArrowheads="1"/>
+                    </pic:cNvPicPr>
+                  </pic:nvPicPr>
+                  <pic:blipFill>
+                    <a:blip r:embed="rId37" cstate="print">
+                      <a:extLst>
+                        <a:ext uri="{28A0092B-C50C-407E-A947-70E740481C1C}">
+                          <a14:useLocalDpi xmlns:a14="http://schemas.microsoft.com/office/drawing/2010/main" val="0"/>
+                        </a:ext>
+                      </a:extLst>
+                    </a:blip>
+                    <a:srcRect/>
+                    <a:stretch>
+                      <a:fillRect/>
+                    </a:stretch>
+                  </pic:blipFill>
+                  <pic:spPr bwMode="auto">
+                    <a:xfrm>
+                      <a:off x="0" y="0"/>
+                      <a:ext cx="5718175" cy="3220720"/>
+                    </a:xfrm>
+                    <a:prstGeom prst="rect">
+                      <a:avLst/>
+                    </a:prstGeom>
+                    <a:noFill/>
+                    <a:ln>
+                      <a:noFill/>
+                    </a:ln>
+                  </pic:spPr>
+                </pic:pic>
+              </a:graphicData>
+            </a:graphic>
+          </wp:inline>
+        </w:drawing>
+      </w:r>
+    </w:p>
+    <w:p>
+      <w:pPr>
+        <w:pStyle w:val="Caption"/>
+        <w:jc w:val="center"/>
+        <w:rPr>
+          <w:rFonts w:cstheme="minorHAnsi"/>
+          <w:sz w:val="24"/>
+          <w:szCs w:val="24"/>
+        </w:rPr>
+      </w:pPr>
+      <w:r>
+        <w:t xml:space="preserve">Figure </w:t>
+      </w:r>
+      <w:fldSimple w:instr=" SEQ Figure \* ARABIC ">
+        <w:r>
+          <w:rPr>
+            <w:noProof/>
+          </w:rPr>
+          <w:t>28</w:t>
+        </w:r>
+      </w:fldSimple>
+      <w:r>
+        <w:t>: Installing package on client computer, prompted with security warning.</w:t>
+      </w:r>
+    </w:p>
+    <w:p>
+      <w:pPr>
+        <w:pStyle w:val="ListParagraph"/>
+        <w:ind w:left="0"/>
+        <w:rPr>
+          <w:rFonts w:cstheme="minorHAnsi"/>
+          <w:sz w:val="24"/>
+          <w:szCs w:val="24"/>
+        </w:rPr>
+      </w:pPr>
+    </w:p>
+    <w:p>
+      <w:pPr>
+        <w:pStyle w:val="ListParagraph"/>
+        <w:keepNext/>
+        <w:ind w:left="0"/>
+        <w:jc w:val="center"/>
+      </w:pPr>
+      <w:r>
+        <w:rPr>
+          <w:rFonts w:cstheme="minorHAnsi"/>
+          <w:noProof/>
+          <w:sz w:val="24"/>
+          <w:szCs w:val="24"/>
+        </w:rPr>
+        <w:lastRenderedPageBreak/>
+        <w:drawing>
+          <wp:inline distT="0" distB="0" distL="0" distR="0" wp14:anchorId="17409F89" wp14:editId="3A27FD0F">
+            <wp:extent cx="5718175" cy="3220720"/>
+            <wp:effectExtent l="0" t="0" r="0" b="0"/>
+            <wp:docPr id="20" name="Picture 20"/>
+            <wp:cNvGraphicFramePr>
+              <a:graphicFrameLocks xmlns:a="http://schemas.openxmlformats.org/drawingml/2006/main" noChangeAspect="1"/>
+            </wp:cNvGraphicFramePr>
+            <a:graphic xmlns:a="http://schemas.openxmlformats.org/drawingml/2006/main">
+              <a:graphicData uri="http://schemas.openxmlformats.org/drawingml/2006/picture">
+                <pic:pic xmlns:pic="http://schemas.openxmlformats.org/drawingml/2006/picture">
+                  <pic:nvPicPr>
+                    <pic:cNvPr id="0" name="Picture 22"/>
+                    <pic:cNvPicPr>
+                      <a:picLocks noChangeAspect="1" noChangeArrowheads="1"/>
+                    </pic:cNvPicPr>
+                  </pic:nvPicPr>
+                  <pic:blipFill>
+                    <a:blip r:embed="rId38" cstate="print">
+                      <a:extLst>
+                        <a:ext uri="{28A0092B-C50C-407E-A947-70E740481C1C}">
+                          <a14:useLocalDpi xmlns:a14="http://schemas.microsoft.com/office/drawing/2010/main" val="0"/>
+                        </a:ext>
+                      </a:extLst>
+                    </a:blip>
+                    <a:srcRect/>
+                    <a:stretch>
+                      <a:fillRect/>
+                    </a:stretch>
+                  </pic:blipFill>
+                  <pic:spPr bwMode="auto">
+                    <a:xfrm>
+                      <a:off x="0" y="0"/>
+                      <a:ext cx="5718175" cy="3220720"/>
+                    </a:xfrm>
+                    <a:prstGeom prst="rect">
+                      <a:avLst/>
+                    </a:prstGeom>
+                    <a:noFill/>
+                    <a:ln>
+                      <a:noFill/>
+                    </a:ln>
+                  </pic:spPr>
+                </pic:pic>
+              </a:graphicData>
+            </a:graphic>
+          </wp:inline>
+        </w:drawing>
+      </w:r>
+    </w:p>
+    <w:p>
+      <w:pPr>
+        <w:pStyle w:val="Caption"/>
+        <w:jc w:val="center"/>
+        <w:rPr>
+          <w:rFonts w:cstheme="minorHAnsi"/>
+          <w:sz w:val="24"/>
+          <w:szCs w:val="24"/>
+        </w:rPr>
+      </w:pPr>
+      <w:r>
+        <w:t xml:space="preserve">Figure </w:t>
+      </w:r>
+      <w:fldSimple w:instr=" SEQ Figure \* ARABIC ">
+        <w:r>
+          <w:rPr>
+            <w:noProof/>
+          </w:rPr>
+          <w:t>29</w:t>
+        </w:r>
+      </w:fldSimple>
+      <w:r>
+        <w:t>: Starting application on client.</w:t>
+      </w:r>
+    </w:p>
+    <w:p>
+      <w:pPr>
+        <w:pStyle w:val="ListParagraph"/>
+        <w:ind w:left="0"/>
+        <w:rPr>
+          <w:rFonts w:cstheme="minorHAnsi"/>
+          <w:sz w:val="24"/>
+          <w:szCs w:val="24"/>
+        </w:rPr>
+      </w:pPr>
+    </w:p>
+    <w:p>
+      <w:pPr>
+        <w:pStyle w:val="ListParagraph"/>
+        <w:keepNext/>
+        <w:ind w:left="0"/>
+        <w:jc w:val="center"/>
+      </w:pPr>
+      <w:r>
+        <w:rPr>
+          <w:rFonts w:cstheme="minorHAnsi"/>
+          <w:noProof/>
+          <w:sz w:val="24"/>
+          <w:szCs w:val="24"/>
+        </w:rPr>
+        <w:drawing>
+          <wp:inline distT="0" distB="0" distL="0" distR="0" wp14:anchorId="58A331CE" wp14:editId="722801FD">
+            <wp:extent cx="5732145" cy="3207385"/>
+            <wp:effectExtent l="0" t="0" r="1905" b="0"/>
+            <wp:docPr id="21" name="Picture 21"/>
+            <wp:cNvGraphicFramePr>
+              <a:graphicFrameLocks xmlns:a="http://schemas.openxmlformats.org/drawingml/2006/main" noChangeAspect="1"/>
+            </wp:cNvGraphicFramePr>
+            <a:graphic xmlns:a="http://schemas.openxmlformats.org/drawingml/2006/main">
+              <a:graphicData uri="http://schemas.openxmlformats.org/drawingml/2006/picture">
+                <pic:pic xmlns:pic="http://schemas.openxmlformats.org/drawingml/2006/picture">
+                  <pic:nvPicPr>
+                    <pic:cNvPr id="0" name="Picture 23"/>
+                    <pic:cNvPicPr>
+                      <a:picLocks noChangeAspect="1" noChangeArrowheads="1"/>
+                    </pic:cNvPicPr>
+                  </pic:nvPicPr>
+                  <pic:blipFill>
+                    <a:blip r:embed="rId39" cstate="print">
+                      <a:extLst>
+                        <a:ext uri="{28A0092B-C50C-407E-A947-70E740481C1C}">
+                          <a14:useLocalDpi xmlns:a14="http://schemas.microsoft.com/office/drawing/2010/main" val="0"/>
+                        </a:ext>
+                      </a:extLst>
+                    </a:blip>
+                    <a:srcRect/>
+                    <a:stretch>
+                      <a:fillRect/>
+                    </a:stretch>
+                  </pic:blipFill>
+                  <pic:spPr bwMode="auto">
+                    <a:xfrm>
+                      <a:off x="0" y="0"/>
+                      <a:ext cx="5732145" cy="3207385"/>
+                    </a:xfrm>
+                    <a:prstGeom prst="rect">
+                      <a:avLst/>
+                    </a:prstGeom>
+                    <a:noFill/>
+                    <a:ln>
+                      <a:noFill/>
+                    </a:ln>
+                  </pic:spPr>
+                </pic:pic>
+              </a:graphicData>
+            </a:graphic>
+          </wp:inline>
+        </w:drawing>
+      </w:r>
+    </w:p>
+    <w:p>
+      <w:pPr>
+        <w:pStyle w:val="Caption"/>
+        <w:jc w:val="center"/>
+        <w:rPr>
+          <w:rFonts w:cstheme="minorHAnsi"/>
+          <w:sz w:val="24"/>
+          <w:szCs w:val="24"/>
+        </w:rPr>
+      </w:pPr>
+      <w:r>
+        <w:t xml:space="preserve">Figure </w:t>
+      </w:r>
+      <w:fldSimple w:instr=" SEQ Figure \* ARABIC ">
+        <w:r>
+          <w:rPr>
+            <w:noProof/>
+          </w:rPr>
+          <w:t>30</w:t>
+        </w:r>
+      </w:fldSimple>
+      <w:r>
+        <w:t>: Main screen of application after logging on.</w:t>
+      </w:r>
+    </w:p>
+    <w:p>
+      <w:pPr>
+        <w:pStyle w:val="ListParagraph"/>
+        <w:ind w:left="0"/>
+        <w:rPr>
+          <w:rFonts w:cstheme="minorHAnsi"/>
+          <w:sz w:val="24"/>
+          <w:szCs w:val="24"/>
+        </w:rPr>
+      </w:pPr>
+    </w:p>
+    <w:p>
+      <w:pPr>
+        <w:pStyle w:val="ListParagraph"/>
+        <w:keepNext/>
+        <w:ind w:left="0"/>
+        <w:jc w:val="center"/>
+      </w:pPr>
+      <w:r>
+        <w:rPr>
+          <w:rFonts w:cstheme="minorHAnsi"/>
+          <w:noProof/>
+          <w:sz w:val="24"/>
+          <w:szCs w:val="24"/>
+        </w:rPr>
+        <w:lastRenderedPageBreak/>
+        <w:drawing>
+          <wp:inline distT="0" distB="0" distL="0" distR="0" wp14:anchorId="3C75F4B8" wp14:editId="62FF259C">
+            <wp:extent cx="5718175" cy="3207385"/>
+            <wp:effectExtent l="0" t="0" r="0" b="0"/>
+            <wp:docPr id="22" name="Picture 22"/>
+            <wp:cNvGraphicFramePr>
+              <a:graphicFrameLocks xmlns:a="http://schemas.openxmlformats.org/drawingml/2006/main" noChangeAspect="1"/>
+            </wp:cNvGraphicFramePr>
+            <a:graphic xmlns:a="http://schemas.openxmlformats.org/drawingml/2006/main">
+              <a:graphicData uri="http://schemas.openxmlformats.org/drawingml/2006/picture">
+                <pic:pic xmlns:pic="http://schemas.openxmlformats.org/drawingml/2006/picture">
+                  <pic:nvPicPr>
+                    <pic:cNvPr id="0" name="Picture 24"/>
+                    <pic:cNvPicPr>
+                      <a:picLocks noChangeAspect="1" noChangeArrowheads="1"/>
+                    </pic:cNvPicPr>
+                  </pic:nvPicPr>
+                  <pic:blipFill>
+                    <a:blip r:embed="rId40" cstate="print">
+                      <a:extLst>
+                        <a:ext uri="{28A0092B-C50C-407E-A947-70E740481C1C}">
+                          <a14:useLocalDpi xmlns:a14="http://schemas.microsoft.com/office/drawing/2010/main" val="0"/>
+                        </a:ext>
+                      </a:extLst>
+                    </a:blip>
+                    <a:srcRect/>
+                    <a:stretch>
+                      <a:fillRect/>
+                    </a:stretch>
+                  </pic:blipFill>
+                  <pic:spPr bwMode="auto">
+                    <a:xfrm>
+                      <a:off x="0" y="0"/>
+                      <a:ext cx="5718175" cy="3207385"/>
+                    </a:xfrm>
+                    <a:prstGeom prst="rect">
+                      <a:avLst/>
+                    </a:prstGeom>
+                    <a:noFill/>
+                    <a:ln>
+                      <a:noFill/>
+                    </a:ln>
+                  </pic:spPr>
+                </pic:pic>
+              </a:graphicData>
+            </a:graphic>
+          </wp:inline>
+        </w:drawing>
+      </w:r>
+    </w:p>
+    <w:p>
+      <w:pPr>
+        <w:pStyle w:val="Caption"/>
+        <w:jc w:val="center"/>
+        <w:rPr>
+          <w:rFonts w:cstheme="minorHAnsi"/>
+          <w:sz w:val="24"/>
+          <w:szCs w:val="24"/>
+        </w:rPr>
+      </w:pPr>
+      <w:r>
+        <w:t xml:space="preserve">Figure </w:t>
+      </w:r>
+      <w:fldSimple w:instr=" SEQ Figure \* ARABIC ">
+        <w:r>
+          <w:rPr>
+            <w:noProof/>
+          </w:rPr>
+          <w:t>31</w:t>
+        </w:r>
+      </w:fldSimple>
+      <w:r>
+        <w:t>: Application successfully linked to data source on client computer.</w:t>
+      </w:r>
+    </w:p>
+    <w:p>
+      <w:pPr>
+        <w:pStyle w:val="ListParagraph"/>
+        <w:ind w:left="0"/>
+        <w:rPr>
+          <w:rFonts w:cstheme="minorHAnsi"/>
+          <w:sz w:val="24"/>
+          <w:szCs w:val="24"/>
+        </w:rPr>
+      </w:pPr>
+    </w:p>
+    <w:p>
+      <w:pPr>
+        <w:pStyle w:val="ListParagraph"/>
+        <w:keepNext/>
+        <w:ind w:left="0"/>
+        <w:jc w:val="center"/>
+      </w:pPr>
+      <w:r>
+        <w:rPr>
+          <w:rFonts w:cstheme="minorHAnsi"/>
+          <w:noProof/>
+          <w:sz w:val="24"/>
+          <w:szCs w:val="24"/>
+        </w:rPr>
+        <w:drawing>
+          <wp:inline distT="0" distB="0" distL="0" distR="0" wp14:anchorId="6CCB2E2E" wp14:editId="60E04971">
+            <wp:extent cx="5718175" cy="3207385"/>
+            <wp:effectExtent l="0" t="0" r="0" b="0"/>
+            <wp:docPr id="23" name="Picture 23"/>
+            <wp:cNvGraphicFramePr>
+              <a:graphicFrameLocks xmlns:a="http://schemas.openxmlformats.org/drawingml/2006/main" noChangeAspect="1"/>
+            </wp:cNvGraphicFramePr>
+            <a:graphic xmlns:a="http://schemas.openxmlformats.org/drawingml/2006/main">
+              <a:graphicData uri="http://schemas.openxmlformats.org/drawingml/2006/picture">
+                <pic:pic xmlns:pic="http://schemas.openxmlformats.org/drawingml/2006/picture">
+                  <pic:nvPicPr>
+                    <pic:cNvPr id="0" name="Picture 25"/>
+                    <pic:cNvPicPr>
+                      <a:picLocks noChangeAspect="1" noChangeArrowheads="1"/>
+                    </pic:cNvPicPr>
+                  </pic:nvPicPr>
+                  <pic:blipFill>
+                    <a:blip r:embed="rId41" cstate="print">
+                      <a:extLst>
+                        <a:ext uri="{28A0092B-C50C-407E-A947-70E740481C1C}">
+                          <a14:useLocalDpi xmlns:a14="http://schemas.microsoft.com/office/drawing/2010/main" val="0"/>
+                        </a:ext>
+                      </a:extLst>
+                    </a:blip>
+                    <a:srcRect/>
+                    <a:stretch>
+                      <a:fillRect/>
+                    </a:stretch>
+                  </pic:blipFill>
+                  <pic:spPr bwMode="auto">
+                    <a:xfrm>
+                      <a:off x="0" y="0"/>
+                      <a:ext cx="5718175" cy="3207385"/>
+                    </a:xfrm>
+                    <a:prstGeom prst="rect">
+                      <a:avLst/>
+                    </a:prstGeom>
+                    <a:noFill/>
+                    <a:ln>
+                      <a:noFill/>
+                    </a:ln>
+                  </pic:spPr>
+                </pic:pic>
+              </a:graphicData>
+            </a:graphic>
+          </wp:inline>
+        </w:drawing>
+      </w:r>
+    </w:p>
+    <w:p>
+      <w:pPr>
+        <w:pStyle w:val="Caption"/>
+        <w:jc w:val="center"/>
+        <w:rPr>
+          <w:rFonts w:cstheme="minorHAnsi"/>
+          <w:sz w:val="24"/>
+          <w:szCs w:val="24"/>
+        </w:rPr>
+      </w:pPr>
+      <w:r>
+        <w:t xml:space="preserve">Figure </w:t>
+      </w:r>
+      <w:fldSimple w:instr=" SEQ Figure \* ARABIC ">
+        <w:r>
+          <w:rPr>
+            <w:noProof/>
+          </w:rPr>
+          <w:t>32</w:t>
+        </w:r>
+      </w:fldSimple>
+      <w:r>
+        <w:t>: Data source located on client machine.</w:t>
+      </w:r>
+    </w:p>
+    <w:p>
+      <w:pPr>
+        <w:pStyle w:val="ListParagraph"/>
+        <w:ind w:left="0"/>
+        <w:rPr>
+          <w:rFonts w:cstheme="minorHAnsi"/>
+          <w:sz w:val="24"/>
+          <w:szCs w:val="24"/>
+        </w:rPr>
+      </w:pPr>
+    </w:p>
+    <w:p>
+      <w:pPr>
+        <w:pStyle w:val="ListParagraph"/>
+        <w:ind w:left="0"/>
+        <w:rPr>
+          <w:rFonts w:cstheme="minorHAnsi"/>
+          <w:sz w:val="24"/>
+          <w:szCs w:val="24"/>
+        </w:rPr>
+      </w:pPr>
+    </w:p>
+    <w:p>
+      <w:pPr>
+        <w:pStyle w:val="ListParagraph"/>
+        <w:ind w:left="0"/>
+        <w:rPr>
+          <w:rFonts w:cstheme="minorHAnsi"/>
+          <w:sz w:val="24"/>
+          <w:szCs w:val="24"/>
+        </w:rPr>
+      </w:pPr>
+    </w:p>
+    <w:p>
+      <w:pPr>
+        <w:pStyle w:val="ListParagraph"/>
+        <w:ind w:left="0"/>
+        <w:rPr>
+          <w:rFonts w:cstheme="minorHAnsi"/>
+          <w:sz w:val="24"/>
+          <w:szCs w:val="24"/>
+        </w:rPr>
+      </w:pPr>
+    </w:p>
+    <w:p>
+      <w:pPr>
+        <w:pStyle w:val="ListParagraph"/>
+        <w:ind w:left="0"/>
+        <w:rPr>
+          <w:rFonts w:cstheme="minorHAnsi"/>
+          <w:sz w:val="24"/>
+          <w:szCs w:val="24"/>
+        </w:rPr>
+      </w:pPr>
+    </w:p>
+    <w:p>
+      <w:pPr>
+        <w:pStyle w:val="ListParagraph"/>
+        <w:ind w:left="0"/>
+        <w:rPr>
+          <w:rFonts w:cstheme="minorHAnsi"/>
+          <w:sz w:val="24"/>
+          <w:szCs w:val="24"/>
+        </w:rPr>
+      </w:pPr>
+    </w:p>
+    <w:p>
+      <w:pPr>
+        <w:pStyle w:val="ListParagraph"/>
+        <w:ind w:left="0"/>
+        <w:rPr>
+          <w:rFonts w:cstheme="minorHAnsi"/>
+          <w:sz w:val="24"/>
+          <w:szCs w:val="24"/>
+        </w:rPr>
+      </w:pPr>
+      <w:r>
+        <w:rPr>
+          <w:rFonts w:cstheme="minorHAnsi"/>
+          <w:sz w:val="24"/>
+          <w:szCs w:val="24"/>
+        </w:rPr>
+        <w:lastRenderedPageBreak/>
+        <w:t>Part C:</w:t>
+      </w:r>
+    </w:p>
+    <w:p>
+      <w:pPr>
+        <w:pStyle w:val="ListParagraph"/>
+        <w:keepNext/>
+        <w:ind w:left="0"/>
+        <w:jc w:val="center"/>
+      </w:pPr>
+      <w:r>
+        <w:rPr>
+          <w:rFonts w:cstheme="minorHAnsi"/>
+          <w:noProof/>
+          <w:sz w:val="24"/>
+          <w:szCs w:val="24"/>
+        </w:rPr>
+        <w:drawing>
+          <wp:inline distT="0" distB="0" distL="0" distR="0" wp14:anchorId="67ACBF0D" wp14:editId="1CCB6AC6">
+            <wp:extent cx="5732145" cy="3234690"/>
+            <wp:effectExtent l="0" t="0" r="1905" b="3810"/>
+            <wp:docPr id="25" name="Picture 25"/>
+            <wp:cNvGraphicFramePr>
+              <a:graphicFrameLocks xmlns:a="http://schemas.openxmlformats.org/drawingml/2006/main" noChangeAspect="1"/>
+            </wp:cNvGraphicFramePr>
+            <a:graphic xmlns:a="http://schemas.openxmlformats.org/drawingml/2006/main">
+              <a:graphicData uri="http://schemas.openxmlformats.org/drawingml/2006/picture">
+                <pic:pic xmlns:pic="http://schemas.openxmlformats.org/drawingml/2006/picture">
+                  <pic:nvPicPr>
+                    <pic:cNvPr id="0" name="Picture 27"/>
+                    <pic:cNvPicPr>
+                      <a:picLocks noChangeAspect="1" noChangeArrowheads="1"/>
+                    </pic:cNvPicPr>
+                  </pic:nvPicPr>
+                  <pic:blipFill>
+                    <a:blip r:embed="rId42" cstate="print">
+                      <a:extLst>
+                        <a:ext uri="{28A0092B-C50C-407E-A947-70E740481C1C}">
+                          <a14:useLocalDpi xmlns:a14="http://schemas.microsoft.com/office/drawing/2010/main" val="0"/>
+                        </a:ext>
+                      </a:extLst>
+                    </a:blip>
+                    <a:srcRect/>
+                    <a:stretch>
+                      <a:fillRect/>
+                    </a:stretch>
+                  </pic:blipFill>
+                  <pic:spPr bwMode="auto">
+                    <a:xfrm>
+                      <a:off x="0" y="0"/>
+                      <a:ext cx="5732145" cy="3234690"/>
+                    </a:xfrm>
+                    <a:prstGeom prst="rect">
+                      <a:avLst/>
+                    </a:prstGeom>
+                    <a:noFill/>
+                    <a:ln>
+                      <a:noFill/>
+                    </a:ln>
+                  </pic:spPr>
+                </pic:pic>
+              </a:graphicData>
+            </a:graphic>
+          </wp:inline>
+        </w:drawing>
+      </w:r>
+    </w:p>
+    <w:p>
+      <w:pPr>
+        <w:pStyle w:val="Caption"/>
+        <w:jc w:val="center"/>
+        <w:rPr>
+          <w:rFonts w:cstheme="minorHAnsi"/>
+          <w:b/>
+          <w:sz w:val="24"/>
+          <w:szCs w:val="24"/>
+        </w:rPr>
+      </w:pPr>
+      <w:r>
+        <w:t xml:space="preserve">Figure </w:t>
+      </w:r>
+      <w:fldSimple w:instr=" SEQ Figure \* ARABIC ">
+        <w:r>
+          <w:rPr>
+            <w:noProof/>
+          </w:rPr>
+          <w:t>33</w:t>
+        </w:r>
+      </w:fldSimple>
+      <w:r>
+        <w:t>: ClickOnce configuration for requesting higher level permissions on install.</w:t>
+      </w:r>
+    </w:p>
+    <w:p>
+      <w:pPr>
+        <w:pStyle w:val="ListParagraph"/>
+        <w:ind w:left="0"/>
+        <w:rPr>
+          <w:rFonts w:cstheme="minorHAnsi"/>
+          <w:b/>
+          <w:sz w:val="24"/>
+          <w:szCs w:val="24"/>
+        </w:rPr>
+      </w:pPr>
+    </w:p>
+    <w:p>
+      <w:pPr>
+        <w:pStyle w:val="ListParagraph"/>
+        <w:keepNext/>
+        <w:ind w:left="0"/>
+        <w:jc w:val="center"/>
+      </w:pPr>
+      <w:r>
+        <w:rPr>
+          <w:rFonts w:cstheme="minorHAnsi"/>
+          <w:noProof/>
+          <w:sz w:val="24"/>
+          <w:szCs w:val="24"/>
+        </w:rPr>
+        <w:drawing>
+          <wp:inline distT="0" distB="0" distL="0" distR="0" wp14:anchorId="16FE89CA" wp14:editId="166EC854">
+            <wp:extent cx="5731510" cy="3207030"/>
+            <wp:effectExtent l="0" t="0" r="2540" b="0"/>
+            <wp:docPr id="24" name="Picture 24"/>
+            <wp:cNvGraphicFramePr>
+              <a:graphicFrameLocks xmlns:a="http://schemas.openxmlformats.org/drawingml/2006/main" noChangeAspect="1"/>
+            </wp:cNvGraphicFramePr>
+            <a:graphic xmlns:a="http://schemas.openxmlformats.org/drawingml/2006/main">
+              <a:graphicData uri="http://schemas.openxmlformats.org/drawingml/2006/picture">
+                <pic:pic xmlns:pic="http://schemas.openxmlformats.org/drawingml/2006/picture">
+                  <pic:nvPicPr>
+                    <pic:cNvPr id="0" name="Picture 26"/>
+                    <pic:cNvPicPr>
+                      <a:picLocks noChangeAspect="1" noChangeArrowheads="1"/>
+                    </pic:cNvPicPr>
+                  </pic:nvPicPr>
+                  <pic:blipFill>
+                    <a:blip r:embed="rId43" cstate="print">
+                      <a:extLst>
+                        <a:ext uri="{28A0092B-C50C-407E-A947-70E740481C1C}">
+                          <a14:useLocalDpi xmlns:a14="http://schemas.microsoft.com/office/drawing/2010/main" val="0"/>
+                        </a:ext>
+                      </a:extLst>
+                    </a:blip>
+                    <a:srcRect/>
+                    <a:stretch>
+                      <a:fillRect/>
+                    </a:stretch>
+                  </pic:blipFill>
+                  <pic:spPr bwMode="auto">
+                    <a:xfrm>
+                      <a:off x="0" y="0"/>
+                      <a:ext cx="5731510" cy="3207030"/>
+                    </a:xfrm>
+                    <a:prstGeom prst="rect">
+                      <a:avLst/>
+                    </a:prstGeom>
+                    <a:noFill/>
+                    <a:ln>
+                      <a:noFill/>
+                    </a:ln>
+                  </pic:spPr>
+                </pic:pic>
+              </a:graphicData>
+            </a:graphic>
+          </wp:inline>
+        </w:drawing>
+      </w:r>
+    </w:p>
+    <w:p>
+      <w:pPr>
+        <w:pStyle w:val="Caption"/>
+        <w:jc w:val="center"/>
+        <w:rPr>
+          <w:rFonts w:cstheme="minorHAnsi"/>
+          <w:b/>
+          <w:sz w:val="24"/>
+          <w:szCs w:val="24"/>
+        </w:rPr>
+      </w:pPr>
+      <w:r>
+        <w:t xml:space="preserve">Figure </w:t>
+      </w:r>
+      <w:fldSimple w:instr=" SEQ Figure \* ARABIC ">
+        <w:r>
+          <w:rPr>
+            <w:noProof/>
+          </w:rPr>
+          <w:t>34</w:t>
+        </w:r>
+      </w:fldSimple>
+      <w:r>
+        <w:t>: Client machine being prompted for elevated permissions on install.</w:t>
+      </w:r>
+      <w:bookmarkStart w:id="0" w:name="_GoBack"/>
+      <w:bookmarkEnd w:id="0"/>
     </w:p>
     <w:p>
       <w:pPr>
@@ -10576,23 +12919,7 @@
           <w:rFonts w:cstheme="minorHAnsi"/>
           <w:bCs/>
         </w:rPr>
-        <w:t xml:space="preserve">Demonstrate the final products to the lecturer. In the demonstration process, group members </w:t>
-      </w:r>
-      <w:proofErr w:type="gramStart"/>
-      <w:r>
-        <w:rPr>
-          <w:rFonts w:cstheme="minorHAnsi"/>
-          <w:bCs/>
-        </w:rPr>
-        <w:t>are able to</w:t>
-      </w:r>
-      <w:proofErr w:type="gramEnd"/>
-      <w:r>
-        <w:rPr>
-          <w:rFonts w:cstheme="minorHAnsi"/>
-          <w:bCs/>
-        </w:rPr>
-        <w:t xml:space="preserve"> describe clearly about: </w:t>
+        <w:t xml:space="preserve">Demonstrate the final products to the lecturer. In the demonstration process, group members are able to describe clearly about: </w:t>
       </w:r>
     </w:p>
     <w:p>
@@ -10635,6 +12962,7 @@
           <w:rFonts w:cstheme="minorHAnsi"/>
           <w:bCs/>
         </w:rPr>
+        <w:lastRenderedPageBreak/>
         <w:t>explain the difference of installing the application in the test machine and the production machine</w:t>
       </w:r>
     </w:p>
@@ -10656,23 +12984,7 @@
           <w:rFonts w:cstheme="minorHAnsi"/>
           <w:bCs/>
         </w:rPr>
-        <w:t xml:space="preserve">Explain the difference of installation between the windows, web and </w:t>
-      </w:r>
-      <w:proofErr w:type="spellStart"/>
-      <w:r>
-        <w:rPr>
-          <w:rFonts w:cstheme="minorHAnsi"/>
-          <w:bCs/>
-        </w:rPr>
-        <w:t>uwp</w:t>
-      </w:r>
-      <w:proofErr w:type="spellEnd"/>
-      <w:r>
-        <w:rPr>
-          <w:rFonts w:cstheme="minorHAnsi"/>
-          <w:bCs/>
-        </w:rPr>
-        <w:t xml:space="preserve"> platforms.</w:t>
+        <w:t>Explain the difference of installation between the windows, web and uwp platforms.</w:t>
       </w:r>
     </w:p>
     <w:p>
@@ -10707,23 +13019,7 @@
           <w:rFonts w:cstheme="minorHAnsi"/>
           <w:bCs/>
         </w:rPr>
-        <w:t xml:space="preserve"> do not clean </w:t>
-      </w:r>
-      <w:proofErr w:type="gramStart"/>
-      <w:r>
-        <w:rPr>
-          <w:rFonts w:cstheme="minorHAnsi"/>
-          <w:bCs/>
-        </w:rPr>
-        <w:t>all of</w:t>
-      </w:r>
-      <w:proofErr w:type="gramEnd"/>
-      <w:r>
-        <w:rPr>
-          <w:rFonts w:cstheme="minorHAnsi"/>
-          <w:bCs/>
-        </w:rPr>
-        <w:t xml:space="preserve"> the components and need manual deletion of files, folders &amp; registry.</w:t>
+        <w:t xml:space="preserve"> do not clean all of the components and need manual deletion of files, folders &amp; registry.</w:t>
       </w:r>
     </w:p>
     <w:p>
@@ -10749,8 +13045,8 @@
       </w:pPr>
     </w:p>
     <w:sectPr>
-      <w:headerReference w:type="default" r:id="rId10"/>
-      <w:footerReference w:type="default" r:id="rId11"/>
+      <w:headerReference w:type="default" r:id="rId44"/>
+      <w:footerReference w:type="default" r:id="rId45"/>
       <w:pgSz w:w="11906" w:h="16838"/>
       <w:pgMar w:top="1440" w:right="1440" w:bottom="1440" w:left="1440" w:header="708" w:footer="708" w:gutter="0"/>
       <w:cols w:space="708"/>
@@ -15534,7 +17830,7 @@
       </w:pPr>
     </w:pPrDefault>
   </w:docDefaults>
-  <w:latentStyles w:defLockedState="0" w:defUIPriority="99" w:defSemiHidden="0" w:defUnhideWhenUsed="0" w:defQFormat="0" w:count="375">
+  <w:latentStyles w:defLockedState="0" w:defUIPriority="99" w:defSemiHidden="0" w:defUnhideWhenUsed="0" w:defQFormat="0" w:count="376">
     <w:lsdException w:name="Normal" w:uiPriority="0" w:qFormat="1"/>
     <w:lsdException w:name="heading 1" w:uiPriority="9" w:qFormat="1"/>
     <w:lsdException w:name="heading 2" w:semiHidden="1" w:uiPriority="9" w:unhideWhenUsed="1" w:qFormat="1"/>
@@ -15640,7 +17936,6 @@
     <w:lsdException w:name="HTML Sample" w:semiHidden="1" w:unhideWhenUsed="1"/>
     <w:lsdException w:name="HTML Typewriter" w:semiHidden="1" w:unhideWhenUsed="1"/>
     <w:lsdException w:name="HTML Variable" w:semiHidden="1" w:unhideWhenUsed="1"/>
-    <w:lsdException w:name="Normal Table" w:semiHidden="1" w:unhideWhenUsed="1"/>
     <w:lsdException w:name="annotation subject" w:semiHidden="1" w:unhideWhenUsed="1"/>
     <w:lsdException w:name="No List" w:semiHidden="1" w:unhideWhenUsed="1"/>
     <w:lsdException w:name="Outline List 1" w:semiHidden="1" w:unhideWhenUsed="1"/>
@@ -15687,9 +17982,7 @@
     <w:lsdException w:name="Table Subtle 2" w:semiHidden="1" w:unhideWhenUsed="1"/>
     <w:lsdException w:name="Table Web 1" w:semiHidden="1" w:unhideWhenUsed="1"/>
     <w:lsdException w:name="Table Web 2" w:semiHidden="1" w:unhideWhenUsed="1"/>
-    <w:lsdException w:name="Table Web 3" w:semiHidden="1" w:unhideWhenUsed="1"/>
     <w:lsdException w:name="Balloon Text" w:semiHidden="1" w:unhideWhenUsed="1"/>
-    <w:lsdException w:name="Table Theme" w:semiHidden="1" w:unhideWhenUsed="1"/>
     <w:lsdException w:name="Placeholder Text" w:semiHidden="1"/>
     <w:lsdException w:name="No Spacing" w:uiPriority="1" w:qFormat="1"/>
     <w:lsdException w:name="Light Shading" w:uiPriority="60"/>
@@ -15909,6 +18202,7 @@
     <w:lsdException w:name="Smart Hyperlink" w:semiHidden="1" w:unhideWhenUsed="1"/>
     <w:lsdException w:name="Hashtag" w:semiHidden="1" w:unhideWhenUsed="1"/>
     <w:lsdException w:name="Unresolved Mention" w:semiHidden="1" w:unhideWhenUsed="1"/>
+    <w:lsdException w:name="Smart Link" w:semiHidden="1" w:unhideWhenUsed="1"/>
   </w:latentStyles>
   <w:style w:type="paragraph" w:default="1" w:styleId="Normal">
     <w:name w:val="Normal"/>
@@ -16237,6 +18531,25 @@
     <w:basedOn w:val="DefaultParagraphFont"/>
     <w:rsid w:val="00CA5A5E"/>
   </w:style>
+  <w:style w:type="paragraph" w:styleId="Caption">
+    <w:name w:val="caption"/>
+    <w:basedOn w:val="Normal"/>
+    <w:next w:val="Normal"/>
+    <w:uiPriority w:val="35"/>
+    <w:unhideWhenUsed/>
+    <w:qFormat/>
+    <w:rsid w:val="00DD62E8"/>
+    <w:pPr>
+      <w:spacing w:line="240" w:lineRule="auto"/>
+    </w:pPr>
+    <w:rPr>
+      <w:i/>
+      <w:iCs/>
+      <w:color w:val="1F497D" w:themeColor="text2"/>
+      <w:sz w:val="18"/>
+      <w:szCs w:val="18"/>
+    </w:rPr>
+  </w:style>
 </w:styles>
 </file>
 
@@ -16526,23 +18839,6 @@
 </file>
 
 <file path=customXml/item1.xml><?xml version="1.0" encoding="utf-8"?>
-<p:properties xmlns:p="http://schemas.microsoft.com/office/2006/metadata/properties" xmlns:xsi="http://www.w3.org/2001/XMLSchema-instance" xmlns:pc="http://schemas.microsoft.com/office/infopath/2007/PartnerControls">
-  <documentManagement>
-    <TaxCatchAll xmlns="f7346047-cc13-4793-a644-0b7ca4eaadae"/>
-  </documentManagement>
-</p:properties>
-</file>
-
-<file path=customXml/item2.xml><?xml version="1.0" encoding="utf-8"?>
-<?mso-contentType ?>
-<FormTemplates xmlns="http://schemas.microsoft.com/sharepoint/v3/contenttype/forms">
-  <Display>DocumentLibraryForm</Display>
-  <Edit>DocumentLibraryForm</Edit>
-  <New>DocumentLibraryForm</New>
-</FormTemplates>
-</file>
-
-<file path=customXml/item3.xml><?xml version="1.0" encoding="utf-8"?>
 <ct:contentTypeSchema xmlns:ct="http://schemas.microsoft.com/office/2006/metadata/contentType" xmlns:ma="http://schemas.microsoft.com/office/2006/metadata/properties/metaAttributes" ct:_="" ma:_="" ma:contentTypeName="Document" ma:contentTypeID="0x0101000CF488EA5EE79F4285841DF6CB61586D" ma:contentTypeVersion="12" ma:contentTypeDescription="Create a new document." ma:contentTypeScope="" ma:versionID="d0bc10c2d77dc69214191d6c32c423f9">
   <xsd:schema xmlns:xsd="http://www.w3.org/2001/XMLSchema" xmlns:xs="http://www.w3.org/2001/XMLSchema" xmlns:p="http://schemas.microsoft.com/office/2006/metadata/properties" xmlns:ns2="66395359-538e-43ff-830c-73b5d2cf093d" xmlns:ns3="f7346047-cc13-4793-a644-0b7ca4eaadae" targetNamespace="http://schemas.microsoft.com/office/2006/metadata/properties" ma:root="true" ma:fieldsID="c9fb7f4fca5007c9d30d7ece7a537bc6" ns2:_="" ns3:_="">
     <xsd:import namespace="66395359-538e-43ff-830c-73b5d2cf093d"/>
@@ -16703,25 +18999,24 @@
 </ct:contentTypeSchema>
 </file>
 
-<file path=customXml/itemProps1.xml><?xml version="1.0" encoding="utf-8"?>
-<ds:datastoreItem xmlns:ds="http://schemas.openxmlformats.org/officeDocument/2006/customXml" ds:itemID="{A7940D6C-DAB5-4AE7-B481-A652D88BB751}">
-  <ds:schemaRefs>
-    <ds:schemaRef ds:uri="http://schemas.microsoft.com/office/2006/metadata/properties"/>
-    <ds:schemaRef ds:uri="http://schemas.microsoft.com/office/infopath/2007/PartnerControls"/>
-    <ds:schemaRef ds:uri="f7346047-cc13-4793-a644-0b7ca4eaadae"/>
-  </ds:schemaRefs>
-</ds:datastoreItem>
+<file path=customXml/item2.xml><?xml version="1.0" encoding="utf-8"?>
+<?mso-contentType ?>
+<FormTemplates xmlns="http://schemas.microsoft.com/sharepoint/v3/contenttype/forms">
+  <Display>DocumentLibraryForm</Display>
+  <Edit>DocumentLibraryForm</Edit>
+  <New>DocumentLibraryForm</New>
+</FormTemplates>
 </file>
 
-<file path=customXml/itemProps2.xml><?xml version="1.0" encoding="utf-8"?>
-<ds:datastoreItem xmlns:ds="http://schemas.openxmlformats.org/officeDocument/2006/customXml" ds:itemID="{32CFC926-8DC9-4513-80FB-EC4AADB53438}">
-  <ds:schemaRefs>
-    <ds:schemaRef ds:uri="http://schemas.microsoft.com/sharepoint/v3/contenttype/forms"/>
-  </ds:schemaRefs>
-</ds:datastoreItem>
+<file path=customXml/item3.xml><?xml version="1.0" encoding="utf-8"?>
+<p:properties xmlns:p="http://schemas.microsoft.com/office/2006/metadata/properties" xmlns:xsi="http://www.w3.org/2001/XMLSchema-instance" xmlns:pc="http://schemas.microsoft.com/office/infopath/2007/PartnerControls">
+  <documentManagement>
+    <TaxCatchAll xmlns="f7346047-cc13-4793-a644-0b7ca4eaadae"/>
+  </documentManagement>
+</p:properties>
 </file>
 
-<file path=customXml/itemProps3.xml><?xml version="1.0" encoding="utf-8"?>
+<file path=customXml/itemProps1.xml><?xml version="1.0" encoding="utf-8"?>
 <ds:datastoreItem xmlns:ds="http://schemas.openxmlformats.org/officeDocument/2006/customXml" ds:itemID="{4CE843E9-5FEA-4D51-9338-7983B3D6794B}">
   <ds:schemaRefs>
     <ds:schemaRef ds:uri="http://schemas.microsoft.com/office/2006/metadata/contentType"/>
@@ -16738,4 +19033,22 @@
     <ds:schemaRef ds:uri="http://schemas.microsoft.com/internal/obd"/>
   </ds:schemaRefs>
 </ds:datastoreItem>
+</file>
+
+<file path=customXml/itemProps2.xml><?xml version="1.0" encoding="utf-8"?>
+<ds:datastoreItem xmlns:ds="http://schemas.openxmlformats.org/officeDocument/2006/customXml" ds:itemID="{32CFC926-8DC9-4513-80FB-EC4AADB53438}">
+  <ds:schemaRefs>
+    <ds:schemaRef ds:uri="http://schemas.microsoft.com/sharepoint/v3/contenttype/forms"/>
+  </ds:schemaRefs>
+</ds:datastoreItem>
+</file>
+
+<file path=customXml/itemProps3.xml><?xml version="1.0" encoding="utf-8"?>
+<ds:datastoreItem xmlns:ds="http://schemas.openxmlformats.org/officeDocument/2006/customXml" ds:itemID="{A7940D6C-DAB5-4AE7-B481-A652D88BB751}">
+  <ds:schemaRefs>
+    <ds:schemaRef ds:uri="http://schemas.microsoft.com/office/2006/metadata/properties"/>
+    <ds:schemaRef ds:uri="http://schemas.microsoft.com/office/infopath/2007/PartnerControls"/>
+    <ds:schemaRef ds:uri="f7346047-cc13-4793-a644-0b7ca4eaadae"/>
+  </ds:schemaRefs>
+</ds:datastoreItem>
 </file>
</xml_diff>